<commit_message>
refactor: update explanatory note
</commit_message>
<xml_diff>
--- a/ИСТ120-РПС-КП-ПЗ-Карабанов.docx
+++ b/ИСТ120-РПС-КП-ПЗ-Карабанов.docx
@@ -561,35 +561,363 @@
         <w:rPr>
           <w:iCs/>
         </w:rPr>
+      </w:pPr>
+      <w:r>
+        <w:rPr>
+          <w:iCs/>
+        </w:rPr>
+        <w:t xml:space="preserve">Владимир, </w:t>
+      </w:r>
+      <w:r>
+        <w:rPr>
+          <w:iCs/>
+        </w:rPr>
+        <w:t>202</w:t>
+      </w:r>
+      <w:r>
+        <w:rPr>
+          <w:iCs/>
+        </w:rPr>
+        <w:t>3</w:t>
+      </w:r>
+      <w:r>
+        <w:rPr>
+          <w:iCs/>
+        </w:rPr>
+        <w:br w:type="page"/>
+      </w:r>
+    </w:p>
+    <w:p>
+      <w:pPr>
+        <w:spacing w:after="240" w:line="360" w:lineRule="auto"/>
+        <w:jc w:val="center"/>
+        <w:rPr>
+          <w:b/>
+          <w:caps/>
+          <w:sz w:val="32"/>
+          <w:szCs w:val="32"/>
+        </w:rPr>
+      </w:pPr>
+      <w:r>
+        <w:rPr>
+          <w:b/>
+          <w:caps/>
+          <w:sz w:val="32"/>
+          <w:szCs w:val="32"/>
+        </w:rPr>
+        <w:lastRenderedPageBreak/>
+        <w:t>Аннотация</w:t>
+      </w:r>
+    </w:p>
+    <w:p>
+      <w:pPr>
+        <w:spacing w:line="360" w:lineRule="auto"/>
+        <w:ind w:left="567" w:right="549" w:firstLine="567"/>
+        <w:jc w:val="both"/>
+        <w:rPr>
+          <w:color w:val="202122"/>
+          <w:shd w:val="clear" w:color="auto" w:fill="FFFFFF"/>
+        </w:rPr>
+      </w:pPr>
+      <w:r>
+        <w:rPr>
+          <w:color w:val="202122"/>
+          <w:shd w:val="clear" w:color="auto" w:fill="FFFFFF"/>
+        </w:rPr>
+        <w:t>Курсовой проект посвящён проектированию и разработке прототипа программной системы - «Единая система автоматизации поликлиник (ЕСАП)», которая предназначена для автоматизации и оптимизации работы поликлиник, позволяя эффективно управлять пациентами, записями, расписаниями и медицинскими данными.</w:t>
+      </w:r>
+    </w:p>
+    <w:p>
+      <w:pPr>
+        <w:spacing w:line="360" w:lineRule="auto"/>
+        <w:ind w:left="567" w:right="549" w:firstLine="567"/>
+        <w:jc w:val="both"/>
+        <w:rPr>
+          <w:color w:val="202122"/>
+          <w:shd w:val="clear" w:color="auto" w:fill="FFFFFF"/>
+        </w:rPr>
+      </w:pPr>
+      <w:r>
+        <w:rPr>
+          <w:color w:val="202122"/>
+          <w:shd w:val="clear" w:color="auto" w:fill="FFFFFF"/>
+        </w:rPr>
+        <w:t xml:space="preserve">В рамках проекта был проведен анализ и изучение существующих проблем и недостатков в работе поликлиник, таких как длительное ожидание, неэффективное распределение ресурсов и проблемы с доступностью медицинской информации. Программная часть системы реализована на основе платформы Java EE c использованием фреймворка Spring Boot и библиотеки </w:t>
+      </w:r>
+      <w:proofErr w:type="spellStart"/>
+      <w:r>
+        <w:rPr>
+          <w:color w:val="202122"/>
+          <w:shd w:val="clear" w:color="auto" w:fill="FFFFFF"/>
+        </w:rPr>
+        <w:t>React</w:t>
+      </w:r>
+      <w:proofErr w:type="spellEnd"/>
+      <w:r>
+        <w:rPr>
+          <w:color w:val="202122"/>
+          <w:shd w:val="clear" w:color="auto" w:fill="FFFFFF"/>
+        </w:rPr>
+        <w:t xml:space="preserve"> </w:t>
+      </w:r>
+      <w:r>
+        <w:rPr>
+          <w:color w:val="202122"/>
+          <w:shd w:val="clear" w:color="auto" w:fill="FFFFFF"/>
+          <w:lang w:val="en-US"/>
+        </w:rPr>
+        <w:t>T</w:t>
+      </w:r>
+      <w:r>
+        <w:rPr>
+          <w:color w:val="202122"/>
+          <w:shd w:val="clear" w:color="auto" w:fill="FFFFFF"/>
+        </w:rPr>
+        <w:t>S для реализации клиентской части.</w:t>
+      </w:r>
+    </w:p>
+    <w:p>
+      <w:pPr>
+        <w:spacing w:line="360" w:lineRule="auto"/>
+        <w:ind w:left="567" w:right="549" w:firstLine="567"/>
+        <w:jc w:val="both"/>
+        <w:rPr>
+          <w:color w:val="202122"/>
+          <w:shd w:val="clear" w:color="auto" w:fill="FFFFFF"/>
+        </w:rPr>
+      </w:pPr>
+      <w:r>
+        <w:rPr>
+          <w:color w:val="202122"/>
+          <w:shd w:val="clear" w:color="auto" w:fill="FFFFFF"/>
+        </w:rPr>
+        <w:t>Подсистема хранения данных курсового проекта разработана на основе СУБД PostgreSQL.</w:t>
+      </w:r>
+    </w:p>
+    <w:p>
+      <w:pPr>
+        <w:spacing w:after="240" w:line="360" w:lineRule="auto"/>
+        <w:ind w:left="567" w:right="549" w:firstLine="567"/>
+        <w:jc w:val="both"/>
+        <w:rPr>
+          <w:color w:val="202122"/>
+          <w:shd w:val="clear" w:color="auto" w:fill="FFFFFF"/>
+        </w:rPr>
+      </w:pPr>
+      <w:commentRangeStart w:id="0"/>
+      <w:r>
+        <w:rPr>
+          <w:color w:val="202122"/>
+          <w:shd w:val="clear" w:color="auto" w:fill="FFFFFF"/>
+        </w:rPr>
+        <w:t>Курсовой проект представлен на 150 страницах, рисунков – 69, таблиц – 6, использованных источников – 6, приложений – 5.</w:t>
+      </w:r>
+      <w:commentRangeEnd w:id="0"/>
+      <w:r>
+        <w:rPr>
+          <w:rStyle w:val="ae"/>
+        </w:rPr>
+        <w:commentReference w:id="0"/>
+      </w:r>
+    </w:p>
+    <w:p>
+      <w:pPr>
+        <w:spacing w:line="360" w:lineRule="auto"/>
+        <w:ind w:left="567" w:right="549" w:firstLine="567"/>
+        <w:jc w:val="both"/>
+        <w:rPr>
+          <w:color w:val="202122"/>
+          <w:shd w:val="clear" w:color="auto" w:fill="FFFFFF"/>
+          <w:lang w:val="en-US"/>
+        </w:rPr>
+      </w:pPr>
+      <w:r>
+        <w:rPr>
+          <w:color w:val="202122"/>
+          <w:shd w:val="clear" w:color="auto" w:fill="FFFFFF"/>
+          <w:lang w:val="en-US"/>
+        </w:rPr>
+        <w:t xml:space="preserve">The course project is devoted to the design and development of a prototype software system </w:t>
+      </w:r>
+      <w:r>
+        <w:rPr>
+          <w:color w:val="202122"/>
+          <w:shd w:val="clear" w:color="auto" w:fill="FFFFFF"/>
+          <w:lang w:val="en-US"/>
+        </w:rPr>
+        <w:t>–</w:t>
+      </w:r>
+      <w:r>
+        <w:rPr>
+          <w:color w:val="202122"/>
+          <w:shd w:val="clear" w:color="auto" w:fill="FFFFFF"/>
+          <w:lang w:val="en-US"/>
+        </w:rPr>
+        <w:t xml:space="preserve"> </w:t>
+      </w:r>
+      <w:r>
+        <w:rPr>
+          <w:color w:val="202122"/>
+          <w:shd w:val="clear" w:color="auto" w:fill="FFFFFF"/>
+          <w:lang w:val="en-US"/>
+        </w:rPr>
+        <w:t>«</w:t>
+      </w:r>
+      <w:r>
+        <w:rPr>
+          <w:color w:val="202122"/>
+          <w:shd w:val="clear" w:color="auto" w:fill="FFFFFF"/>
+          <w:lang w:val="en-US"/>
+        </w:rPr>
+        <w:t>Unified Polyclinic Automation System (</w:t>
+      </w:r>
+      <w:r>
+        <w:rPr>
+          <w:color w:val="202122"/>
+          <w:shd w:val="clear" w:color="auto" w:fill="FFFFFF"/>
+          <w:lang w:val="en-US"/>
+        </w:rPr>
+        <w:t>UPAS</w:t>
+      </w:r>
+      <w:r>
+        <w:rPr>
+          <w:color w:val="202122"/>
+          <w:shd w:val="clear" w:color="auto" w:fill="FFFFFF"/>
+          <w:lang w:val="en-US"/>
+        </w:rPr>
+        <w:t>)</w:t>
+      </w:r>
+      <w:r>
+        <w:rPr>
+          <w:color w:val="202122"/>
+          <w:shd w:val="clear" w:color="auto" w:fill="FFFFFF"/>
+          <w:lang w:val="en-US"/>
+        </w:rPr>
+        <w:t>»</w:t>
+      </w:r>
+      <w:r>
+        <w:rPr>
+          <w:color w:val="202122"/>
+          <w:shd w:val="clear" w:color="auto" w:fill="FFFFFF"/>
+          <w:lang w:val="en-US"/>
+        </w:rPr>
+        <w:t>, which is designed to automate and optimize the work of polyclinics, allowing you to effectively manage patients, records, schedules and medical data.</w:t>
+      </w:r>
+    </w:p>
+    <w:p>
+      <w:pPr>
+        <w:spacing w:line="360" w:lineRule="auto"/>
+        <w:ind w:left="567" w:right="549" w:firstLine="567"/>
+        <w:jc w:val="both"/>
+        <w:rPr>
+          <w:color w:val="202122"/>
+          <w:shd w:val="clear" w:color="auto" w:fill="FFFFFF"/>
+          <w:lang w:val="en-US"/>
+        </w:rPr>
+      </w:pPr>
+      <w:r>
+        <w:rPr>
+          <w:color w:val="202122"/>
+          <w:shd w:val="clear" w:color="auto" w:fill="FFFFFF"/>
+          <w:lang w:val="en-US"/>
+        </w:rPr>
+        <w:t xml:space="preserve">As part of the project, an analysis and study of existing problems and shortcomings in the work of polyclinics, such as long waiting times, inefficient allocation of resources and problems with the availability of medical information, was carried out. The software part of the system is implemented on the basis of the Java EE platform using the Spring Boot framework and the React </w:t>
+      </w:r>
+      <w:r>
+        <w:rPr>
+          <w:color w:val="202122"/>
+          <w:shd w:val="clear" w:color="auto" w:fill="FFFFFF"/>
+          <w:lang w:val="en-US"/>
+        </w:rPr>
+        <w:t>T</w:t>
+      </w:r>
+      <w:r>
+        <w:rPr>
+          <w:color w:val="202122"/>
+          <w:shd w:val="clear" w:color="auto" w:fill="FFFFFF"/>
+          <w:lang w:val="en-US"/>
+        </w:rPr>
+        <w:t>S library to implement the client part.</w:t>
+      </w:r>
+    </w:p>
+    <w:p>
+      <w:pPr>
+        <w:spacing w:line="360" w:lineRule="auto"/>
+        <w:ind w:left="567" w:right="549" w:firstLine="567"/>
+        <w:jc w:val="both"/>
+        <w:rPr>
+          <w:color w:val="202122"/>
+          <w:shd w:val="clear" w:color="auto" w:fill="FFFFFF"/>
+          <w:lang w:val="en-US"/>
+        </w:rPr>
+      </w:pPr>
+      <w:r>
+        <w:rPr>
+          <w:color w:val="202122"/>
+          <w:shd w:val="clear" w:color="auto" w:fill="FFFFFF"/>
+          <w:lang w:val="en-US"/>
+        </w:rPr>
+        <w:t>The data storage subsystem of the course project was developed on the basis of the PostgreSQL DBMS.</w:t>
+      </w:r>
+    </w:p>
+    <w:p>
+      <w:pPr>
+        <w:spacing w:line="360" w:lineRule="auto"/>
+        <w:ind w:left="567" w:right="549" w:firstLine="567"/>
+        <w:jc w:val="both"/>
+        <w:rPr>
+          <w:color w:val="202122"/>
+          <w:shd w:val="clear" w:color="auto" w:fill="FFFFFF"/>
+          <w:lang w:val="en-US"/>
+        </w:rPr>
+      </w:pPr>
+      <w:commentRangeStart w:id="1"/>
+      <w:r>
+        <w:rPr>
+          <w:color w:val="202122"/>
+          <w:shd w:val="clear" w:color="auto" w:fill="FFFFFF"/>
+          <w:lang w:val="en-US"/>
+        </w:rPr>
+        <w:t>The course project is presented on 150 pages, drawings - 69, tables - 6, sources used - 6, applications - 5.</w:t>
+      </w:r>
+      <w:commentRangeEnd w:id="1"/>
+      <w:r>
+        <w:rPr>
+          <w:rStyle w:val="ae"/>
+        </w:rPr>
+        <w:commentReference w:id="1"/>
+      </w:r>
+    </w:p>
+    <w:p>
+      <w:pPr>
+        <w:tabs>
+          <w:tab w:val="left" w:pos="4692"/>
+          <w:tab w:val="center" w:pos="5165"/>
+        </w:tabs>
+        <w:rPr>
+          <w:iCs/>
+          <w:lang w:val="en-US"/>
+        </w:rPr>
+      </w:pPr>
+    </w:p>
+    <w:p>
+      <w:pPr>
+        <w:jc w:val="center"/>
+        <w:rPr>
+          <w:iCs/>
+          <w:lang w:val="en-US"/>
+        </w:rPr>
         <w:sectPr>
-          <w:headerReference w:type="default" r:id="rId9"/>
-          <w:footerReference w:type="even" r:id="rId10"/>
-          <w:headerReference w:type="first" r:id="rId11"/>
-          <w:footerReference w:type="first" r:id="rId12"/>
+          <w:headerReference w:type="default" r:id="rId13"/>
+          <w:footerReference w:type="even" r:id="rId14"/>
+          <w:headerReference w:type="first" r:id="rId15"/>
+          <w:footerReference w:type="first" r:id="rId16"/>
           <w:pgSz w:w="11906" w:h="16838" w:code="9"/>
           <w:pgMar w:top="363" w:right="442" w:bottom="363" w:left="1134" w:header="567" w:footer="567" w:gutter="0"/>
           <w:cols w:space="708"/>
           <w:docGrid w:linePitch="360"/>
         </w:sectPr>
       </w:pPr>
-      <w:r>
-        <w:rPr>
-          <w:iCs/>
-        </w:rPr>
-        <w:t xml:space="preserve">Владимир, </w:t>
-      </w:r>
-      <w:r>
-        <w:rPr>
-          <w:iCs/>
-        </w:rPr>
-        <w:t>202</w:t>
-      </w:r>
-      <w:r>
-        <w:rPr>
-          <w:iCs/>
-        </w:rPr>
-        <w:t>3</w:t>
-      </w:r>
     </w:p>
     <w:sdt>
       <w:sdtPr>
@@ -4848,8 +5176,8 @@
           <w:lang w:val="en-US"/>
         </w:rPr>
         <w:sectPr>
-          <w:headerReference w:type="default" r:id="rId13"/>
-          <w:footerReference w:type="even" r:id="rId14"/>
+          <w:headerReference w:type="default" r:id="rId17"/>
+          <w:footerReference w:type="even" r:id="rId18"/>
           <w:pgSz w:w="11906" w:h="16838" w:code="9"/>
           <w:pgMar w:top="363" w:right="442" w:bottom="2552" w:left="1134" w:header="567" w:footer="567" w:gutter="0"/>
           <w:cols w:space="708"/>
@@ -4870,8 +5198,8 @@
           <w:color w:val="000000"/>
         </w:rPr>
       </w:pPr>
-      <w:bookmarkStart w:id="0" w:name="_Hlk117793835"/>
-      <w:bookmarkStart w:id="1" w:name="_Toc135945669"/>
+      <w:bookmarkStart w:id="2" w:name="_Toc135945669"/>
+      <w:bookmarkStart w:id="3" w:name="_Hlk117793835"/>
       <w:r>
         <w:rPr>
           <w:rFonts w:ascii="Times New Roman" w:eastAsia="Times New Roman" w:hAnsi="Times New Roman" w:cs="Times New Roman"/>
@@ -4882,7 +5210,7 @@
         <w:lastRenderedPageBreak/>
         <w:t>1 ВВЕДЕНИЕ</w:t>
       </w:r>
-      <w:bookmarkEnd w:id="1"/>
+      <w:bookmarkEnd w:id="2"/>
     </w:p>
     <w:p>
       <w:pPr>
@@ -5011,7 +5339,7 @@
           <w:color w:val="000000"/>
         </w:rPr>
       </w:pPr>
-      <w:bookmarkStart w:id="2" w:name="_Toc135945670"/>
+      <w:bookmarkStart w:id="4" w:name="_Toc135945670"/>
       <w:r>
         <w:rPr>
           <w:rFonts w:ascii="Times New Roman" w:eastAsia="Times New Roman" w:hAnsi="Times New Roman" w:cs="Times New Roman"/>
@@ -5022,7 +5350,7 @@
         <w:lastRenderedPageBreak/>
         <w:t>2 ПОСТАНОВКА ЗАДАЧИ</w:t>
       </w:r>
-      <w:bookmarkEnd w:id="2"/>
+      <w:bookmarkEnd w:id="4"/>
     </w:p>
     <w:p>
       <w:pPr>
@@ -5034,7 +5362,7 @@
           <w:i w:val="0"/>
         </w:rPr>
       </w:pPr>
-      <w:bookmarkStart w:id="3" w:name="_Toc135945671"/>
+      <w:bookmarkStart w:id="5" w:name="_Toc135945671"/>
       <w:r>
         <w:rPr>
           <w:rFonts w:ascii="Times New Roman" w:hAnsi="Times New Roman" w:cs="Times New Roman"/>
@@ -5042,9 +5370,9 @@
         </w:rPr>
         <w:t>2.1 Описание предметной области</w:t>
       </w:r>
-      <w:bookmarkEnd w:id="3"/>
-    </w:p>
-    <w:bookmarkEnd w:id="0"/>
+      <w:bookmarkEnd w:id="5"/>
+    </w:p>
+    <w:bookmarkEnd w:id="3"/>
     <w:p>
       <w:pPr>
         <w:spacing w:after="240" w:line="360" w:lineRule="auto"/>
@@ -5519,7 +5847,25 @@
           <w:sz w:val="28"/>
           <w:szCs w:val="28"/>
         </w:rPr>
-        <w:t>разработать полную модель деятельности разрабатываемой ис;</w:t>
+        <w:t xml:space="preserve">разработать полную модель деятельности разрабатываемой </w:t>
+      </w:r>
+      <w:proofErr w:type="spellStart"/>
+      <w:r>
+        <w:rPr>
+          <w:rFonts w:ascii="Times New Roman" w:hAnsi="Times New Roman" w:cs="Times New Roman"/>
+          <w:sz w:val="28"/>
+          <w:szCs w:val="28"/>
+        </w:rPr>
+        <w:t>ис</w:t>
+      </w:r>
+      <w:proofErr w:type="spellEnd"/>
+      <w:r>
+        <w:rPr>
+          <w:rFonts w:ascii="Times New Roman" w:hAnsi="Times New Roman" w:cs="Times New Roman"/>
+          <w:sz w:val="28"/>
+          <w:szCs w:val="28"/>
+        </w:rPr>
+        <w:t>;</w:t>
       </w:r>
     </w:p>
     <w:p>
@@ -5546,6 +5892,7 @@
         </w:rPr>
         <w:t xml:space="preserve">выполнить анализ существующих процессов, построить модель </w:t>
       </w:r>
+      <w:proofErr w:type="spellStart"/>
       <w:r>
         <w:rPr>
           <w:rFonts w:ascii="Times New Roman" w:hAnsi="Times New Roman" w:cs="Times New Roman"/>
@@ -5555,6 +5902,7 @@
         </w:rPr>
         <w:t>idef</w:t>
       </w:r>
+      <w:proofErr w:type="spellEnd"/>
       <w:r>
         <w:rPr>
           <w:rFonts w:ascii="Times New Roman" w:hAnsi="Times New Roman" w:cs="Times New Roman"/>
@@ -5594,8 +5942,18 @@
           <w:sz w:val="28"/>
           <w:szCs w:val="28"/>
         </w:rPr>
-        <w:t>к ис</w:t>
-      </w:r>
+        <w:t xml:space="preserve">к </w:t>
+      </w:r>
+      <w:proofErr w:type="spellStart"/>
+      <w:r>
+        <w:rPr>
+          <w:rFonts w:ascii="Times New Roman" w:hAnsi="Times New Roman" w:cs="Times New Roman"/>
+          <w:sz w:val="28"/>
+          <w:szCs w:val="28"/>
+        </w:rPr>
+        <w:t>ис</w:t>
+      </w:r>
+      <w:proofErr w:type="spellEnd"/>
       <w:r>
         <w:rPr>
           <w:rFonts w:ascii="Times New Roman" w:hAnsi="Times New Roman" w:cs="Times New Roman"/>
@@ -5826,7 +6184,7 @@
           <w:i w:val="0"/>
         </w:rPr>
       </w:pPr>
-      <w:bookmarkStart w:id="4" w:name="_Toc135945672"/>
+      <w:bookmarkStart w:id="6" w:name="_Toc135945672"/>
       <w:r>
         <w:rPr>
           <w:rFonts w:ascii="Times New Roman" w:hAnsi="Times New Roman" w:cs="Times New Roman"/>
@@ -5841,7 +6199,7 @@
         </w:rPr>
         <w:t>вные понятия предметной области</w:t>
       </w:r>
-      <w:bookmarkEnd w:id="4"/>
+      <w:bookmarkEnd w:id="6"/>
     </w:p>
     <w:p>
       <w:pPr>
@@ -6146,7 +6504,7 @@
                     </pic:cNvPicPr>
                   </pic:nvPicPr>
                   <pic:blipFill>
-                    <a:blip r:embed="rId15">
+                    <a:blip r:embed="rId19">
                       <a:extLst>
                         <a:ext uri="{28A0092B-C50C-407E-A947-70E740481C1C}">
                           <a14:useLocalDpi xmlns:a14="http://schemas.microsoft.com/office/drawing/2010/main" val="0"/>
@@ -6207,7 +6565,7 @@
           <w:i w:val="0"/>
         </w:rPr>
       </w:pPr>
-      <w:bookmarkStart w:id="5" w:name="_Toc135945673"/>
+      <w:bookmarkStart w:id="7" w:name="_Toc135945673"/>
       <w:r>
         <w:rPr>
           <w:rFonts w:ascii="Times New Roman" w:hAnsi="Times New Roman" w:cs="Times New Roman"/>
@@ -6215,7 +6573,7 @@
         </w:rPr>
         <w:t>2.3 Функциональные требования к системе</w:t>
       </w:r>
-      <w:bookmarkEnd w:id="5"/>
+      <w:bookmarkEnd w:id="7"/>
     </w:p>
     <w:p>
       <w:pPr>
@@ -6579,7 +6937,7 @@
           <w:i w:val="0"/>
         </w:rPr>
       </w:pPr>
-      <w:bookmarkStart w:id="6" w:name="_Toc135945674"/>
+      <w:bookmarkStart w:id="8" w:name="_Toc135945674"/>
       <w:r>
         <w:rPr>
           <w:rFonts w:ascii="Times New Roman" w:hAnsi="Times New Roman" w:cs="Times New Roman"/>
@@ -6587,7 +6945,7 @@
         </w:rPr>
         <w:t>2.4 Нефункциональные требования к системе</w:t>
       </w:r>
-      <w:bookmarkEnd w:id="6"/>
+      <w:bookmarkEnd w:id="8"/>
     </w:p>
     <w:p>
       <w:pPr>
@@ -6845,7 +7203,25 @@
           <w:sz w:val="28"/>
           <w:szCs w:val="28"/>
         </w:rPr>
-        <w:t xml:space="preserve"> и д.р.).</w:t>
+        <w:t xml:space="preserve"> и </w:t>
+      </w:r>
+      <w:proofErr w:type="spellStart"/>
+      <w:r>
+        <w:rPr>
+          <w:rFonts w:ascii="Times New Roman" w:hAnsi="Times New Roman" w:cs="Times New Roman"/>
+          <w:sz w:val="28"/>
+          <w:szCs w:val="28"/>
+        </w:rPr>
+        <w:t>д.р</w:t>
+      </w:r>
+      <w:proofErr w:type="spellEnd"/>
+      <w:r>
+        <w:rPr>
+          <w:rFonts w:ascii="Times New Roman" w:hAnsi="Times New Roman" w:cs="Times New Roman"/>
+          <w:sz w:val="28"/>
+          <w:szCs w:val="28"/>
+        </w:rPr>
+        <w:t>.).</w:t>
       </w:r>
     </w:p>
     <w:p>
@@ -6859,7 +7235,7 @@
           <w:i w:val="0"/>
         </w:rPr>
       </w:pPr>
-      <w:bookmarkStart w:id="7" w:name="_Toc135945675"/>
+      <w:bookmarkStart w:id="9" w:name="_Toc135945675"/>
       <w:r>
         <w:rPr>
           <w:rFonts w:ascii="Times New Roman" w:hAnsi="Times New Roman" w:cs="Times New Roman"/>
@@ -6874,7 +7250,7 @@
         </w:rPr>
         <w:t>нительный анализ аналогов</w:t>
       </w:r>
-      <w:bookmarkEnd w:id="7"/>
+      <w:bookmarkEnd w:id="9"/>
     </w:p>
     <w:p>
       <w:pPr>
@@ -6927,7 +7303,31 @@
           <w:sz w:val="28"/>
           <w:szCs w:val="28"/>
         </w:rPr>
-        <w:t>МИС «БАРС.Здравоохранение»</w:t>
+        <w:t>МИС «</w:t>
+      </w:r>
+      <w:proofErr w:type="spellStart"/>
+      <w:r>
+        <w:rPr>
+          <w:rStyle w:val="markedcontent"/>
+          <w:rFonts w:ascii="Times New Roman" w:hAnsi="Times New Roman" w:cs="Times New Roman"/>
+          <w:b/>
+          <w:bCs/>
+          <w:sz w:val="28"/>
+          <w:szCs w:val="28"/>
+        </w:rPr>
+        <w:t>БАРС.Здравоохранение</w:t>
+      </w:r>
+      <w:proofErr w:type="spellEnd"/>
+      <w:r>
+        <w:rPr>
+          <w:rStyle w:val="markedcontent"/>
+          <w:rFonts w:ascii="Times New Roman" w:hAnsi="Times New Roman" w:cs="Times New Roman"/>
+          <w:b/>
+          <w:bCs/>
+          <w:sz w:val="28"/>
+          <w:szCs w:val="28"/>
+        </w:rPr>
+        <w:t>»</w:t>
       </w:r>
       <w:r>
         <w:rPr>
@@ -7040,7 +7440,29 @@
           <w:sz w:val="28"/>
           <w:szCs w:val="28"/>
         </w:rPr>
-        <w:t>МИС «1С:Медицина»</w:t>
+        <w:t>МИС «1</w:t>
+      </w:r>
+      <w:proofErr w:type="gramStart"/>
+      <w:r>
+        <w:rPr>
+          <w:rFonts w:ascii="Times New Roman" w:hAnsi="Times New Roman" w:cs="Times New Roman"/>
+          <w:b/>
+          <w:bCs/>
+          <w:sz w:val="28"/>
+          <w:szCs w:val="28"/>
+        </w:rPr>
+        <w:t>С:Медицина</w:t>
+      </w:r>
+      <w:proofErr w:type="gramEnd"/>
+      <w:r>
+        <w:rPr>
+          <w:rFonts w:ascii="Times New Roman" w:hAnsi="Times New Roman" w:cs="Times New Roman"/>
+          <w:b/>
+          <w:bCs/>
+          <w:sz w:val="28"/>
+          <w:szCs w:val="28"/>
+        </w:rPr>
+        <w:t>»</w:t>
       </w:r>
       <w:r>
         <w:rPr>
@@ -8944,7 +9366,7 @@
           <w:lang w:eastAsia="en-US"/>
         </w:rPr>
       </w:pPr>
-      <w:bookmarkStart w:id="8" w:name="_Hlk128251481"/>
+      <w:bookmarkStart w:id="10" w:name="_Hlk128251481"/>
       <w:r>
         <w:rPr>
           <w:lang w:eastAsia="en-US"/>
@@ -8979,7 +9401,7 @@
             <w:tcW w:w="5202" w:type="dxa"/>
             <w:shd w:val="clear" w:color="auto" w:fill="auto"/>
           </w:tcPr>
-          <w:bookmarkEnd w:id="8"/>
+          <w:bookmarkEnd w:id="10"/>
           <w:p>
             <w:pPr>
               <w:tabs>
@@ -10891,7 +11313,15 @@
               <w:ind w:right="5"/>
             </w:pPr>
             <w:r>
-              <w:t>регистрация оказания услуг, оплата услуг (нал./карта/безнал).</w:t>
+              <w:t>регистрация оказания услуг, оплата услуг (</w:t>
+            </w:r>
+            <w:proofErr w:type="gramStart"/>
+            <w:r>
+              <w:t>нал./</w:t>
+            </w:r>
+            <w:proofErr w:type="gramEnd"/>
+            <w:r>
+              <w:t>карта/безнал).</w:t>
             </w:r>
           </w:p>
         </w:tc>
@@ -11142,7 +11572,25 @@
           <w:szCs w:val="22"/>
           <w:shd w:val="clear" w:color="auto" w:fill="FFFFFF"/>
         </w:rPr>
-        <w:t>система «1С:Медицина.Поликлиника»</w:t>
+        <w:t>система «1</w:t>
+      </w:r>
+      <w:proofErr w:type="gramStart"/>
+      <w:r>
+        <w:rPr>
+          <w:bCs/>
+          <w:szCs w:val="22"/>
+          <w:shd w:val="clear" w:color="auto" w:fill="FFFFFF"/>
+        </w:rPr>
+        <w:t>С:Медицина.Поликлиника</w:t>
+      </w:r>
+      <w:proofErr w:type="gramEnd"/>
+      <w:r>
+        <w:rPr>
+          <w:bCs/>
+          <w:szCs w:val="22"/>
+          <w:shd w:val="clear" w:color="auto" w:fill="FFFFFF"/>
+        </w:rPr>
+        <w:t>»</w:t>
       </w:r>
       <w:r>
         <w:rPr>
@@ -11245,7 +11693,7 @@
           <w:color w:val="auto"/>
         </w:rPr>
       </w:pPr>
-      <w:bookmarkStart w:id="9" w:name="_Toc135945676"/>
+      <w:bookmarkStart w:id="11" w:name="_Toc135945676"/>
       <w:r>
         <w:rPr>
           <w:rFonts w:ascii="Times New Roman" w:eastAsia="Times New Roman" w:hAnsi="Times New Roman" w:cs="Times New Roman"/>
@@ -11256,7 +11704,7 @@
         <w:lastRenderedPageBreak/>
         <w:t>3 АНАЛИЗ ЗАДАЧИ И ФУНКЦИОНАЛЬНАЯ ДЕКОМПОЗИЦИЯ СИСТЕМЫ</w:t>
       </w:r>
-      <w:bookmarkEnd w:id="9"/>
+      <w:bookmarkEnd w:id="11"/>
     </w:p>
     <w:p>
       <w:pPr>
@@ -11268,7 +11716,7 @@
           <w:i w:val="0"/>
         </w:rPr>
       </w:pPr>
-      <w:bookmarkStart w:id="10" w:name="_Toc135945677"/>
+      <w:bookmarkStart w:id="12" w:name="_Toc135945677"/>
       <w:r>
         <w:rPr>
           <w:rFonts w:ascii="Times New Roman" w:hAnsi="Times New Roman" w:cs="Times New Roman"/>
@@ -11283,7 +11731,7 @@
         </w:rPr>
         <w:t>ес-процесса «»</w:t>
       </w:r>
-      <w:bookmarkEnd w:id="10"/>
+      <w:bookmarkEnd w:id="12"/>
     </w:p>
     <w:p>
       <w:pPr>
@@ -11355,7 +11803,7 @@
                     </pic:cNvPicPr>
                   </pic:nvPicPr>
                   <pic:blipFill rotWithShape="1">
-                    <a:blip r:embed="rId16">
+                    <a:blip r:embed="rId20">
                       <a:extLst>
                         <a:ext uri="{28A0092B-C50C-407E-A947-70E740481C1C}">
                           <a14:useLocalDpi xmlns:a14="http://schemas.microsoft.com/office/drawing/2010/main" val="0"/>
@@ -11471,7 +11919,7 @@
                     </pic:cNvPicPr>
                   </pic:nvPicPr>
                   <pic:blipFill rotWithShape="1">
-                    <a:blip r:embed="rId17">
+                    <a:blip r:embed="rId21">
                       <a:extLst>
                         <a:ext uri="{28A0092B-C50C-407E-A947-70E740481C1C}">
                           <a14:useLocalDpi xmlns:a14="http://schemas.microsoft.com/office/drawing/2010/main" val="0"/>
@@ -11592,7 +12040,7 @@
                     </pic:cNvPicPr>
                   </pic:nvPicPr>
                   <pic:blipFill rotWithShape="1">
-                    <a:blip r:embed="rId18">
+                    <a:blip r:embed="rId22">
                       <a:extLst>
                         <a:ext uri="{28A0092B-C50C-407E-A947-70E740481C1C}">
                           <a14:useLocalDpi xmlns:a14="http://schemas.microsoft.com/office/drawing/2010/main" val="0"/>
@@ -11708,7 +12156,7 @@
                     </pic:cNvPicPr>
                   </pic:nvPicPr>
                   <pic:blipFill rotWithShape="1">
-                    <a:blip r:embed="rId19">
+                    <a:blip r:embed="rId23">
                       <a:extLst>
                         <a:ext uri="{28A0092B-C50C-407E-A947-70E740481C1C}">
                           <a14:useLocalDpi xmlns:a14="http://schemas.microsoft.com/office/drawing/2010/main" val="0"/>
@@ -11806,7 +12254,7 @@
                     </pic:cNvPicPr>
                   </pic:nvPicPr>
                   <pic:blipFill rotWithShape="1">
-                    <a:blip r:embed="rId20">
+                    <a:blip r:embed="rId24">
                       <a:extLst>
                         <a:ext uri="{28A0092B-C50C-407E-A947-70E740481C1C}">
                           <a14:useLocalDpi xmlns:a14="http://schemas.microsoft.com/office/drawing/2010/main" val="0"/>
@@ -11962,7 +12410,7 @@
                     </pic:cNvPicPr>
                   </pic:nvPicPr>
                   <pic:blipFill>
-                    <a:blip r:embed="rId21" cstate="print">
+                    <a:blip r:embed="rId25" cstate="print">
                       <a:extLst>
                         <a:ext uri="{28A0092B-C50C-407E-A947-70E740481C1C}">
                           <a14:useLocalDpi xmlns:a14="http://schemas.microsoft.com/office/drawing/2010/main"/>
@@ -12071,7 +12519,7 @@
                     </pic:cNvPicPr>
                   </pic:nvPicPr>
                   <pic:blipFill>
-                    <a:blip r:embed="rId22" cstate="print">
+                    <a:blip r:embed="rId26" cstate="print">
                       <a:extLst>
                         <a:ext uri="{28A0092B-C50C-407E-A947-70E740481C1C}">
                           <a14:useLocalDpi xmlns:a14="http://schemas.microsoft.com/office/drawing/2010/main"/>
@@ -12143,12 +12591,12 @@
         <w:ind w:left="567" w:right="567" w:firstLine="567"/>
         <w:jc w:val="both"/>
       </w:pPr>
-      <w:bookmarkStart w:id="11" w:name="_Hlk121264423"/>
+      <w:bookmarkStart w:id="13" w:name="_Hlk121264423"/>
       <w:r>
         <w:t xml:space="preserve">При записи регистратор проверяет, имеется ли пациент в МИС электронную медицинскую карту (далее ЭМК), после чего заводит карту пациента (если ее нет). </w:t>
       </w:r>
     </w:p>
-    <w:bookmarkEnd w:id="11"/>
+    <w:bookmarkEnd w:id="13"/>
     <w:p>
       <w:pPr>
         <w:spacing w:before="240" w:after="240" w:line="360" w:lineRule="auto"/>
@@ -12188,7 +12636,7 @@
                     </pic:cNvPicPr>
                   </pic:nvPicPr>
                   <pic:blipFill>
-                    <a:blip r:embed="rId23" cstate="print">
+                    <a:blip r:embed="rId27" cstate="print">
                       <a:extLst>
                         <a:ext uri="{28A0092B-C50C-407E-A947-70E740481C1C}">
                           <a14:useLocalDpi xmlns:a14="http://schemas.microsoft.com/office/drawing/2010/main"/>
@@ -12288,7 +12736,7 @@
                     </pic:cNvPicPr>
                   </pic:nvPicPr>
                   <pic:blipFill>
-                    <a:blip r:embed="rId24">
+                    <a:blip r:embed="rId28">
                       <a:extLst>
                         <a:ext uri="{28A0092B-C50C-407E-A947-70E740481C1C}">
                           <a14:useLocalDpi xmlns:a14="http://schemas.microsoft.com/office/drawing/2010/main" val="0"/>
@@ -12352,7 +12800,7 @@
           <w:i w:val="0"/>
         </w:rPr>
       </w:pPr>
-      <w:bookmarkStart w:id="12" w:name="_Toc135945678"/>
+      <w:bookmarkStart w:id="14" w:name="_Toc135945678"/>
       <w:r>
         <w:rPr>
           <w:rFonts w:ascii="Times New Roman" w:hAnsi="Times New Roman" w:cs="Times New Roman"/>
@@ -12360,7 +12808,7 @@
         </w:rPr>
         <w:t>3.2 Сценарий взаимодействия пользователя с системой</w:t>
       </w:r>
-      <w:bookmarkEnd w:id="12"/>
+      <w:bookmarkEnd w:id="14"/>
     </w:p>
     <w:p>
       <w:pPr>
@@ -12467,7 +12915,7 @@
                     </pic:cNvPicPr>
                   </pic:nvPicPr>
                   <pic:blipFill>
-                    <a:blip r:embed="rId25" cstate="print">
+                    <a:blip r:embed="rId29" cstate="print">
                       <a:extLst>
                         <a:ext uri="{28A0092B-C50C-407E-A947-70E740481C1C}">
                           <a14:useLocalDpi xmlns:a14="http://schemas.microsoft.com/office/drawing/2010/main"/>
@@ -14054,7 +14502,7 @@
                     <pic:cNvPicPr/>
                   </pic:nvPicPr>
                   <pic:blipFill>
-                    <a:blip r:embed="rId26"/>
+                    <a:blip r:embed="rId30"/>
                     <a:stretch>
                       <a:fillRect/>
                     </a:stretch>
@@ -14168,7 +14616,7 @@
                     <pic:cNvPicPr/>
                   </pic:nvPicPr>
                   <pic:blipFill>
-                    <a:blip r:embed="rId27"/>
+                    <a:blip r:embed="rId31"/>
                     <a:stretch>
                       <a:fillRect/>
                     </a:stretch>
@@ -14216,7 +14664,7 @@
           <w:i w:val="0"/>
         </w:rPr>
       </w:pPr>
-      <w:bookmarkStart w:id="13" w:name="_Toc135945679"/>
+      <w:bookmarkStart w:id="15" w:name="_Toc135945679"/>
       <w:r>
         <w:rPr>
           <w:rFonts w:ascii="Times New Roman" w:hAnsi="Times New Roman" w:cs="Times New Roman"/>
@@ -14231,7 +14679,7 @@
         </w:rPr>
         <w:t>ификация пользователя в системе</w:t>
       </w:r>
-      <w:bookmarkEnd w:id="13"/>
+      <w:bookmarkEnd w:id="15"/>
     </w:p>
     <w:p>
       <w:pPr>
@@ -14268,8 +14716,11 @@
     <w:p>
       <w:pPr>
         <w:pStyle w:val="1"/>
+        <w:tabs>
+          <w:tab w:val="center" w:pos="5165"/>
+          <w:tab w:val="left" w:pos="9312"/>
+        </w:tabs>
         <w:spacing w:after="240" w:line="360" w:lineRule="auto"/>
-        <w:jc w:val="center"/>
         <w:rPr>
           <w:rFonts w:ascii="Times New Roman" w:hAnsi="Times New Roman" w:cs="Times New Roman"/>
           <w:b/>
@@ -14277,7 +14728,7 @@
           <w:color w:val="auto"/>
         </w:rPr>
       </w:pPr>
-      <w:bookmarkStart w:id="14" w:name="_Toc135945680"/>
+      <w:bookmarkStart w:id="16" w:name="_Toc135945680"/>
       <w:r>
         <w:rPr>
           <w:rFonts w:ascii="Times New Roman" w:hAnsi="Times New Roman" w:cs="Times New Roman"/>
@@ -14286,9 +14737,27 @@
           <w:color w:val="auto"/>
         </w:rPr>
         <w:lastRenderedPageBreak/>
+        <w:tab/>
+      </w:r>
+      <w:r>
+        <w:rPr>
+          <w:rFonts w:ascii="Times New Roman" w:hAnsi="Times New Roman" w:cs="Times New Roman"/>
+          <w:b/>
+          <w:bCs/>
+          <w:color w:val="auto"/>
+        </w:rPr>
         <w:t>4 СТРУКТУРНАЯ ОРГАНИЗАЦИЯ СИСТЕМЫ</w:t>
       </w:r>
-      <w:bookmarkEnd w:id="14"/>
+      <w:bookmarkEnd w:id="16"/>
+      <w:r>
+        <w:rPr>
+          <w:rFonts w:ascii="Times New Roman" w:hAnsi="Times New Roman" w:cs="Times New Roman"/>
+          <w:b/>
+          <w:bCs/>
+          <w:color w:val="auto"/>
+        </w:rPr>
+        <w:tab/>
+      </w:r>
     </w:p>
     <w:p>
       <w:pPr>
@@ -14300,17 +14769,37 @@
           <w:i w:val="0"/>
         </w:rPr>
       </w:pPr>
-      <w:bookmarkStart w:id="15" w:name="_2xcytpi" w:colFirst="0" w:colLast="0"/>
-      <w:bookmarkStart w:id="16" w:name="_Toc135945681"/>
-      <w:bookmarkEnd w:id="15"/>
+      <w:bookmarkStart w:id="17" w:name="_2xcytpi" w:colFirst="0" w:colLast="0"/>
+      <w:bookmarkStart w:id="18" w:name="_Toc135945681"/>
+      <w:bookmarkEnd w:id="17"/>
       <w:r>
         <w:rPr>
           <w:rFonts w:ascii="Times New Roman" w:hAnsi="Times New Roman" w:cs="Times New Roman"/>
           <w:i w:val="0"/>
         </w:rPr>
-        <w:t>4.1 Общие принципы организации системы</w:t>
-      </w:r>
-      <w:bookmarkEnd w:id="16"/>
+        <w:t xml:space="preserve">4.1 </w:t>
+      </w:r>
+      <w:commentRangeStart w:id="19"/>
+      <w:r>
+        <w:rPr>
+          <w:rFonts w:ascii="Times New Roman" w:hAnsi="Times New Roman" w:cs="Times New Roman"/>
+          <w:i w:val="0"/>
+        </w:rPr>
+        <w:t>Общие принципы организации системы</w:t>
+      </w:r>
+      <w:bookmarkEnd w:id="18"/>
+      <w:commentRangeEnd w:id="19"/>
+      <w:r>
+        <w:rPr>
+          <w:rStyle w:val="ae"/>
+          <w:rFonts w:ascii="Times New Roman" w:hAnsi="Times New Roman" w:cs="Times New Roman"/>
+          <w:b w:val="0"/>
+          <w:bCs w:val="0"/>
+          <w:i w:val="0"/>
+          <w:iCs w:val="0"/>
+        </w:rPr>
+        <w:commentReference w:id="19"/>
+      </w:r>
     </w:p>
     <w:p>
       <w:pPr>
@@ -14318,8 +14807,8 @@
         <w:ind w:left="567" w:right="567" w:firstLine="567"/>
         <w:jc w:val="both"/>
       </w:pPr>
-      <w:bookmarkStart w:id="17" w:name="_1ci93xb" w:colFirst="0" w:colLast="0"/>
-      <w:bookmarkEnd w:id="17"/>
+      <w:bookmarkStart w:id="20" w:name="_1ci93xb" w:colFirst="0" w:colLast="0"/>
+      <w:bookmarkEnd w:id="20"/>
       <w:r>
         <w:t>В основу структуры системы заложен модульный принцип построения с открытой архитектурой, обеспечивающей возможность встраивания и взаимодействия с другими системами и подсистемами.</w:t>
       </w:r>
@@ -14431,7 +14920,7 @@
           <w:i w:val="0"/>
         </w:rPr>
       </w:pPr>
-      <w:bookmarkStart w:id="18" w:name="_Toc135945682"/>
+      <w:bookmarkStart w:id="21" w:name="_Toc135945682"/>
       <w:r>
         <w:rPr>
           <w:rFonts w:ascii="Times New Roman" w:hAnsi="Times New Roman" w:cs="Times New Roman"/>
@@ -14439,7 +14928,7 @@
         </w:rPr>
         <w:t>4.2 Взаимодействие с внешними сервисами/удалённым модулем для …</w:t>
       </w:r>
-      <w:bookmarkEnd w:id="18"/>
+      <w:bookmarkEnd w:id="21"/>
     </w:p>
     <w:p>
       <w:pPr>
@@ -14459,8 +14948,8 @@
           <w:szCs w:val="24"/>
         </w:rPr>
       </w:pPr>
-      <w:bookmarkStart w:id="19" w:name="_3whwml4" w:colFirst="0" w:colLast="0"/>
-      <w:bookmarkEnd w:id="19"/>
+      <w:bookmarkStart w:id="22" w:name="_3whwml4" w:colFirst="0" w:colLast="0"/>
+      <w:bookmarkEnd w:id="22"/>
     </w:p>
     <w:p>
       <w:pPr>
@@ -14472,7 +14961,7 @@
           <w:i w:val="0"/>
         </w:rPr>
       </w:pPr>
-      <w:bookmarkStart w:id="20" w:name="_Toc135945683"/>
+      <w:bookmarkStart w:id="23" w:name="_Toc135945683"/>
       <w:r>
         <w:rPr>
           <w:rFonts w:ascii="Times New Roman" w:hAnsi="Times New Roman" w:cs="Times New Roman"/>
@@ -14480,7 +14969,7 @@
         </w:rPr>
         <w:t>4.3 Организация доступа к данным</w:t>
       </w:r>
-      <w:bookmarkEnd w:id="20"/>
+      <w:bookmarkEnd w:id="23"/>
     </w:p>
     <w:p>
       <w:pPr>
@@ -14500,8 +14989,8 @@
           <w:szCs w:val="24"/>
         </w:rPr>
       </w:pPr>
-      <w:bookmarkStart w:id="21" w:name="_2bn6wsx" w:colFirst="0" w:colLast="0"/>
-      <w:bookmarkEnd w:id="21"/>
+      <w:bookmarkStart w:id="24" w:name="_2bn6wsx" w:colFirst="0" w:colLast="0"/>
+      <w:bookmarkEnd w:id="24"/>
     </w:p>
     <w:p>
       <w:pPr>
@@ -14513,7 +15002,7 @@
           <w:i w:val="0"/>
         </w:rPr>
       </w:pPr>
-      <w:bookmarkStart w:id="22" w:name="_Toc135945684"/>
+      <w:bookmarkStart w:id="25" w:name="_Toc135945684"/>
       <w:r>
         <w:rPr>
           <w:rFonts w:ascii="Times New Roman" w:hAnsi="Times New Roman" w:cs="Times New Roman"/>
@@ -14521,7 +15010,7 @@
         </w:rPr>
         <w:t>4.4 Организация бизнес-логики</w:t>
       </w:r>
-      <w:bookmarkEnd w:id="22"/>
+      <w:bookmarkEnd w:id="25"/>
     </w:p>
     <w:p>
       <w:pPr>
@@ -14541,8 +15030,8 @@
           <w:szCs w:val="24"/>
         </w:rPr>
       </w:pPr>
-      <w:bookmarkStart w:id="23" w:name="_qsh70q" w:colFirst="0" w:colLast="0"/>
-      <w:bookmarkEnd w:id="23"/>
+      <w:bookmarkStart w:id="26" w:name="_qsh70q" w:colFirst="0" w:colLast="0"/>
+      <w:bookmarkEnd w:id="26"/>
     </w:p>
     <w:p>
       <w:pPr>
@@ -14554,7 +15043,7 @@
           <w:i w:val="0"/>
         </w:rPr>
       </w:pPr>
-      <w:bookmarkStart w:id="24" w:name="_Toc135945685"/>
+      <w:bookmarkStart w:id="27" w:name="_Toc135945685"/>
       <w:r>
         <w:rPr>
           <w:rFonts w:ascii="Times New Roman" w:hAnsi="Times New Roman" w:cs="Times New Roman"/>
@@ -14562,7 +15051,7 @@
         </w:rPr>
         <w:t>4.5 Организация веб-интерфейса</w:t>
       </w:r>
-      <w:bookmarkEnd w:id="24"/>
+      <w:bookmarkEnd w:id="27"/>
     </w:p>
     <w:p>
       <w:pPr>
@@ -14582,8 +15071,8 @@
           <w:szCs w:val="24"/>
         </w:rPr>
       </w:pPr>
-      <w:bookmarkStart w:id="25" w:name="_3as4poj" w:colFirst="0" w:colLast="0"/>
-      <w:bookmarkEnd w:id="25"/>
+      <w:bookmarkStart w:id="28" w:name="_3as4poj" w:colFirst="0" w:colLast="0"/>
+      <w:bookmarkEnd w:id="28"/>
     </w:p>
     <w:p>
       <w:pPr>
@@ -14595,7 +15084,7 @@
           <w:i w:val="0"/>
         </w:rPr>
       </w:pPr>
-      <w:bookmarkStart w:id="26" w:name="_Toc135945686"/>
+      <w:bookmarkStart w:id="29" w:name="_Toc135945686"/>
       <w:r>
         <w:rPr>
           <w:rFonts w:ascii="Times New Roman" w:hAnsi="Times New Roman" w:cs="Times New Roman"/>
@@ -14603,7 +15092,7 @@
         </w:rPr>
         <w:t>4.6 Взаимодействие компонентов системы для …</w:t>
       </w:r>
-      <w:bookmarkEnd w:id="26"/>
+      <w:bookmarkEnd w:id="29"/>
     </w:p>
     <w:p>
       <w:pPr>
@@ -14623,8 +15112,8 @@
           <w:szCs w:val="24"/>
         </w:rPr>
       </w:pPr>
-      <w:bookmarkStart w:id="27" w:name="_1pxezwc" w:colFirst="0" w:colLast="0"/>
-      <w:bookmarkEnd w:id="27"/>
+      <w:bookmarkStart w:id="30" w:name="_1pxezwc" w:colFirst="0" w:colLast="0"/>
+      <w:bookmarkEnd w:id="30"/>
     </w:p>
     <w:p>
       <w:pPr>
@@ -14636,7 +15125,7 @@
           <w:i w:val="0"/>
         </w:rPr>
       </w:pPr>
-      <w:bookmarkStart w:id="28" w:name="_Toc135945687"/>
+      <w:bookmarkStart w:id="31" w:name="_Toc135945687"/>
       <w:r>
         <w:rPr>
           <w:rFonts w:ascii="Times New Roman" w:hAnsi="Times New Roman" w:cs="Times New Roman"/>
@@ -14644,7 +15133,7 @@
         </w:rPr>
         <w:t>4.7 Организация обработки ошибок</w:t>
       </w:r>
-      <w:bookmarkEnd w:id="28"/>
+      <w:bookmarkEnd w:id="31"/>
     </w:p>
     <w:p>
       <w:pPr>
@@ -14664,8 +15153,8 @@
           <w:szCs w:val="24"/>
         </w:rPr>
       </w:pPr>
-      <w:bookmarkStart w:id="29" w:name="_49x2ik5" w:colFirst="0" w:colLast="0"/>
-      <w:bookmarkEnd w:id="29"/>
+      <w:bookmarkStart w:id="32" w:name="_49x2ik5" w:colFirst="0" w:colLast="0"/>
+      <w:bookmarkEnd w:id="32"/>
     </w:p>
     <w:p>
       <w:pPr>
@@ -14677,7 +15166,7 @@
           <w:i w:val="0"/>
         </w:rPr>
       </w:pPr>
-      <w:bookmarkStart w:id="30" w:name="_Toc135945688"/>
+      <w:bookmarkStart w:id="33" w:name="_Toc135945688"/>
       <w:r>
         <w:rPr>
           <w:rFonts w:ascii="Times New Roman" w:hAnsi="Times New Roman" w:cs="Times New Roman"/>
@@ -14685,7 +15174,7 @@
         </w:rPr>
         <w:t>4.8 Организация управления доступом</w:t>
       </w:r>
-      <w:bookmarkEnd w:id="30"/>
+      <w:bookmarkEnd w:id="33"/>
     </w:p>
     <w:p>
       <w:r>
@@ -14704,7 +15193,7 @@
           <w:color w:val="auto"/>
         </w:rPr>
       </w:pPr>
-      <w:bookmarkStart w:id="31" w:name="_Toc135945689"/>
+      <w:bookmarkStart w:id="34" w:name="_Toc135945689"/>
       <w:r>
         <w:rPr>
           <w:rFonts w:ascii="Times New Roman" w:hAnsi="Times New Roman" w:cs="Times New Roman"/>
@@ -14715,7 +15204,7 @@
         <w:lastRenderedPageBreak/>
         <w:t>5 РЕАЛИЗАЦИЯ КОМПОНЕНТОВ СИСТЕМЫ</w:t>
       </w:r>
-      <w:bookmarkEnd w:id="31"/>
+      <w:bookmarkEnd w:id="34"/>
     </w:p>
     <w:p>
       <w:pPr>
@@ -14727,9 +15216,9 @@
           <w:i w:val="0"/>
         </w:rPr>
       </w:pPr>
-      <w:bookmarkStart w:id="32" w:name="_147n2zr" w:colFirst="0" w:colLast="0"/>
-      <w:bookmarkStart w:id="33" w:name="_Toc135945690"/>
-      <w:bookmarkEnd w:id="32"/>
+      <w:bookmarkStart w:id="35" w:name="_147n2zr" w:colFirst="0" w:colLast="0"/>
+      <w:bookmarkStart w:id="36" w:name="_Toc135945690"/>
+      <w:bookmarkEnd w:id="35"/>
       <w:r>
         <w:rPr>
           <w:rFonts w:ascii="Times New Roman" w:hAnsi="Times New Roman" w:cs="Times New Roman"/>
@@ -14737,7 +15226,7 @@
         </w:rPr>
         <w:t>5.1 EJB-компоненты/компоненты бизнес-логики</w:t>
       </w:r>
-      <w:bookmarkEnd w:id="33"/>
+      <w:bookmarkEnd w:id="36"/>
     </w:p>
     <w:p>
       <w:pPr>
@@ -14749,9 +15238,9 @@
           <w:i w:val="0"/>
         </w:rPr>
       </w:pPr>
-      <w:bookmarkStart w:id="34" w:name="_3o7alnk" w:colFirst="0" w:colLast="0"/>
-      <w:bookmarkStart w:id="35" w:name="_Toc135945691"/>
-      <w:bookmarkEnd w:id="34"/>
+      <w:bookmarkStart w:id="37" w:name="_3o7alnk" w:colFirst="0" w:colLast="0"/>
+      <w:bookmarkStart w:id="38" w:name="_Toc135945691"/>
+      <w:bookmarkEnd w:id="37"/>
       <w:r>
         <w:rPr>
           <w:rFonts w:ascii="Times New Roman" w:hAnsi="Times New Roman" w:cs="Times New Roman"/>
@@ -14759,7 +15248,7 @@
         </w:rPr>
         <w:t>5.1.1 EJB-модуль 1</w:t>
       </w:r>
-      <w:bookmarkEnd w:id="35"/>
+      <w:bookmarkEnd w:id="38"/>
     </w:p>
     <w:p>
       <w:pPr>
@@ -14771,9 +15260,9 @@
           <w:i w:val="0"/>
         </w:rPr>
       </w:pPr>
-      <w:bookmarkStart w:id="36" w:name="_23ckvvd" w:colFirst="0" w:colLast="0"/>
-      <w:bookmarkStart w:id="37" w:name="_Toc135945692"/>
-      <w:bookmarkEnd w:id="36"/>
+      <w:bookmarkStart w:id="39" w:name="_23ckvvd" w:colFirst="0" w:colLast="0"/>
+      <w:bookmarkStart w:id="40" w:name="_Toc135945692"/>
+      <w:bookmarkEnd w:id="39"/>
       <w:r>
         <w:rPr>
           <w:rFonts w:ascii="Times New Roman" w:hAnsi="Times New Roman" w:cs="Times New Roman"/>
@@ -14781,7 +15270,7 @@
         </w:rPr>
         <w:t>5.1.2 EJB-модуль 2</w:t>
       </w:r>
-      <w:bookmarkEnd w:id="37"/>
+      <w:bookmarkEnd w:id="40"/>
     </w:p>
     <w:p/>
     <w:p>
@@ -14794,9 +15283,9 @@
           <w:i w:val="0"/>
         </w:rPr>
       </w:pPr>
-      <w:bookmarkStart w:id="38" w:name="_ihv636" w:colFirst="0" w:colLast="0"/>
-      <w:bookmarkStart w:id="39" w:name="_Toc135945693"/>
-      <w:bookmarkEnd w:id="38"/>
+      <w:bookmarkStart w:id="41" w:name="_ihv636" w:colFirst="0" w:colLast="0"/>
+      <w:bookmarkStart w:id="42" w:name="_Toc135945693"/>
+      <w:bookmarkEnd w:id="41"/>
       <w:r>
         <w:rPr>
           <w:rFonts w:ascii="Times New Roman" w:hAnsi="Times New Roman" w:cs="Times New Roman"/>
@@ -14804,7 +15293,7 @@
         </w:rPr>
         <w:t>5.2 Веб-компоненты</w:t>
       </w:r>
-      <w:bookmarkEnd w:id="39"/>
+      <w:bookmarkEnd w:id="42"/>
     </w:p>
     <w:p>
       <w:pPr>
@@ -14816,15 +15305,24 @@
           <w:i w:val="0"/>
         </w:rPr>
       </w:pPr>
-      <w:bookmarkStart w:id="40" w:name="_Toc135945694"/>
+      <w:bookmarkStart w:id="43" w:name="_Toc135945694"/>
       <w:r>
         <w:rPr>
           <w:rFonts w:ascii="Times New Roman" w:hAnsi="Times New Roman" w:cs="Times New Roman"/>
           <w:i w:val="0"/>
         </w:rPr>
-        <w:t>5.2.1 Классы управляемых бинов</w:t>
-      </w:r>
-      <w:bookmarkEnd w:id="40"/>
+        <w:t xml:space="preserve">5.2.1 Классы управляемых </w:t>
+      </w:r>
+      <w:proofErr w:type="spellStart"/>
+      <w:r>
+        <w:rPr>
+          <w:rFonts w:ascii="Times New Roman" w:hAnsi="Times New Roman" w:cs="Times New Roman"/>
+          <w:i w:val="0"/>
+        </w:rPr>
+        <w:t>бинов</w:t>
+      </w:r>
+      <w:bookmarkEnd w:id="43"/>
+      <w:proofErr w:type="spellEnd"/>
     </w:p>
     <w:p>
       <w:pPr>
@@ -14836,17 +15334,26 @@
           <w:i w:val="0"/>
         </w:rPr>
       </w:pPr>
-      <w:bookmarkStart w:id="41" w:name="_32hioqz" w:colFirst="0" w:colLast="0"/>
-      <w:bookmarkStart w:id="42" w:name="_Toc135945695"/>
-      <w:bookmarkEnd w:id="41"/>
+      <w:bookmarkStart w:id="44" w:name="_32hioqz" w:colFirst="0" w:colLast="0"/>
+      <w:bookmarkStart w:id="45" w:name="_Toc135945695"/>
+      <w:bookmarkEnd w:id="44"/>
       <w:r>
         <w:rPr>
           <w:rFonts w:ascii="Times New Roman" w:hAnsi="Times New Roman" w:cs="Times New Roman"/>
           <w:i w:val="0"/>
         </w:rPr>
-        <w:t>5.2.2 JSP-страница login.jsp</w:t>
-      </w:r>
-      <w:bookmarkEnd w:id="42"/>
+        <w:t xml:space="preserve">5.2.2 JSP-страница </w:t>
+      </w:r>
+      <w:proofErr w:type="spellStart"/>
+      <w:r>
+        <w:rPr>
+          <w:rFonts w:ascii="Times New Roman" w:hAnsi="Times New Roman" w:cs="Times New Roman"/>
+          <w:i w:val="0"/>
+        </w:rPr>
+        <w:t>login.jsp</w:t>
+      </w:r>
+      <w:bookmarkEnd w:id="45"/>
+      <w:proofErr w:type="spellEnd"/>
     </w:p>
     <w:p>
       <w:pPr>
@@ -14858,17 +15365,26 @@
           <w:i w:val="0"/>
         </w:rPr>
       </w:pPr>
-      <w:bookmarkStart w:id="43" w:name="_1hmsyys" w:colFirst="0" w:colLast="0"/>
-      <w:bookmarkStart w:id="44" w:name="_Toc135945696"/>
-      <w:bookmarkEnd w:id="43"/>
+      <w:bookmarkStart w:id="46" w:name="_1hmsyys" w:colFirst="0" w:colLast="0"/>
+      <w:bookmarkStart w:id="47" w:name="_Toc135945696"/>
+      <w:bookmarkEnd w:id="46"/>
       <w:r>
         <w:rPr>
           <w:rFonts w:ascii="Times New Roman" w:hAnsi="Times New Roman" w:cs="Times New Roman"/>
           <w:i w:val="0"/>
         </w:rPr>
-        <w:t>5.2.3 JSP-страница register.jsp</w:t>
-      </w:r>
-      <w:bookmarkEnd w:id="44"/>
+        <w:t xml:space="preserve">5.2.3 JSP-страница </w:t>
+      </w:r>
+      <w:proofErr w:type="spellStart"/>
+      <w:r>
+        <w:rPr>
+          <w:rFonts w:ascii="Times New Roman" w:hAnsi="Times New Roman" w:cs="Times New Roman"/>
+          <w:i w:val="0"/>
+        </w:rPr>
+        <w:t>register.jsp</w:t>
+      </w:r>
+      <w:bookmarkEnd w:id="47"/>
+      <w:proofErr w:type="spellEnd"/>
     </w:p>
     <w:p>
       <w:pPr>
@@ -14881,7 +15397,7 @@
           <w:szCs w:val="24"/>
         </w:rPr>
       </w:pPr>
-      <w:bookmarkStart w:id="45" w:name="_Toc135945697"/>
+      <w:bookmarkStart w:id="48" w:name="_Toc135945697"/>
       <w:r>
         <w:rPr>
           <w:rFonts w:ascii="Times New Roman" w:hAnsi="Times New Roman" w:cs="Times New Roman"/>
@@ -14889,7 +15405,7 @@
         </w:rPr>
         <w:t>5.2.4 Конфигурирование JSF-приложения</w:t>
       </w:r>
-      <w:bookmarkEnd w:id="45"/>
+      <w:bookmarkEnd w:id="48"/>
     </w:p>
     <w:p>
       <w:pPr>
@@ -14909,8 +15425,8 @@
           <w:szCs w:val="24"/>
         </w:rPr>
       </w:pPr>
-      <w:bookmarkStart w:id="46" w:name="_41mghml" w:colFirst="0" w:colLast="0"/>
-      <w:bookmarkEnd w:id="46"/>
+      <w:bookmarkStart w:id="49" w:name="_41mghml" w:colFirst="0" w:colLast="0"/>
+      <w:bookmarkEnd w:id="49"/>
     </w:p>
     <w:p>
       <w:pPr>
@@ -14922,9 +15438,9 @@
           <w:i w:val="0"/>
         </w:rPr>
       </w:pPr>
-      <w:bookmarkStart w:id="47" w:name="_2grqrue" w:colFirst="0" w:colLast="0"/>
-      <w:bookmarkStart w:id="48" w:name="_Toc135945698"/>
-      <w:bookmarkEnd w:id="47"/>
+      <w:bookmarkStart w:id="50" w:name="_2grqrue" w:colFirst="0" w:colLast="0"/>
+      <w:bookmarkStart w:id="51" w:name="_Toc135945698"/>
+      <w:bookmarkEnd w:id="50"/>
       <w:r>
         <w:rPr>
           <w:rFonts w:ascii="Times New Roman" w:hAnsi="Times New Roman" w:cs="Times New Roman"/>
@@ -14932,7 +15448,7 @@
         </w:rPr>
         <w:t>5.3 Физическая структура баз данных</w:t>
       </w:r>
-      <w:bookmarkEnd w:id="48"/>
+      <w:bookmarkEnd w:id="51"/>
     </w:p>
     <w:p>
       <w:pPr>
@@ -14944,9 +15460,9 @@
           <w:i w:val="0"/>
         </w:rPr>
       </w:pPr>
-      <w:bookmarkStart w:id="49" w:name="_vx1227" w:colFirst="0" w:colLast="0"/>
-      <w:bookmarkStart w:id="50" w:name="_Toc135945699"/>
-      <w:bookmarkEnd w:id="49"/>
+      <w:bookmarkStart w:id="52" w:name="_vx1227" w:colFirst="0" w:colLast="0"/>
+      <w:bookmarkStart w:id="53" w:name="_Toc135945699"/>
+      <w:bookmarkEnd w:id="52"/>
       <w:r>
         <w:rPr>
           <w:rFonts w:ascii="Times New Roman" w:hAnsi="Times New Roman" w:cs="Times New Roman"/>
@@ -14954,7 +15470,7 @@
         </w:rPr>
         <w:t>5.3.1 База данных Customer</w:t>
       </w:r>
-      <w:bookmarkEnd w:id="50"/>
+      <w:bookmarkEnd w:id="53"/>
     </w:p>
     <w:p>
       <w:pPr>
@@ -14966,15 +15482,24 @@
           <w:i w:val="0"/>
         </w:rPr>
       </w:pPr>
-      <w:bookmarkStart w:id="51" w:name="_Toc135945700"/>
+      <w:bookmarkStart w:id="54" w:name="_Toc135945700"/>
       <w:r>
         <w:rPr>
           <w:rFonts w:ascii="Times New Roman" w:hAnsi="Times New Roman" w:cs="Times New Roman"/>
           <w:i w:val="0"/>
         </w:rPr>
-        <w:t>5.3.2 База данных Indent</w:t>
-      </w:r>
-      <w:bookmarkEnd w:id="51"/>
+        <w:t xml:space="preserve">5.3.2 База данных </w:t>
+      </w:r>
+      <w:proofErr w:type="spellStart"/>
+      <w:r>
+        <w:rPr>
+          <w:rFonts w:ascii="Times New Roman" w:hAnsi="Times New Roman" w:cs="Times New Roman"/>
+          <w:i w:val="0"/>
+        </w:rPr>
+        <w:t>Indent</w:t>
+      </w:r>
+      <w:bookmarkEnd w:id="54"/>
+      <w:proofErr w:type="spellEnd"/>
     </w:p>
     <w:p>
       <w:pPr>
@@ -14994,8 +15519,8 @@
           <w:szCs w:val="24"/>
         </w:rPr>
       </w:pPr>
-      <w:bookmarkStart w:id="52" w:name="_3fwokq0" w:colFirst="0" w:colLast="0"/>
-      <w:bookmarkEnd w:id="52"/>
+      <w:bookmarkStart w:id="55" w:name="_3fwokq0" w:colFirst="0" w:colLast="0"/>
+      <w:bookmarkEnd w:id="55"/>
     </w:p>
     <w:p>
       <w:pPr>
@@ -15007,7 +15532,7 @@
           <w:i w:val="0"/>
         </w:rPr>
       </w:pPr>
-      <w:bookmarkStart w:id="53" w:name="_Toc135945701"/>
+      <w:bookmarkStart w:id="56" w:name="_Toc135945701"/>
       <w:r>
         <w:rPr>
           <w:rFonts w:ascii="Times New Roman" w:hAnsi="Times New Roman" w:cs="Times New Roman"/>
@@ -15015,7 +15540,7 @@
         </w:rPr>
         <w:t>5.4 Обеспечение целостности данных</w:t>
       </w:r>
-      <w:bookmarkEnd w:id="53"/>
+      <w:bookmarkEnd w:id="56"/>
     </w:p>
     <w:p>
       <w:pPr>
@@ -15027,9 +15552,9 @@
           <w:i w:val="0"/>
         </w:rPr>
       </w:pPr>
-      <w:bookmarkStart w:id="54" w:name="_1v1yuxt" w:colFirst="0" w:colLast="0"/>
-      <w:bookmarkStart w:id="55" w:name="_Toc135945702"/>
-      <w:bookmarkEnd w:id="54"/>
+      <w:bookmarkStart w:id="57" w:name="_1v1yuxt" w:colFirst="0" w:colLast="0"/>
+      <w:bookmarkStart w:id="58" w:name="_Toc135945702"/>
+      <w:bookmarkEnd w:id="57"/>
       <w:r>
         <w:rPr>
           <w:rFonts w:ascii="Times New Roman" w:hAnsi="Times New Roman" w:cs="Times New Roman"/>
@@ -15037,7 +15562,7 @@
         </w:rPr>
         <w:t>5.4.1 Ограничения целостности</w:t>
       </w:r>
-      <w:bookmarkEnd w:id="55"/>
+      <w:bookmarkEnd w:id="58"/>
     </w:p>
     <w:p>
       <w:pPr>
@@ -15049,9 +15574,9 @@
           <w:i w:val="0"/>
         </w:rPr>
       </w:pPr>
-      <w:bookmarkStart w:id="56" w:name="_4f1mdlm" w:colFirst="0" w:colLast="0"/>
-      <w:bookmarkStart w:id="57" w:name="_Toc135945703"/>
-      <w:bookmarkEnd w:id="56"/>
+      <w:bookmarkStart w:id="59" w:name="_4f1mdlm" w:colFirst="0" w:colLast="0"/>
+      <w:bookmarkStart w:id="60" w:name="_Toc135945703"/>
+      <w:bookmarkEnd w:id="59"/>
       <w:r>
         <w:rPr>
           <w:rFonts w:ascii="Times New Roman" w:hAnsi="Times New Roman" w:cs="Times New Roman"/>
@@ -15059,7 +15584,7 @@
         </w:rPr>
         <w:t>5.4.2 Организация распределенных транзакций</w:t>
       </w:r>
-      <w:bookmarkEnd w:id="57"/>
+      <w:bookmarkEnd w:id="60"/>
     </w:p>
     <w:p>
       <w:pPr>
@@ -15081,8 +15606,8 @@
           <w:szCs w:val="24"/>
         </w:rPr>
       </w:pPr>
-      <w:bookmarkStart w:id="58" w:name="_2u6wntf" w:colFirst="0" w:colLast="0"/>
-      <w:bookmarkEnd w:id="58"/>
+      <w:bookmarkStart w:id="61" w:name="_2u6wntf" w:colFirst="0" w:colLast="0"/>
+      <w:bookmarkEnd w:id="61"/>
     </w:p>
     <w:p>
       <w:pPr>
@@ -15094,7 +15619,7 @@
           <w:i w:val="0"/>
         </w:rPr>
       </w:pPr>
-      <w:bookmarkStart w:id="59" w:name="_Toc135945704"/>
+      <w:bookmarkStart w:id="62" w:name="_Toc135945704"/>
       <w:r>
         <w:rPr>
           <w:rFonts w:ascii="Times New Roman" w:hAnsi="Times New Roman" w:cs="Times New Roman"/>
@@ -15102,7 +15627,7 @@
         </w:rPr>
         <w:t>5.5 Реализация взаимодействия с внешним сервисом</w:t>
       </w:r>
-      <w:bookmarkEnd w:id="59"/>
+      <w:bookmarkEnd w:id="62"/>
     </w:p>
     <w:p>
       <w:pPr>
@@ -15114,9 +15639,9 @@
           <w:i w:val="0"/>
         </w:rPr>
       </w:pPr>
-      <w:bookmarkStart w:id="60" w:name="_19c6y18" w:colFirst="0" w:colLast="0"/>
-      <w:bookmarkStart w:id="61" w:name="_Toc135945705"/>
-      <w:bookmarkEnd w:id="60"/>
+      <w:bookmarkStart w:id="63" w:name="_19c6y18" w:colFirst="0" w:colLast="0"/>
+      <w:bookmarkStart w:id="64" w:name="_Toc135945705"/>
+      <w:bookmarkEnd w:id="63"/>
       <w:r>
         <w:rPr>
           <w:rFonts w:ascii="Times New Roman" w:hAnsi="Times New Roman" w:cs="Times New Roman"/>
@@ -15124,7 +15649,7 @@
         </w:rPr>
         <w:t>5.5.1 Протокол и форматы обмена данными</w:t>
       </w:r>
-      <w:bookmarkEnd w:id="61"/>
+      <w:bookmarkEnd w:id="64"/>
     </w:p>
     <w:p>
       <w:r>
@@ -15143,7 +15668,7 @@
           <w:color w:val="auto"/>
         </w:rPr>
       </w:pPr>
-      <w:bookmarkStart w:id="62" w:name="_Toc135945706"/>
+      <w:bookmarkStart w:id="65" w:name="_Toc135945706"/>
       <w:r>
         <w:rPr>
           <w:rFonts w:ascii="Times New Roman" w:hAnsi="Times New Roman" w:cs="Times New Roman"/>
@@ -15154,7 +15679,7 @@
         <w:lastRenderedPageBreak/>
         <w:t>6 ИНСТРУКЦИЯ ПО УСТАНОВКЕ ПРИЛОЖЕНИЯ</w:t>
       </w:r>
-      <w:bookmarkEnd w:id="62"/>
+      <w:bookmarkEnd w:id="65"/>
     </w:p>
     <w:p/>
     <w:p>
@@ -15179,7 +15704,7 @@
           <w:color w:val="000000"/>
         </w:rPr>
       </w:pPr>
-      <w:bookmarkStart w:id="63" w:name="_Toc135945707"/>
+      <w:bookmarkStart w:id="66" w:name="_Toc135945707"/>
       <w:r>
         <w:rPr>
           <w:rFonts w:ascii="Times New Roman" w:eastAsia="Times New Roman" w:hAnsi="Times New Roman" w:cs="Times New Roman"/>
@@ -15190,7 +15715,7 @@
         <w:lastRenderedPageBreak/>
         <w:t>7 ОРГАНИЗАЦИЯ УПРАВЛЕНИЯ ПРОЕКТОМ</w:t>
       </w:r>
-      <w:bookmarkEnd w:id="63"/>
+      <w:bookmarkEnd w:id="66"/>
     </w:p>
     <w:p>
       <w:pPr>
@@ -15202,7 +15727,7 @@
           <w:i w:val="0"/>
         </w:rPr>
       </w:pPr>
-      <w:bookmarkStart w:id="64" w:name="_Toc135945708"/>
+      <w:bookmarkStart w:id="67" w:name="_Toc135945708"/>
       <w:r>
         <w:rPr>
           <w:rFonts w:ascii="Times New Roman" w:hAnsi="Times New Roman" w:cs="Times New Roman"/>
@@ -15210,7 +15735,7 @@
         </w:rPr>
         <w:t>7.1 Общие принципы взаимодействия в команде</w:t>
       </w:r>
-      <w:bookmarkEnd w:id="64"/>
+      <w:bookmarkEnd w:id="67"/>
     </w:p>
     <w:p>
       <w:pPr>
@@ -15230,8 +15755,8 @@
           <w:color w:val="000000"/>
         </w:rPr>
       </w:pPr>
-      <w:bookmarkStart w:id="65" w:name="_37m2jsg" w:colFirst="0" w:colLast="0"/>
-      <w:bookmarkEnd w:id="65"/>
+      <w:bookmarkStart w:id="68" w:name="_37m2jsg" w:colFirst="0" w:colLast="0"/>
+      <w:bookmarkEnd w:id="68"/>
     </w:p>
     <w:p>
       <w:pPr>
@@ -15243,7 +15768,7 @@
           <w:i w:val="0"/>
         </w:rPr>
       </w:pPr>
-      <w:bookmarkStart w:id="66" w:name="_Toc135945709"/>
+      <w:bookmarkStart w:id="69" w:name="_Toc135945709"/>
       <w:r>
         <w:rPr>
           <w:rFonts w:ascii="Times New Roman" w:hAnsi="Times New Roman" w:cs="Times New Roman"/>
@@ -15251,7 +15776,7 @@
         </w:rPr>
         <w:t>7.2 Распределение ролей в команде/зоны ответственности</w:t>
       </w:r>
-      <w:bookmarkEnd w:id="66"/>
+      <w:bookmarkEnd w:id="69"/>
     </w:p>
     <w:p>
       <w:pPr>
@@ -15271,8 +15796,8 @@
           <w:color w:val="000000"/>
         </w:rPr>
       </w:pPr>
-      <w:bookmarkStart w:id="67" w:name="_1mrcu09" w:colFirst="0" w:colLast="0"/>
-      <w:bookmarkEnd w:id="67"/>
+      <w:bookmarkStart w:id="70" w:name="_1mrcu09" w:colFirst="0" w:colLast="0"/>
+      <w:bookmarkEnd w:id="70"/>
     </w:p>
     <w:p>
       <w:pPr>
@@ -15285,7 +15810,7 @@
           <w:i w:val="0"/>
         </w:rPr>
       </w:pPr>
-      <w:bookmarkStart w:id="68" w:name="_Toc135945710"/>
+      <w:bookmarkStart w:id="71" w:name="_Toc135945710"/>
       <w:r>
         <w:rPr>
           <w:rFonts w:ascii="Times New Roman" w:hAnsi="Times New Roman" w:cs="Times New Roman"/>
@@ -15293,7 +15818,7 @@
         </w:rPr>
         <w:t>7.3 Календарный план работ</w:t>
       </w:r>
-      <w:bookmarkEnd w:id="68"/>
+      <w:bookmarkEnd w:id="71"/>
     </w:p>
     <w:p>
       <w:pPr>
@@ -15319,7 +15844,15 @@
         <w:t>работ</w:t>
       </w:r>
       <w:r>
-        <w:t xml:space="preserve"> представлен на диаграмме Ганта.</w:t>
+        <w:t xml:space="preserve"> представлен на диаграмме </w:t>
+      </w:r>
+      <w:proofErr w:type="spellStart"/>
+      <w:r>
+        <w:t>Ганта</w:t>
+      </w:r>
+      <w:proofErr w:type="spellEnd"/>
+      <w:r>
+        <w:t>.</w:t>
       </w:r>
     </w:p>
     <w:p>
@@ -15354,7 +15887,7 @@
                     <pic:cNvPicPr/>
                   </pic:nvPicPr>
                   <pic:blipFill>
-                    <a:blip r:embed="rId28"/>
+                    <a:blip r:embed="rId32"/>
                     <a:stretch>
                       <a:fillRect/>
                     </a:stretch>
@@ -15392,7 +15925,25 @@
           <w:szCs w:val="22"/>
           <w:shd w:val="clear" w:color="auto" w:fill="FFFFFF"/>
         </w:rPr>
-        <w:t>Рис. 1. Диаграмма Ганта.</w:t>
+        <w:t xml:space="preserve">Рис. 1. Диаграмма </w:t>
+      </w:r>
+      <w:proofErr w:type="spellStart"/>
+      <w:r>
+        <w:rPr>
+          <w:bCs/>
+          <w:szCs w:val="22"/>
+          <w:shd w:val="clear" w:color="auto" w:fill="FFFFFF"/>
+        </w:rPr>
+        <w:t>Ганта</w:t>
+      </w:r>
+      <w:proofErr w:type="spellEnd"/>
+      <w:r>
+        <w:rPr>
+          <w:bCs/>
+          <w:szCs w:val="22"/>
+          <w:shd w:val="clear" w:color="auto" w:fill="FFFFFF"/>
+        </w:rPr>
+        <w:t>.</w:t>
       </w:r>
     </w:p>
     <w:p>
@@ -15430,8 +15981,8 @@
           <w:szCs w:val="24"/>
         </w:rPr>
       </w:pPr>
-      <w:bookmarkStart w:id="69" w:name="_46r0co2" w:colFirst="0" w:colLast="0"/>
-      <w:bookmarkEnd w:id="69"/>
+      <w:bookmarkStart w:id="72" w:name="_46r0co2" w:colFirst="0" w:colLast="0"/>
+      <w:bookmarkEnd w:id="72"/>
     </w:p>
     <w:p>
       <w:pPr>
@@ -15451,7 +16002,7 @@
         </w:rPr>
         <w:br w:type="page"/>
       </w:r>
-      <w:bookmarkStart w:id="70" w:name="_Toc135945711"/>
+      <w:bookmarkStart w:id="73" w:name="_Toc135945711"/>
       <w:r>
         <w:rPr>
           <w:rFonts w:ascii="Times New Roman" w:eastAsia="Times New Roman" w:hAnsi="Times New Roman" w:cs="Times New Roman"/>
@@ -15462,7 +16013,7 @@
         <w:lastRenderedPageBreak/>
         <w:t>8 НАГРУЗОЧНОЕ ТЕСТИРОВАНИЕ</w:t>
       </w:r>
-      <w:bookmarkEnd w:id="70"/>
+      <w:bookmarkEnd w:id="73"/>
     </w:p>
     <w:p>
       <w:pPr>
@@ -15482,8 +16033,8 @@
           <w:szCs w:val="24"/>
         </w:rPr>
       </w:pPr>
-      <w:bookmarkStart w:id="71" w:name="_2lwamvv" w:colFirst="0" w:colLast="0"/>
-      <w:bookmarkEnd w:id="71"/>
+      <w:bookmarkStart w:id="74" w:name="_2lwamvv" w:colFirst="0" w:colLast="0"/>
+      <w:bookmarkEnd w:id="74"/>
     </w:p>
     <w:p>
       <w:pPr>
@@ -15503,7 +16054,7 @@
         </w:rPr>
         <w:br w:type="page"/>
       </w:r>
-      <w:bookmarkStart w:id="72" w:name="_Toc135945712"/>
+      <w:bookmarkStart w:id="75" w:name="_Toc135945712"/>
       <w:r>
         <w:rPr>
           <w:rFonts w:ascii="Times New Roman" w:eastAsia="Times New Roman" w:hAnsi="Times New Roman" w:cs="Times New Roman"/>
@@ -15514,60 +16065,244 @@
         <w:lastRenderedPageBreak/>
         <w:t>9 ЗАКЛЮЧЕНИЕ</w:t>
       </w:r>
-      <w:bookmarkEnd w:id="72"/>
-    </w:p>
-    <w:p>
-      <w:pPr>
-        <w:pBdr>
-          <w:top w:val="nil"/>
-          <w:left w:val="nil"/>
-          <w:bottom w:val="nil"/>
-          <w:right w:val="nil"/>
-          <w:between w:val="nil"/>
-        </w:pBdr>
+      <w:bookmarkEnd w:id="75"/>
+    </w:p>
+    <w:p>
+      <w:pPr>
         <w:spacing w:line="360" w:lineRule="auto"/>
-        <w:ind w:left="284" w:right="284" w:firstLine="709"/>
+        <w:ind w:left="567" w:right="549" w:firstLine="567"/>
         <w:jc w:val="both"/>
         <w:rPr>
-          <w:color w:val="000000"/>
-          <w:sz w:val="24"/>
-          <w:szCs w:val="24"/>
-        </w:rPr>
-      </w:pPr>
-      <w:bookmarkStart w:id="73" w:name="_111kx3o" w:colFirst="0" w:colLast="0"/>
-      <w:bookmarkEnd w:id="73"/>
-    </w:p>
-    <w:p>
-      <w:pPr>
-        <w:pStyle w:val="1"/>
+          <w:color w:val="202122"/>
+          <w:shd w:val="clear" w:color="auto" w:fill="FFFFFF"/>
+        </w:rPr>
+      </w:pPr>
+      <w:bookmarkStart w:id="76" w:name="_111kx3o" w:colFirst="0" w:colLast="0"/>
+      <w:bookmarkEnd w:id="76"/>
+      <w:r>
+        <w:rPr>
+          <w:color w:val="202122"/>
+          <w:shd w:val="clear" w:color="auto" w:fill="FFFFFF"/>
+        </w:rPr>
+        <w:t xml:space="preserve">В рамках данного проекта был разработан </w:t>
+      </w:r>
+      <w:r>
+        <w:rPr>
+          <w:color w:val="202122"/>
+          <w:shd w:val="clear" w:color="auto" w:fill="FFFFFF"/>
+        </w:rPr>
+        <w:t>прототип программной системы «Единая система автоматизации поликлиник (ЕСАП)»</w:t>
+      </w:r>
+      <w:r>
+        <w:rPr>
+          <w:color w:val="202122"/>
+          <w:shd w:val="clear" w:color="auto" w:fill="FFFFFF"/>
+        </w:rPr>
+        <w:t xml:space="preserve"> на платформе </w:t>
+      </w:r>
+      <w:r>
+        <w:rPr>
+          <w:color w:val="202122"/>
+          <w:shd w:val="clear" w:color="auto" w:fill="FFFFFF"/>
+          <w:lang w:val="en-US"/>
+        </w:rPr>
+        <w:t>Java</w:t>
+      </w:r>
+      <w:r>
+        <w:rPr>
+          <w:color w:val="202122"/>
+          <w:shd w:val="clear" w:color="auto" w:fill="FFFFFF"/>
+        </w:rPr>
+        <w:t xml:space="preserve"> </w:t>
+      </w:r>
+      <w:r>
+        <w:rPr>
+          <w:color w:val="202122"/>
+          <w:shd w:val="clear" w:color="auto" w:fill="FFFFFF"/>
+          <w:lang w:val="en-US"/>
+        </w:rPr>
+        <w:t>EE</w:t>
+      </w:r>
+      <w:r>
+        <w:rPr>
+          <w:color w:val="202122"/>
+          <w:shd w:val="clear" w:color="auto" w:fill="FFFFFF"/>
+        </w:rPr>
+        <w:t xml:space="preserve"> </w:t>
+      </w:r>
+      <w:r>
+        <w:rPr>
+          <w:color w:val="202122"/>
+          <w:shd w:val="clear" w:color="auto" w:fill="FFFFFF"/>
+        </w:rPr>
+        <w:t xml:space="preserve">c использованием фреймворка Spring Boot и библиотеки </w:t>
+      </w:r>
+      <w:proofErr w:type="spellStart"/>
+      <w:r>
+        <w:rPr>
+          <w:color w:val="202122"/>
+          <w:shd w:val="clear" w:color="auto" w:fill="FFFFFF"/>
+        </w:rPr>
+        <w:t>React</w:t>
+      </w:r>
+      <w:proofErr w:type="spellEnd"/>
+      <w:r>
+        <w:rPr>
+          <w:color w:val="202122"/>
+          <w:shd w:val="clear" w:color="auto" w:fill="FFFFFF"/>
+        </w:rPr>
+        <w:t xml:space="preserve"> </w:t>
+      </w:r>
+      <w:r>
+        <w:rPr>
+          <w:color w:val="202122"/>
+          <w:shd w:val="clear" w:color="auto" w:fill="FFFFFF"/>
+          <w:lang w:val="en-US"/>
+        </w:rPr>
+        <w:t>T</w:t>
+      </w:r>
+      <w:r>
+        <w:rPr>
+          <w:color w:val="202122"/>
+          <w:shd w:val="clear" w:color="auto" w:fill="FFFFFF"/>
+        </w:rPr>
+        <w:t>S для реализации клиентской части</w:t>
+      </w:r>
+      <w:r>
+        <w:rPr>
+          <w:color w:val="202122"/>
+          <w:shd w:val="clear" w:color="auto" w:fill="FFFFFF"/>
+        </w:rPr>
+        <w:t xml:space="preserve">. Целью данного проекта было создание прототипа системы, которая позволяет </w:t>
+      </w:r>
+      <w:r>
+        <w:rPr>
+          <w:color w:val="202122"/>
+          <w:shd w:val="clear" w:color="auto" w:fill="FFFFFF"/>
+        </w:rPr>
+        <w:t>эффективно управлять пациентами, записями, расписаниями и медицинскими данными.</w:t>
+      </w:r>
+    </w:p>
+    <w:p>
+      <w:pPr>
+        <w:spacing w:line="360" w:lineRule="auto"/>
+        <w:ind w:left="567" w:right="549" w:firstLine="567"/>
+        <w:jc w:val="both"/>
+        <w:rPr>
+          <w:color w:val="202122"/>
+          <w:shd w:val="clear" w:color="auto" w:fill="FFFFFF"/>
+        </w:rPr>
+      </w:pPr>
+      <w:r>
+        <w:rPr>
+          <w:color w:val="202122"/>
+          <w:shd w:val="clear" w:color="auto" w:fill="FFFFFF"/>
+        </w:rPr>
+        <w:t>В процессе разработки были определены требования к системе, проведен анализ существующих аналогов и выбраны технологии, наиболее подходящие для реализации поставленных задач. Были применены современные подходы и принципы разработки, такие как модульность, масштабируемость и безопасность, что позволило создать гибкую и надежную систему.</w:t>
+      </w:r>
+    </w:p>
+    <w:p>
+      <w:pPr>
+        <w:spacing w:line="360" w:lineRule="auto"/>
+        <w:ind w:left="567" w:right="549" w:firstLine="567"/>
+        <w:jc w:val="both"/>
+        <w:rPr>
+          <w:color w:val="202122"/>
+          <w:shd w:val="clear" w:color="auto" w:fill="FFFFFF"/>
+        </w:rPr>
+      </w:pPr>
+      <w:r>
+        <w:rPr>
+          <w:color w:val="202122"/>
+          <w:shd w:val="clear" w:color="auto" w:fill="FFFFFF"/>
+        </w:rPr>
+        <w:t>В ходе разработки были реализованы основные функциональные возможности системы</w:t>
+      </w:r>
+      <w:r>
+        <w:rPr>
+          <w:color w:val="202122"/>
+          <w:shd w:val="clear" w:color="auto" w:fill="FFFFFF"/>
+        </w:rPr>
+        <w:t>.</w:t>
+      </w:r>
+    </w:p>
+    <w:p>
+      <w:pPr>
+        <w:spacing w:line="360" w:lineRule="auto"/>
+        <w:ind w:left="567" w:right="549" w:firstLine="567"/>
+        <w:jc w:val="both"/>
+        <w:rPr>
+          <w:color w:val="202122"/>
+          <w:shd w:val="clear" w:color="auto" w:fill="FFFFFF"/>
+        </w:rPr>
+      </w:pPr>
+      <w:r>
+        <w:rPr>
+          <w:color w:val="202122"/>
+          <w:shd w:val="clear" w:color="auto" w:fill="FFFFFF"/>
+        </w:rPr>
+        <w:t>Полученный прототип системы был протестирован, и в ходе тестирования выявлены и исправлены некоторые ошибки и недочеты. Были проведены тесты на производительность, которые показали хорошую отзывчивость системы даже при большом количестве одновременных запросов.</w:t>
+      </w:r>
+    </w:p>
+    <w:p>
+      <w:pPr>
+        <w:spacing w:line="360" w:lineRule="auto"/>
+        <w:ind w:left="567" w:right="549" w:firstLine="567"/>
+        <w:jc w:val="both"/>
+        <w:rPr>
+          <w:color w:val="202122"/>
+          <w:shd w:val="clear" w:color="auto" w:fill="FFFFFF"/>
+        </w:rPr>
+      </w:pPr>
+      <w:r>
+        <w:rPr>
+          <w:color w:val="202122"/>
+          <w:shd w:val="clear" w:color="auto" w:fill="FFFFFF"/>
+        </w:rPr>
+        <w:t>В заключение можно сказать, что разработанная система</w:t>
+      </w:r>
+      <w:r>
+        <w:rPr>
+          <w:color w:val="202122"/>
+          <w:shd w:val="clear" w:color="auto" w:fill="FFFFFF"/>
+        </w:rPr>
+        <w:t xml:space="preserve"> «Единая система автоматизации поликлиник»</w:t>
+      </w:r>
+      <w:r>
+        <w:rPr>
+          <w:color w:val="202122"/>
+          <w:shd w:val="clear" w:color="auto" w:fill="FFFFFF"/>
+        </w:rPr>
+        <w:t xml:space="preserve"> полностью соответствует поставленным целям и требованиям. Прототип системы готов к дальнейшей разработке и расширению функциональности, и может служить основой для создания полноценного коммерческого приложения.</w:t>
+      </w:r>
+    </w:p>
+    <w:p>
+      <w:pPr>
         <w:spacing w:after="240" w:line="360" w:lineRule="auto"/>
+        <w:ind w:left="142" w:right="265" w:firstLine="567"/>
         <w:jc w:val="center"/>
         <w:rPr>
-          <w:rFonts w:ascii="Times New Roman" w:eastAsia="Times New Roman" w:hAnsi="Times New Roman" w:cs="Times New Roman"/>
+          <w:lang w:eastAsia="en-US"/>
+        </w:rPr>
+      </w:pPr>
+      <w:r>
+        <w:rPr>
+          <w:sz w:val="20"/>
+          <w:szCs w:val="20"/>
+        </w:rPr>
+        <w:br w:type="page"/>
+      </w:r>
+      <w:bookmarkStart w:id="77" w:name="_Toc135945713"/>
+      <w:r>
+        <w:rPr>
           <w:b/>
           <w:smallCaps/>
           <w:color w:val="000000"/>
         </w:rPr>
-      </w:pPr>
-      <w:r>
-        <w:rPr>
-          <w:sz w:val="20"/>
-          <w:szCs w:val="20"/>
-        </w:rPr>
-        <w:br w:type="page"/>
-      </w:r>
-      <w:bookmarkStart w:id="74" w:name="_Toc135945713"/>
-      <w:r>
-        <w:rPr>
-          <w:rFonts w:ascii="Times New Roman" w:eastAsia="Times New Roman" w:hAnsi="Times New Roman" w:cs="Times New Roman"/>
-          <w:b/>
-          <w:smallCaps/>
-          <w:color w:val="000000"/>
-        </w:rPr>
         <w:lastRenderedPageBreak/>
         <w:t>8 СПИСОК ИСПОЛЬЗОВАННЫХ ИСТОЧНИКОВ</w:t>
       </w:r>
-      <w:bookmarkEnd w:id="74"/>
+      <w:bookmarkEnd w:id="77"/>
     </w:p>
     <w:p>
       <w:pPr>
@@ -15636,7 +16371,7 @@
         </w:rPr>
         <w:t xml:space="preserve"> URL: </w:t>
       </w:r>
-      <w:hyperlink r:id="rId29" w:history="1">
+      <w:hyperlink r:id="rId33" w:history="1">
         <w:r>
           <w:rPr>
             <w:rStyle w:val="ad"/>
@@ -15714,7 +16449,7 @@
         </w:rPr>
         <w:t xml:space="preserve"> URL: </w:t>
       </w:r>
-      <w:hyperlink r:id="rId30" w:history="1">
+      <w:hyperlink r:id="rId34" w:history="1">
         <w:r>
           <w:rPr>
             <w:rStyle w:val="ad"/>
@@ -15754,14 +16489,23 @@
           <w:lang w:eastAsia="en-US"/>
         </w:rPr>
       </w:pPr>
+      <w:proofErr w:type="spellStart"/>
       <w:r>
         <w:rPr>
           <w:rFonts w:eastAsiaTheme="minorHAnsi"/>
           <w:lang w:eastAsia="en-US"/>
         </w:rPr>
-        <w:t xml:space="preserve">БАРС.Здравоохранение - МИС // Барс Груп URL: </w:t>
-      </w:r>
-      <w:hyperlink r:id="rId31" w:history="1">
+        <w:t>БАРС.Здравоохранение</w:t>
+      </w:r>
+      <w:proofErr w:type="spellEnd"/>
+      <w:r>
+        <w:rPr>
+          <w:rFonts w:eastAsiaTheme="minorHAnsi"/>
+          <w:lang w:eastAsia="en-US"/>
+        </w:rPr>
+        <w:t xml:space="preserve"> - МИС // Барс Груп URL: </w:t>
+      </w:r>
+      <w:hyperlink r:id="rId35" w:history="1">
         <w:r>
           <w:rPr>
             <w:rStyle w:val="ad"/>
@@ -15822,7 +16566,7 @@
         </w:rPr>
         <w:t xml:space="preserve">// «Смарт Дельта Системс» URL: </w:t>
       </w:r>
-      <w:hyperlink r:id="rId32" w:history="1">
+      <w:hyperlink r:id="rId36" w:history="1">
         <w:r>
           <w:rPr>
             <w:rStyle w:val="ad"/>
@@ -15883,7 +16627,7 @@
         </w:rPr>
         <w:t xml:space="preserve">// Компания «Пост Модерн Текнолоджи» (ПМТ) URL: </w:t>
       </w:r>
-      <w:hyperlink r:id="rId33" w:history="1">
+      <w:hyperlink r:id="rId37" w:history="1">
         <w:r>
           <w:rPr>
             <w:rStyle w:val="ad"/>
@@ -15928,23 +16672,55 @@
           <w:rFonts w:eastAsiaTheme="minorHAnsi"/>
           <w:lang w:eastAsia="en-US"/>
         </w:rPr>
-        <w:t>1С:Медицина. Поликлиника // Solutions.1c.ru — это ресурс фирмы "1С", на котором собрана информация обо всех отраслевых и специализированных решениях</w:t>
-      </w:r>
+        <w:t>1</w:t>
+      </w:r>
+      <w:proofErr w:type="gramStart"/>
       <w:r>
         <w:rPr>
           <w:rFonts w:eastAsiaTheme="minorHAnsi"/>
           <w:lang w:eastAsia="en-US"/>
         </w:rPr>
-        <w:t xml:space="preserve"> </w:t>
-      </w:r>
+        <w:t>С:Медицина</w:t>
+      </w:r>
+      <w:proofErr w:type="gramEnd"/>
       <w:r>
         <w:rPr>
           <w:rFonts w:eastAsiaTheme="minorHAnsi"/>
           <w:lang w:eastAsia="en-US"/>
         </w:rPr>
-        <w:t xml:space="preserve">"1С:Предприятие 8". URL: </w:t>
-      </w:r>
-      <w:hyperlink r:id="rId34" w:history="1">
+        <w:t>. Поликлиника // Solutions.1c.ru — это ресурс фирмы "1С", на котором собрана информация обо всех отраслевых и специализированных решениях</w:t>
+      </w:r>
+      <w:r>
+        <w:rPr>
+          <w:rFonts w:eastAsiaTheme="minorHAnsi"/>
+          <w:lang w:eastAsia="en-US"/>
+        </w:rPr>
+        <w:t xml:space="preserve"> </w:t>
+      </w:r>
+      <w:r>
+        <w:rPr>
+          <w:rFonts w:eastAsiaTheme="minorHAnsi"/>
+          <w:lang w:eastAsia="en-US"/>
+        </w:rPr>
+        <w:t>"1</w:t>
+      </w:r>
+      <w:proofErr w:type="gramStart"/>
+      <w:r>
+        <w:rPr>
+          <w:rFonts w:eastAsiaTheme="minorHAnsi"/>
+          <w:lang w:eastAsia="en-US"/>
+        </w:rPr>
+        <w:t>С:Предприятие</w:t>
+      </w:r>
+      <w:proofErr w:type="gramEnd"/>
+      <w:r>
+        <w:rPr>
+          <w:rFonts w:eastAsiaTheme="minorHAnsi"/>
+          <w:lang w:eastAsia="en-US"/>
+        </w:rPr>
+        <w:t xml:space="preserve"> 8". URL: </w:t>
+      </w:r>
+      <w:hyperlink r:id="rId38" w:history="1">
         <w:r>
           <w:rPr>
             <w:rStyle w:val="ad"/>
@@ -15988,7 +16764,7 @@
           <w:color w:val="000000"/>
         </w:rPr>
       </w:pPr>
-      <w:bookmarkStart w:id="75" w:name="_Toc135945714"/>
+      <w:bookmarkStart w:id="78" w:name="_Toc135945714"/>
       <w:r>
         <w:rPr>
           <w:rFonts w:ascii="Times New Roman" w:eastAsia="Times New Roman" w:hAnsi="Times New Roman" w:cs="Times New Roman"/>
@@ -16009,9 +16785,9 @@
         <w:br/>
         <w:t>ЛИСТИНГ КОМПОНЕНТОВ СИСТЕМЫ</w:t>
       </w:r>
-      <w:bookmarkStart w:id="76" w:name="_206ipza" w:colFirst="0" w:colLast="0"/>
-      <w:bookmarkEnd w:id="75"/>
-      <w:bookmarkEnd w:id="76"/>
+      <w:bookmarkStart w:id="79" w:name="_206ipza" w:colFirst="0" w:colLast="0"/>
+      <w:bookmarkEnd w:id="78"/>
+      <w:bookmarkEnd w:id="79"/>
     </w:p>
     <w:p>
       <w:pPr>
@@ -16050,7 +16826,7 @@
       <w:r>
         <w:br w:type="page"/>
       </w:r>
-      <w:bookmarkStart w:id="77" w:name="_Toc135945715"/>
+      <w:bookmarkStart w:id="80" w:name="_Toc135945715"/>
       <w:r>
         <w:rPr>
           <w:rFonts w:ascii="Times New Roman" w:eastAsia="Times New Roman" w:hAnsi="Times New Roman" w:cs="Times New Roman"/>
@@ -16071,7 +16847,7 @@
         <w:br/>
         <w:t>СКРИПТ СОЗДАНИЯ БАЗЫ ДАННЫХ</w:t>
       </w:r>
-      <w:bookmarkEnd w:id="77"/>
+      <w:bookmarkEnd w:id="80"/>
     </w:p>
     <w:p>
       <w:pPr>
@@ -16120,8 +16896,8 @@
       </w:pPr>
     </w:p>
     <w:sectPr>
-      <w:headerReference w:type="default" r:id="rId35"/>
-      <w:footerReference w:type="default" r:id="rId36"/>
+      <w:headerReference w:type="default" r:id="rId39"/>
+      <w:footerReference w:type="default" r:id="rId40"/>
       <w:pgSz w:w="11906" w:h="16838"/>
       <w:pgMar w:top="363" w:right="442" w:bottom="363" w:left="1134" w:header="567" w:footer="1134" w:gutter="0"/>
       <w:cols w:space="708"/>
@@ -16129,6 +16905,119 @@
     </w:sectPr>
   </w:body>
 </w:document>
+</file>
+
+<file path=word/comments.xml><?xml version="1.0" encoding="utf-8"?>
+<w:comments xmlns:wpc="http://schemas.microsoft.com/office/word/2010/wordprocessingCanvas" xmlns:cx="http://schemas.microsoft.com/office/drawing/2014/chartex" xmlns:cx1="http://schemas.microsoft.com/office/drawing/2015/9/8/chartex" xmlns:cx2="http://schemas.microsoft.com/office/drawing/2015/10/21/chartex" xmlns:cx3="http://schemas.microsoft.com/office/drawing/2016/5/9/chartex" xmlns:cx4="http://schemas.microsoft.com/office/drawing/2016/5/10/chartex" xmlns:cx5="http://schemas.microsoft.com/office/drawing/2016/5/11/chartex" xmlns:cx6="http://schemas.microsoft.com/office/drawing/2016/5/12/chartex" xmlns:cx7="http://schemas.microsoft.com/office/drawing/2016/5/13/chartex" xmlns:cx8="http://schemas.microsoft.com/office/drawing/2016/5/14/chartex" xmlns:mc="http://schemas.openxmlformats.org/markup-compatibility/2006" xmlns:aink="http://schemas.microsoft.com/office/drawing/2016/ink" xmlns:am3d="http://schemas.microsoft.com/office/drawing/2017/model3d" xmlns:o="urn:schemas-microsoft-com:office:office" xmlns:oel="http://schemas.microsoft.com/office/2019/extlst" xmlns:r="http://schemas.openxmlformats.org/officeDocument/2006/relationships" xmlns:m="http://schemas.openxmlformats.org/officeDocument/2006/math" xmlns:v="urn:schemas-microsoft-com:vml" xmlns:wp14="http://schemas.microsoft.com/office/word/2010/wordprocessingDrawing" xmlns:wp="http://schemas.openxmlformats.org/drawingml/2006/wordprocessingDrawing" xmlns:w10="urn:schemas-microsoft-com:office:word" xmlns:w="http://schemas.openxmlformats.org/wordprocessingml/2006/main" xmlns:w14="http://schemas.microsoft.com/office/word/2010/wordml" xmlns:w15="http://schemas.microsoft.com/office/word/2012/wordml" xmlns:w16cex="http://schemas.microsoft.com/office/word/2018/wordml/cex" xmlns:w16cid="http://schemas.microsoft.com/office/word/2016/wordml/cid" xmlns:w16="http://schemas.microsoft.com/office/word/2018/wordml" xmlns:w16du="http://schemas.microsoft.com/office/word/2023/wordml/word16du" xmlns:w16sdtdh="http://schemas.microsoft.com/office/word/2020/wordml/sdtdatahash" xmlns:w16se="http://schemas.microsoft.com/office/word/2015/wordml/symex" xmlns:wpg="http://schemas.microsoft.com/office/word/2010/wordprocessingGroup" xmlns:wpi="http://schemas.microsoft.com/office/word/2010/wordprocessingInk" xmlns:wne="http://schemas.microsoft.com/office/word/2006/wordml" xmlns:wps="http://schemas.microsoft.com/office/word/2010/wordprocessingShape" mc:Ignorable="w14 w15 w16se w16cid w16 w16cex w16sdtdh wp14">
+  <w:comment w:id="0" w:author="The Wyolar" w:date="2023-05-29T23:46:00Z" w:initials="TW">
+    <w:p>
+      <w:pPr>
+        <w:pStyle w:val="af"/>
+      </w:pPr>
+      <w:r>
+        <w:rPr>
+          <w:rStyle w:val="ae"/>
+        </w:rPr>
+        <w:annotationRef/>
+      </w:r>
+      <w:r>
+        <w:t>Не забыть изменить</w:t>
+      </w:r>
+      <w:r>
+        <w:t xml:space="preserve"> в итоге</w:t>
+      </w:r>
+    </w:p>
+  </w:comment>
+  <w:comment w:id="1" w:author="The Wyolar" w:date="2023-05-29T23:47:00Z" w:initials="TW">
+    <w:p>
+      <w:pPr>
+        <w:pStyle w:val="af"/>
+      </w:pPr>
+      <w:r>
+        <w:rPr>
+          <w:rStyle w:val="ae"/>
+        </w:rPr>
+        <w:annotationRef/>
+      </w:r>
+      <w:r>
+        <w:t>И это тоже</w:t>
+      </w:r>
+      <w:r>
+        <w:t xml:space="preserve"> в итоге</w:t>
+      </w:r>
+    </w:p>
+  </w:comment>
+  <w:comment w:id="19" w:author="The Wyolar" w:date="2023-05-30T00:01:00Z" w:initials="TW">
+    <w:p>
+      <w:pPr>
+        <w:pStyle w:val="af"/>
+      </w:pPr>
+      <w:r>
+        <w:rPr>
+          <w:rStyle w:val="ae"/>
+        </w:rPr>
+        <w:annotationRef/>
+      </w:r>
+      <w:r>
+        <w:t xml:space="preserve">Нужно описать архитектуру. Почему использовали </w:t>
+      </w:r>
+      <w:r>
+        <w:rPr>
+          <w:lang w:val="en-US"/>
+        </w:rPr>
+        <w:t>Rest</w:t>
+      </w:r>
+      <w:r>
+        <w:t xml:space="preserve"> </w:t>
+      </w:r>
+      <w:r>
+        <w:rPr>
+          <w:lang w:val="en-US"/>
+        </w:rPr>
+        <w:t>API</w:t>
+      </w:r>
+      <w:r>
+        <w:t>?</w:t>
+      </w:r>
+      <w:r>
+        <w:t xml:space="preserve"> </w:t>
+      </w:r>
+      <w:r>
+        <w:t>Цитата с пары «</w:t>
+      </w:r>
+      <w:r>
+        <w:t>Какие были приняты решения (например, разделение на фронт и бэк). Почему были приняты такие решения?</w:t>
+      </w:r>
+      <w:r>
+        <w:t>»</w:t>
+      </w:r>
+    </w:p>
+  </w:comment>
+</w:comments>
+</file>
+
+<file path=word/commentsExtended.xml><?xml version="1.0" encoding="utf-8"?>
+<w15:commentsEx xmlns:wpc="http://schemas.microsoft.com/office/word/2010/wordprocessingCanvas" xmlns:cx="http://schemas.microsoft.com/office/drawing/2014/chartex" xmlns:cx1="http://schemas.microsoft.com/office/drawing/2015/9/8/chartex" xmlns:cx2="http://schemas.microsoft.com/office/drawing/2015/10/21/chartex" xmlns:cx3="http://schemas.microsoft.com/office/drawing/2016/5/9/chartex" xmlns:cx4="http://schemas.microsoft.com/office/drawing/2016/5/10/chartex" xmlns:cx5="http://schemas.microsoft.com/office/drawing/2016/5/11/chartex" xmlns:cx6="http://schemas.microsoft.com/office/drawing/2016/5/12/chartex" xmlns:cx7="http://schemas.microsoft.com/office/drawing/2016/5/13/chartex" xmlns:cx8="http://schemas.microsoft.com/office/drawing/2016/5/14/chartex" xmlns:mc="http://schemas.openxmlformats.org/markup-compatibility/2006" xmlns:aink="http://schemas.microsoft.com/office/drawing/2016/ink" xmlns:am3d="http://schemas.microsoft.com/office/drawing/2017/model3d" xmlns:o="urn:schemas-microsoft-com:office:office" xmlns:oel="http://schemas.microsoft.com/office/2019/extlst" xmlns:r="http://schemas.openxmlformats.org/officeDocument/2006/relationships" xmlns:m="http://schemas.openxmlformats.org/officeDocument/2006/math" xmlns:v="urn:schemas-microsoft-com:vml" xmlns:wp14="http://schemas.microsoft.com/office/word/2010/wordprocessingDrawing" xmlns:wp="http://schemas.openxmlformats.org/drawingml/2006/wordprocessingDrawing" xmlns:w10="urn:schemas-microsoft-com:office:word" xmlns:w="http://schemas.openxmlformats.org/wordprocessingml/2006/main" xmlns:w14="http://schemas.microsoft.com/office/word/2010/wordml" xmlns:w15="http://schemas.microsoft.com/office/word/2012/wordml" xmlns:w16cex="http://schemas.microsoft.com/office/word/2018/wordml/cex" xmlns:w16cid="http://schemas.microsoft.com/office/word/2016/wordml/cid" xmlns:w16="http://schemas.microsoft.com/office/word/2018/wordml" xmlns:w16du="http://schemas.microsoft.com/office/word/2023/wordml/word16du" xmlns:w16sdtdh="http://schemas.microsoft.com/office/word/2020/wordml/sdtdatahash" xmlns:w16se="http://schemas.microsoft.com/office/word/2015/wordml/symex" xmlns:wpg="http://schemas.microsoft.com/office/word/2010/wordprocessingGroup" xmlns:wpi="http://schemas.microsoft.com/office/word/2010/wordprocessingInk" xmlns:wne="http://schemas.microsoft.com/office/word/2006/wordml" xmlns:wps="http://schemas.microsoft.com/office/word/2010/wordprocessingShape" mc:Ignorable="w14 w15 w16se w16cid w16 w16cex w16sdtdh wp14">
+  <w15:commentEx w15:paraId="16B55699" w15:done="0"/>
+  <w15:commentEx w15:paraId="239FF197" w15:done="0"/>
+  <w15:commentEx w15:paraId="17613C1C" w15:done="0"/>
+</w15:commentsEx>
+</file>
+
+<file path=word/commentsExtensible.xml><?xml version="1.0" encoding="utf-8"?>
+<w16cex:commentsExtensible xmlns:wpc="http://schemas.microsoft.com/office/word/2010/wordprocessingCanvas" xmlns:cx="http://schemas.microsoft.com/office/drawing/2014/chartex" xmlns:cx1="http://schemas.microsoft.com/office/drawing/2015/9/8/chartex" xmlns:cx2="http://schemas.microsoft.com/office/drawing/2015/10/21/chartex" xmlns:cx3="http://schemas.microsoft.com/office/drawing/2016/5/9/chartex" xmlns:cx4="http://schemas.microsoft.com/office/drawing/2016/5/10/chartex" xmlns:cx5="http://schemas.microsoft.com/office/drawing/2016/5/11/chartex" xmlns:cx6="http://schemas.microsoft.com/office/drawing/2016/5/12/chartex" xmlns:cx7="http://schemas.microsoft.com/office/drawing/2016/5/13/chartex" xmlns:cx8="http://schemas.microsoft.com/office/drawing/2016/5/14/chartex" xmlns:mc="http://schemas.openxmlformats.org/markup-compatibility/2006" xmlns:aink="http://schemas.microsoft.com/office/drawing/2016/ink" xmlns:am3d="http://schemas.microsoft.com/office/drawing/2017/model3d" xmlns:o="urn:schemas-microsoft-com:office:office" xmlns:oel="http://schemas.microsoft.com/office/2019/extlst" xmlns:r="http://schemas.openxmlformats.org/officeDocument/2006/relationships" xmlns:m="http://schemas.openxmlformats.org/officeDocument/2006/math" xmlns:v="urn:schemas-microsoft-com:vml" xmlns:wp14="http://schemas.microsoft.com/office/word/2010/wordprocessingDrawing" xmlns:wp="http://schemas.openxmlformats.org/drawingml/2006/wordprocessingDrawing" xmlns:w10="urn:schemas-microsoft-com:office:word" xmlns:w="http://schemas.openxmlformats.org/wordprocessingml/2006/main" xmlns:w14="http://schemas.microsoft.com/office/word/2010/wordml" xmlns:w15="http://schemas.microsoft.com/office/word/2012/wordml" xmlns:w16cex="http://schemas.microsoft.com/office/word/2018/wordml/cex" xmlns:w16cid="http://schemas.microsoft.com/office/word/2016/wordml/cid" xmlns:w16="http://schemas.microsoft.com/office/word/2018/wordml" xmlns:w16du="http://schemas.microsoft.com/office/word/2023/wordml/word16du" xmlns:w16sdtdh="http://schemas.microsoft.com/office/word/2020/wordml/sdtdatahash" xmlns:w16se="http://schemas.microsoft.com/office/word/2015/wordml/symex" xmlns:wpg="http://schemas.microsoft.com/office/word/2010/wordprocessingGroup" xmlns:wpi="http://schemas.microsoft.com/office/word/2010/wordprocessingInk" xmlns:wne="http://schemas.microsoft.com/office/word/2006/wordml" xmlns:wps="http://schemas.microsoft.com/office/word/2010/wordprocessingShape" mc:Ignorable="w14 w15 w16se w16cid w16 w16cex w16sdtdh wp14">
+  <w16cex:commentExtensible w16cex:durableId="281FB7EF" w16cex:dateUtc="2023-05-29T20:46:00Z"/>
+  <w16cex:commentExtensible w16cex:durableId="281FB7F7" w16cex:dateUtc="2023-05-29T20:47:00Z"/>
+  <w16cex:commentExtensible w16cex:durableId="281FBB4C" w16cex:dateUtc="2023-05-29T21:01:00Z"/>
+</w16cex:commentsExtensible>
+</file>
+
+<file path=word/commentsIds.xml><?xml version="1.0" encoding="utf-8"?>
+<w16cid:commentsIds xmlns:wpc="http://schemas.microsoft.com/office/word/2010/wordprocessingCanvas" xmlns:cx="http://schemas.microsoft.com/office/drawing/2014/chartex" xmlns:cx1="http://schemas.microsoft.com/office/drawing/2015/9/8/chartex" xmlns:cx2="http://schemas.microsoft.com/office/drawing/2015/10/21/chartex" xmlns:cx3="http://schemas.microsoft.com/office/drawing/2016/5/9/chartex" xmlns:cx4="http://schemas.microsoft.com/office/drawing/2016/5/10/chartex" xmlns:cx5="http://schemas.microsoft.com/office/drawing/2016/5/11/chartex" xmlns:cx6="http://schemas.microsoft.com/office/drawing/2016/5/12/chartex" xmlns:cx7="http://schemas.microsoft.com/office/drawing/2016/5/13/chartex" xmlns:cx8="http://schemas.microsoft.com/office/drawing/2016/5/14/chartex" xmlns:mc="http://schemas.openxmlformats.org/markup-compatibility/2006" xmlns:aink="http://schemas.microsoft.com/office/drawing/2016/ink" xmlns:am3d="http://schemas.microsoft.com/office/drawing/2017/model3d" xmlns:o="urn:schemas-microsoft-com:office:office" xmlns:oel="http://schemas.microsoft.com/office/2019/extlst" xmlns:r="http://schemas.openxmlformats.org/officeDocument/2006/relationships" xmlns:m="http://schemas.openxmlformats.org/officeDocument/2006/math" xmlns:v="urn:schemas-microsoft-com:vml" xmlns:wp14="http://schemas.microsoft.com/office/word/2010/wordprocessingDrawing" xmlns:wp="http://schemas.openxmlformats.org/drawingml/2006/wordprocessingDrawing" xmlns:w10="urn:schemas-microsoft-com:office:word" xmlns:w="http://schemas.openxmlformats.org/wordprocessingml/2006/main" xmlns:w14="http://schemas.microsoft.com/office/word/2010/wordml" xmlns:w15="http://schemas.microsoft.com/office/word/2012/wordml" xmlns:w16cex="http://schemas.microsoft.com/office/word/2018/wordml/cex" xmlns:w16cid="http://schemas.microsoft.com/office/word/2016/wordml/cid" xmlns:w16="http://schemas.microsoft.com/office/word/2018/wordml" xmlns:w16du="http://schemas.microsoft.com/office/word/2023/wordml/word16du" xmlns:w16sdtdh="http://schemas.microsoft.com/office/word/2020/wordml/sdtdatahash" xmlns:w16se="http://schemas.microsoft.com/office/word/2015/wordml/symex" xmlns:wpg="http://schemas.microsoft.com/office/word/2010/wordprocessingGroup" xmlns:wpi="http://schemas.microsoft.com/office/word/2010/wordprocessingInk" xmlns:wne="http://schemas.microsoft.com/office/word/2006/wordml" xmlns:wps="http://schemas.microsoft.com/office/word/2010/wordprocessingShape" mc:Ignorable="w14 w15 w16se w16cid w16 w16cex w16sdtdh wp14">
+  <w16cid:commentId w16cid:paraId="16B55699" w16cid:durableId="281FB7EF"/>
+  <w16cid:commentId w16cid:paraId="239FF197" w16cid:durableId="281FB7F7"/>
+  <w16cid:commentId w16cid:paraId="17613C1C" w16cid:durableId="281FBB4C"/>
+</w16cid:commentsIds>
 </file>
 
 <file path=word/customizations.xml><?xml version="1.0" encoding="utf-8"?>
@@ -16221,7 +17110,7 @@
       <mc:AlternateContent>
         <mc:Choice Requires="wps">
           <w:drawing>
-            <wp:anchor distT="0" distB="0" distL="114300" distR="114300" simplePos="0" relativeHeight="251992576" behindDoc="0" locked="0" layoutInCell="1" allowOverlap="1" wp14:anchorId="6E2E8D65" wp14:editId="2D8BBE99">
+            <wp:anchor distT="0" distB="0" distL="114300" distR="114300" simplePos="0" relativeHeight="251835392" behindDoc="0" locked="0" layoutInCell="1" allowOverlap="1" wp14:anchorId="6E2E8D65" wp14:editId="2D8BBE99">
               <wp:simplePos x="0" y="0"/>
               <wp:positionH relativeFrom="column">
                 <wp:posOffset>2428875</wp:posOffset>
@@ -16340,7 +17229,7 @@
               <v:stroke joinstyle="miter"/>
               <v:path gradientshapeok="t" o:connecttype="rect"/>
             </v:shapetype>
-            <v:shape id="Text Box 198" o:spid="_x0000_s1049" type="#_x0000_t202" style="position:absolute;margin-left:191.25pt;margin-top:-34.75pt;width:173.85pt;height:56.4pt;z-index:251992576;visibility:visible;mso-wrap-style:square;mso-width-percent:0;mso-height-percent:0;mso-wrap-distance-left:9pt;mso-wrap-distance-top:0;mso-wrap-distance-right:9pt;mso-wrap-distance-bottom:0;mso-position-horizontal:absolute;mso-position-horizontal-relative:text;mso-position-vertical:absolute;mso-position-vertical-relative:text;mso-width-percent:0;mso-height-percent:0;mso-width-relative:page;mso-height-relative:page;v-text-anchor:top" o:gfxdata="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" filled="f" stroked="f">
+            <v:shape id="Text Box 198" o:spid="_x0000_s1049" type="#_x0000_t202" style="position:absolute;margin-left:191.25pt;margin-top:-34.75pt;width:173.85pt;height:56.4pt;z-index:251835392;visibility:visible;mso-wrap-style:square;mso-width-percent:0;mso-height-percent:0;mso-wrap-distance-left:9pt;mso-wrap-distance-top:0;mso-wrap-distance-right:9pt;mso-wrap-distance-bottom:0;mso-position-horizontal:absolute;mso-position-horizontal-relative:text;mso-position-vertical:absolute;mso-position-vertical-relative:text;mso-width-percent:0;mso-height-percent:0;mso-width-relative:page;mso-height-relative:page;v-text-anchor:top" o:gfxdata="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" filled="f" stroked="f">
               <v:textbox inset="0,0,0,0">
                 <w:txbxContent>
                   <w:p>
@@ -16400,7 +17289,7 @@
       <mc:AlternateContent>
         <mc:Choice Requires="wps">
           <w:drawing>
-            <wp:anchor distT="0" distB="0" distL="114300" distR="114300" simplePos="0" relativeHeight="251832832" behindDoc="0" locked="0" layoutInCell="1" allowOverlap="1" wp14:anchorId="03530B4F" wp14:editId="3D7043A0">
+            <wp:anchor distT="0" distB="0" distL="114300" distR="114300" simplePos="0" relativeHeight="251742208" behindDoc="0" locked="0" layoutInCell="1" allowOverlap="1" wp14:anchorId="03530B4F" wp14:editId="3D7043A0">
               <wp:simplePos x="0" y="0"/>
               <wp:positionH relativeFrom="column">
                 <wp:posOffset>617855</wp:posOffset>
@@ -16469,8 +17358,18 @@
                               <w:i/>
                               <w:sz w:val="16"/>
                             </w:rPr>
-                            <w:t>Тимофеев А. А..</w:t>
+                            <w:t xml:space="preserve">Тимофеев А. </w:t>
                           </w:r>
+                          <w:proofErr w:type="gramStart"/>
+                          <w:r>
+                            <w:rPr>
+                              <w:rFonts w:ascii="Arial" w:hAnsi="Arial"/>
+                              <w:i/>
+                              <w:sz w:val="16"/>
+                            </w:rPr>
+                            <w:t>А..</w:t>
+                          </w:r>
+                          <w:proofErr w:type="gramEnd"/>
                         </w:p>
                       </w:txbxContent>
                     </wps:txbx>
@@ -16491,7 +17390,7 @@
         </mc:Choice>
         <mc:Fallback>
           <w:pict>
-            <v:shape w14:anchorId="03530B4F" id="Text Box 185" o:spid="_x0000_s1050" type="#_x0000_t202" style="position:absolute;margin-left:48.65pt;margin-top:-29.85pt;width:67.8pt;height:14.25pt;z-index:251832832;visibility:visible;mso-wrap-style:square;mso-width-percent:0;mso-height-percent:0;mso-wrap-distance-left:9pt;mso-wrap-distance-top:0;mso-wrap-distance-right:9pt;mso-wrap-distance-bottom:0;mso-position-horizontal:absolute;mso-position-horizontal-relative:text;mso-position-vertical:absolute;mso-position-vertical-relative:text;mso-width-percent:0;mso-height-percent:0;mso-width-relative:page;mso-height-relative:page;v-text-anchor:top" o:gfxdata="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" filled="f" stroked="f">
+            <v:shape w14:anchorId="03530B4F" id="Text Box 185" o:spid="_x0000_s1050" type="#_x0000_t202" style="position:absolute;margin-left:48.65pt;margin-top:-29.85pt;width:67.8pt;height:14.25pt;z-index:251742208;visibility:visible;mso-wrap-style:square;mso-width-percent:0;mso-height-percent:0;mso-wrap-distance-left:9pt;mso-wrap-distance-top:0;mso-wrap-distance-right:9pt;mso-wrap-distance-bottom:0;mso-position-horizontal:absolute;mso-position-horizontal-relative:text;mso-position-vertical:absolute;mso-position-vertical-relative:text;mso-width-percent:0;mso-height-percent:0;mso-width-relative:page;mso-height-relative:page;v-text-anchor:top" o:gfxdata="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" filled="f" stroked="f">
               <v:textbox inset="0,0,0,0">
                 <w:txbxContent>
                   <w:p>
@@ -16508,8 +17407,18 @@
                         <w:i/>
                         <w:sz w:val="16"/>
                       </w:rPr>
-                      <w:t>Тимофеев А. А..</w:t>
+                      <w:t xml:space="preserve">Тимофеев А. </w:t>
                     </w:r>
+                    <w:proofErr w:type="gramStart"/>
+                    <w:r>
+                      <w:rPr>
+                        <w:rFonts w:ascii="Arial" w:hAnsi="Arial"/>
+                        <w:i/>
+                        <w:sz w:val="16"/>
+                      </w:rPr>
+                      <w:t>А..</w:t>
+                    </w:r>
+                    <w:proofErr w:type="gramEnd"/>
                   </w:p>
                 </w:txbxContent>
               </v:textbox>
@@ -16527,7 +17436,7 @@
       <mc:AlternateContent>
         <mc:Choice Requires="wps">
           <w:drawing>
-            <wp:anchor distT="0" distB="0" distL="114300" distR="114300" simplePos="0" relativeHeight="251820544" behindDoc="0" locked="0" layoutInCell="1" allowOverlap="1" wp14:anchorId="37733908" wp14:editId="004DA2EE">
+            <wp:anchor distT="0" distB="0" distL="114300" distR="114300" simplePos="0" relativeHeight="251735040" behindDoc="0" locked="0" layoutInCell="1" allowOverlap="1" wp14:anchorId="37733908" wp14:editId="004DA2EE">
               <wp:simplePos x="0" y="0"/>
               <wp:positionH relativeFrom="column">
                 <wp:posOffset>618393</wp:posOffset>
@@ -16618,7 +17527,7 @@
         </mc:Choice>
         <mc:Fallback>
           <w:pict>
-            <v:shape w14:anchorId="37733908" id="Text Box 184" o:spid="_x0000_s1051" type="#_x0000_t202" style="position:absolute;margin-left:48.7pt;margin-top:-44.9pt;width:62.3pt;height:13.25pt;z-index:251820544;visibility:visible;mso-wrap-style:square;mso-width-percent:0;mso-height-percent:0;mso-wrap-distance-left:9pt;mso-wrap-distance-top:0;mso-wrap-distance-right:9pt;mso-wrap-distance-bottom:0;mso-position-horizontal:absolute;mso-position-horizontal-relative:text;mso-position-vertical:absolute;mso-position-vertical-relative:text;mso-width-percent:0;mso-height-percent:0;mso-width-relative:page;mso-height-relative:page;v-text-anchor:top" o:gfxdata="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" filled="f" stroked="f">
+            <v:shape w14:anchorId="37733908" id="Text Box 184" o:spid="_x0000_s1051" type="#_x0000_t202" style="position:absolute;margin-left:48.7pt;margin-top:-44.9pt;width:62.3pt;height:13.25pt;z-index:251735040;visibility:visible;mso-wrap-style:square;mso-width-percent:0;mso-height-percent:0;mso-wrap-distance-left:9pt;mso-wrap-distance-top:0;mso-wrap-distance-right:9pt;mso-wrap-distance-bottom:0;mso-position-horizontal:absolute;mso-position-horizontal-relative:text;mso-position-vertical:absolute;mso-position-vertical-relative:text;mso-width-percent:0;mso-height-percent:0;mso-width-relative:page;mso-height-relative:page;v-text-anchor:top" o:gfxdata="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" filled="f" stroked="f">
               <v:textbox inset="0,0,0,0">
                 <w:txbxContent>
                   <w:p>
@@ -17520,7 +18429,7 @@
         </mc:Choice>
         <mc:Fallback>
           <w:pict>
-            <v:line w14:anchorId="3D748D96" id="Line 113" o:spid="_x0000_s1026" style="position:absolute;rotation:-90;z-index:251587072;visibility:visible;mso-wrap-style:square;mso-width-percent:0;mso-height-percent:0;mso-wrap-distance-left:9pt;mso-wrap-distance-top:0;mso-wrap-distance-right:9pt;mso-wrap-distance-bottom:0;mso-position-horizontal:absolute;mso-position-horizontal-relative:text;mso-position-vertical:absolute;mso-position-vertical-relative:text;mso-width-percent:0;mso-height-percent:0;mso-width-relative:page;mso-height-relative:page" from="-1.45pt,31.95pt" to="41.3pt,31.95pt" o:gfxdata="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" strokeweight="1.5pt"/>
+            <v:line w14:anchorId="1E201BF0" id="Line 113" o:spid="_x0000_s1026" style="position:absolute;rotation:-90;z-index:251587072;visibility:visible;mso-wrap-style:square;mso-width-percent:0;mso-height-percent:0;mso-wrap-distance-left:9pt;mso-wrap-distance-top:0;mso-wrap-distance-right:9pt;mso-wrap-distance-bottom:0;mso-position-horizontal:absolute;mso-position-horizontal-relative:text;mso-position-vertical:absolute;mso-position-vertical-relative:text;mso-width-percent:0;mso-height-percent:0;mso-width-relative:page;mso-height-relative:page" from="-1.45pt,31.95pt" to="41.3pt,31.95pt" o:gfxdata="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" strokeweight="1.5pt"/>
           </w:pict>
         </mc:Fallback>
       </mc:AlternateContent>
@@ -17595,7 +18504,7 @@
         </mc:Choice>
         <mc:Fallback>
           <w:pict>
-            <v:line w14:anchorId="573BE140" id="Line 112" o:spid="_x0000_s1026" style="position:absolute;z-index:251573760;visibility:visible;mso-wrap-style:square;mso-width-percent:0;mso-height-percent:0;mso-wrap-distance-left:9pt;mso-wrap-distance-top:0;mso-wrap-distance-right:9pt;mso-wrap-distance-bottom:0;mso-position-horizontal:absolute;mso-position-horizontal-relative:text;mso-position-vertical:absolute;mso-position-vertical-relative:text;mso-width-percent:0;mso-height-percent:0;mso-width-relative:page;mso-height-relative:page" from="0,10.55pt" to="513pt,10.55pt" o:gfxdata="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" strokeweight="1.5pt"/>
+            <v:line w14:anchorId="24FEAF3F" id="Line 112" o:spid="_x0000_s1026" style="position:absolute;z-index:251573760;visibility:visible;mso-wrap-style:square;mso-width-percent:0;mso-height-percent:0;mso-wrap-distance-left:9pt;mso-wrap-distance-top:0;mso-wrap-distance-right:9pt;mso-wrap-distance-bottom:0;mso-position-horizontal:absolute;mso-position-horizontal-relative:text;mso-position-vertical:absolute;mso-position-vertical-relative:text;mso-width-percent:0;mso-height-percent:0;mso-width-relative:page;mso-height-relative:page" from="0,10.55pt" to="513pt,10.55pt" o:gfxdata="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" strokeweight="1.5pt"/>
           </w:pict>
         </mc:Fallback>
       </mc:AlternateContent>
@@ -17670,7 +18579,7 @@
         </mc:Choice>
         <mc:Fallback>
           <w:pict>
-            <v:line w14:anchorId="0FBA3034" id="Line 111" o:spid="_x0000_s1026" style="position:absolute;z-index:251572736;visibility:visible;mso-wrap-style:square;mso-width-percent:0;mso-height-percent:0;mso-wrap-distance-left:9pt;mso-wrap-distance-top:0;mso-wrap-distance-right:9pt;mso-wrap-distance-bottom:0;mso-position-horizontal:absolute;mso-position-horizontal-relative:text;mso-position-vertical:absolute;mso-position-vertical-relative:text;mso-width-percent:0;mso-height-percent:0;mso-width-relative:page;mso-height-relative:page" from="0,24.8pt" to="185.25pt,24.8pt" o:gfxdata="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" strokeweight=".25pt"/>
+            <v:line w14:anchorId="5BF6177A" id="Line 111" o:spid="_x0000_s1026" style="position:absolute;z-index:251572736;visibility:visible;mso-wrap-style:square;mso-width-percent:0;mso-height-percent:0;mso-wrap-distance-left:9pt;mso-wrap-distance-top:0;mso-wrap-distance-right:9pt;mso-wrap-distance-bottom:0;mso-position-horizontal:absolute;mso-position-horizontal-relative:text;mso-position-vertical:absolute;mso-position-vertical-relative:text;mso-width-percent:0;mso-height-percent:0;mso-width-relative:page;mso-height-relative:page" from="0,24.8pt" to="185.25pt,24.8pt" o:gfxdata="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" strokeweight=".25pt"/>
           </w:pict>
         </mc:Fallback>
       </mc:AlternateContent>
@@ -17745,7 +18654,7 @@
         </mc:Choice>
         <mc:Fallback>
           <w:pict>
-            <v:line w14:anchorId="2D6A134D" id="Line 110" o:spid="_x0000_s1026" style="position:absolute;z-index:251559424;visibility:visible;mso-wrap-style:square;mso-width-percent:0;mso-height-percent:0;mso-wrap-distance-left:9pt;mso-wrap-distance-top:0;mso-wrap-distance-right:9pt;mso-wrap-distance-bottom:0;mso-position-horizontal:absolute;mso-position-horizontal-relative:text;mso-position-vertical:absolute;mso-position-vertical-relative:text;mso-width-percent:0;mso-height-percent:0;mso-width-relative:page;mso-height-relative:page" from="0,39.05pt" to="185.25pt,39.05pt" o:gfxdata="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" strokeweight="1.5pt"/>
+            <v:line w14:anchorId="6D7BDF03" id="Line 110" o:spid="_x0000_s1026" style="position:absolute;z-index:251559424;visibility:visible;mso-wrap-style:square;mso-width-percent:0;mso-height-percent:0;mso-wrap-distance-left:9pt;mso-wrap-distance-top:0;mso-wrap-distance-right:9pt;mso-wrap-distance-bottom:0;mso-position-horizontal:absolute;mso-position-horizontal-relative:text;mso-position-vertical:absolute;mso-position-vertical-relative:text;mso-width-percent:0;mso-height-percent:0;mso-width-relative:page;mso-height-relative:page" from="0,39.05pt" to="185.25pt,39.05pt" o:gfxdata="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" strokeweight="1.5pt"/>
           </w:pict>
         </mc:Fallback>
       </mc:AlternateContent>
@@ -17949,7 +18858,7 @@
         </mc:Choice>
         <mc:Fallback>
           <w:pict>
-            <v:line w14:anchorId="684A4037" id="Line 124" o:spid="_x0000_s1026" style="position:absolute;rotation:-90;z-index:251617792;visibility:visible;mso-wrap-style:square;mso-width-percent:0;mso-height-percent:0;mso-wrap-distance-left:9pt;mso-wrap-distance-top:0;mso-wrap-distance-right:9pt;mso-wrap-distance-bottom:0;mso-position-horizontal:absolute;mso-position-horizontal-relative:text;mso-position-vertical:absolute;mso-position-vertical-relative:text;mso-width-percent:0;mso-height-percent:0;mso-width-relative:page;mso-height-relative:page" from="463.1pt,31.95pt" to="505.85pt,31.95pt" o:gfxdata="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" strokeweight="1.5pt"/>
+            <v:line w14:anchorId="4AF196CC" id="Line 124" o:spid="_x0000_s1026" style="position:absolute;rotation:-90;z-index:251617792;visibility:visible;mso-wrap-style:square;mso-width-percent:0;mso-height-percent:0;mso-wrap-distance-left:9pt;mso-wrap-distance-top:0;mso-wrap-distance-right:9pt;mso-wrap-distance-bottom:0;mso-position-horizontal:absolute;mso-position-horizontal-relative:text;mso-position-vertical:absolute;mso-position-vertical-relative:text;mso-width-percent:0;mso-height-percent:0;mso-width-relative:page;mso-height-relative:page" from="463.1pt,31.95pt" to="505.85pt,31.95pt" o:gfxdata="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" strokeweight="1.5pt"/>
           </w:pict>
         </mc:Fallback>
       </mc:AlternateContent>
@@ -18024,7 +18933,7 @@
         </mc:Choice>
         <mc:Fallback>
           <w:pict>
-            <v:line w14:anchorId="6C4438FB" id="Line 118" o:spid="_x0000_s1026" style="position:absolute;z-index:251604480;visibility:visible;mso-wrap-style:square;mso-width-percent:0;mso-height-percent:0;mso-wrap-distance-left:9pt;mso-wrap-distance-top:0;mso-wrap-distance-right:9pt;mso-wrap-distance-bottom:0;mso-position-horizontal:absolute;mso-position-horizontal-relative:text;mso-position-vertical:absolute;mso-position-vertical-relative:text;mso-width-percent:0;mso-height-percent:0;mso-width-relative:page;mso-height-relative:page" from="484.5pt,30.5pt" to="512.85pt,30.5pt" o:gfxdata="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" strokeweight="1.5pt"/>
+            <v:line w14:anchorId="06B16C61" id="Line 118" o:spid="_x0000_s1026" style="position:absolute;z-index:251604480;visibility:visible;mso-wrap-style:square;mso-width-percent:0;mso-height-percent:0;mso-wrap-distance-left:9pt;mso-wrap-distance-top:0;mso-wrap-distance-right:9pt;mso-wrap-distance-bottom:0;mso-position-horizontal:absolute;mso-position-horizontal-relative:text;mso-position-vertical:absolute;mso-position-vertical-relative:text;mso-width-percent:0;mso-height-percent:0;mso-width-relative:page;mso-height-relative:page" from="484.5pt,30.5pt" to="512.85pt,30.5pt" o:gfxdata="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" strokeweight="1.5pt"/>
           </w:pict>
         </mc:Fallback>
       </mc:AlternateContent>
@@ -18099,7 +19008,7 @@
         </mc:Choice>
         <mc:Fallback>
           <w:pict>
-            <v:line w14:anchorId="08CD30F3" id="Line 117" o:spid="_x0000_s1026" style="position:absolute;rotation:-90;z-index:251603456;visibility:visible;mso-wrap-style:square;mso-width-percent:0;mso-height-percent:0;mso-wrap-distance-left:9pt;mso-wrap-distance-top:0;mso-wrap-distance-right:9pt;mso-wrap-distance-bottom:0;mso-position-horizontal:absolute;mso-position-horizontal-relative:text;mso-position-vertical:absolute;mso-position-vertical-relative:text;mso-width-percent:0;mso-height-percent:0;mso-width-relative:page;mso-height-relative:page" from="163.85pt,31.95pt" to="206.6pt,31.95pt" o:gfxdata="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" strokeweight="1.5pt"/>
+            <v:line w14:anchorId="32C0AD10" id="Line 117" o:spid="_x0000_s1026" style="position:absolute;rotation:-90;z-index:251603456;visibility:visible;mso-wrap-style:square;mso-width-percent:0;mso-height-percent:0;mso-wrap-distance-left:9pt;mso-wrap-distance-top:0;mso-wrap-distance-right:9pt;mso-wrap-distance-bottom:0;mso-position-horizontal:absolute;mso-position-horizontal-relative:text;mso-position-vertical:absolute;mso-position-vertical-relative:text;mso-width-percent:0;mso-height-percent:0;mso-width-relative:page;mso-height-relative:page" from="163.85pt,31.95pt" to="206.6pt,31.95pt" o:gfxdata="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" strokeweight="1.5pt"/>
           </w:pict>
         </mc:Fallback>
       </mc:AlternateContent>
@@ -18174,7 +19083,7 @@
         </mc:Choice>
         <mc:Fallback>
           <w:pict>
-            <v:line w14:anchorId="720DEC1D" id="Line 116" o:spid="_x0000_s1026" style="position:absolute;rotation:-90;z-index:251602432;visibility:visible;mso-wrap-style:square;mso-width-percent:0;mso-height-percent:0;mso-wrap-distance-left:9pt;mso-wrap-distance-top:0;mso-wrap-distance-right:9pt;mso-wrap-distance-bottom:0;mso-position-horizontal:absolute;mso-position-horizontal-relative:text;mso-position-vertical:absolute;mso-position-vertical-relative:text;mso-width-percent:0;mso-height-percent:0;mso-width-relative:page;mso-height-relative:page" from="135.35pt,31.95pt" to="178.1pt,31.95pt" o:gfxdata="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" strokeweight="1.5pt"/>
+            <v:line w14:anchorId="7353D564" id="Line 116" o:spid="_x0000_s1026" style="position:absolute;rotation:-90;z-index:251602432;visibility:visible;mso-wrap-style:square;mso-width-percent:0;mso-height-percent:0;mso-wrap-distance-left:9pt;mso-wrap-distance-top:0;mso-wrap-distance-right:9pt;mso-wrap-distance-bottom:0;mso-position-horizontal:absolute;mso-position-horizontal-relative:text;mso-position-vertical:absolute;mso-position-vertical-relative:text;mso-width-percent:0;mso-height-percent:0;mso-width-relative:page;mso-height-relative:page" from="135.35pt,31.95pt" to="178.1pt,31.95pt" o:gfxdata="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" strokeweight="1.5pt"/>
           </w:pict>
         </mc:Fallback>
       </mc:AlternateContent>
@@ -18249,7 +19158,7 @@
         </mc:Choice>
         <mc:Fallback>
           <w:pict>
-            <v:line w14:anchorId="7AFD55D7" id="Line 115" o:spid="_x0000_s1026" style="position:absolute;rotation:-90;z-index:251589120;visibility:visible;mso-wrap-style:square;mso-width-percent:0;mso-height-percent:0;mso-wrap-distance-left:9pt;mso-wrap-distance-top:0;mso-wrap-distance-right:9pt;mso-wrap-distance-bottom:0;mso-position-horizontal:absolute;mso-position-horizontal-relative:text;mso-position-vertical:absolute;mso-position-vertical-relative:text;mso-width-percent:0;mso-height-percent:0;mso-width-relative:page;mso-height-relative:page" from="92.6pt,31.95pt" to="135.35pt,31.95pt" o:gfxdata="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" strokeweight="1.5pt"/>
+            <v:line w14:anchorId="6057D360" id="Line 115" o:spid="_x0000_s1026" style="position:absolute;rotation:-90;z-index:251589120;visibility:visible;mso-wrap-style:square;mso-width-percent:0;mso-height-percent:0;mso-wrap-distance-left:9pt;mso-wrap-distance-top:0;mso-wrap-distance-right:9pt;mso-wrap-distance-bottom:0;mso-position-horizontal:absolute;mso-position-horizontal-relative:text;mso-position-vertical:absolute;mso-position-vertical-relative:text;mso-width-percent:0;mso-height-percent:0;mso-width-relative:page;mso-height-relative:page" from="92.6pt,31.95pt" to="135.35pt,31.95pt" o:gfxdata="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" strokeweight="1.5pt"/>
           </w:pict>
         </mc:Fallback>
       </mc:AlternateContent>
@@ -18324,7 +19233,7 @@
         </mc:Choice>
         <mc:Fallback>
           <w:pict>
-            <v:line w14:anchorId="20DF2A70" id="Line 114" o:spid="_x0000_s1026" style="position:absolute;rotation:-90;z-index:251588096;visibility:visible;mso-wrap-style:square;mso-width-percent:0;mso-height-percent:0;mso-wrap-distance-left:9pt;mso-wrap-distance-top:0;mso-wrap-distance-right:9pt;mso-wrap-distance-bottom:0;mso-position-horizontal:absolute;mso-position-horizontal-relative:text;mso-position-vertical:absolute;mso-position-vertical-relative:text;mso-width-percent:0;mso-height-percent:0;mso-width-relative:page;mso-height-relative:page" from="27.05pt,31.95pt" to="69.8pt,31.95pt" o:gfxdata="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" strokeweight="1.5pt"/>
+            <v:line w14:anchorId="12D2D71F" id="Line 114" o:spid="_x0000_s1026" style="position:absolute;rotation:-90;z-index:251588096;visibility:visible;mso-wrap-style:square;mso-width-percent:0;mso-height-percent:0;mso-wrap-distance-left:9pt;mso-wrap-distance-top:0;mso-wrap-distance-right:9pt;mso-wrap-distance-bottom:0;mso-position-horizontal:absolute;mso-position-horizontal-relative:text;mso-position-vertical:absolute;mso-position-vertical-relative:text;mso-width-percent:0;mso-height-percent:0;mso-width-relative:page;mso-height-relative:page" from="27.05pt,31.95pt" to="69.8pt,31.95pt" o:gfxdata="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" strokeweight="1.5pt"/>
           </w:pict>
         </mc:Fallback>
       </mc:AlternateContent>
@@ -18399,7 +19308,7 @@
         </mc:Choice>
         <mc:Fallback>
           <w:pict>
-            <v:line w14:anchorId="64757884" id="Line 104" o:spid="_x0000_s1026" style="position:absolute;flip:y;z-index:251558400;visibility:visible;mso-wrap-style:square;mso-width-percent:0;mso-height-percent:0;mso-wrap-distance-left:9pt;mso-wrap-distance-top:0;mso-wrap-distance-right:9pt;mso-wrap-distance-bottom:0;mso-position-horizontal:absolute;mso-position-horizontal-relative:text;mso-position-vertical:absolute;mso-position-vertical-relative:text;mso-width-percent:0;mso-height-percent:0;mso-width-relative:page;mso-height-relative:page" from="0,53.3pt" to="513pt,53.3pt" o:gfxdata="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" strokeweight="1.5pt"/>
+            <v:line w14:anchorId="4470D5C2" id="Line 104" o:spid="_x0000_s1026" style="position:absolute;flip:y;z-index:251558400;visibility:visible;mso-wrap-style:square;mso-width-percent:0;mso-height-percent:0;mso-wrap-distance-left:9pt;mso-wrap-distance-top:0;mso-wrap-distance-right:9pt;mso-wrap-distance-bottom:0;mso-position-horizontal:absolute;mso-position-horizontal-relative:text;mso-position-vertical:absolute;mso-position-vertical-relative:text;mso-width-percent:0;mso-height-percent:0;mso-width-relative:page;mso-height-relative:page" from="0,53.3pt" to="513pt,53.3pt" o:gfxdata="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" strokeweight="1.5pt"/>
           </w:pict>
         </mc:Fallback>
       </mc:AlternateContent>
@@ -18571,7 +19480,7 @@
       <mc:AlternateContent>
         <mc:Choice Requires="wps">
           <w:drawing>
-            <wp:anchor distT="0" distB="0" distL="114300" distR="114300" simplePos="0" relativeHeight="251381248" behindDoc="0" locked="0" layoutInCell="1" allowOverlap="1" wp14:anchorId="7BD36551" wp14:editId="7EBC66A6">
+            <wp:anchor distT="0" distB="0" distL="114300" distR="114300" simplePos="0" relativeHeight="251491328" behindDoc="0" locked="0" layoutInCell="1" allowOverlap="1" wp14:anchorId="7BD36551" wp14:editId="7EBC66A6">
               <wp:simplePos x="0" y="0"/>
               <wp:positionH relativeFrom="column">
                 <wp:posOffset>0</wp:posOffset>
@@ -18632,7 +19541,7 @@
         </mc:Choice>
         <mc:Fallback>
           <w:pict>
-            <v:line w14:anchorId="7B3E78B1" id="Line 4" o:spid="_x0000_s1026" style="position:absolute;flip:y;z-index:251381248;visibility:visible;mso-wrap-style:square;mso-width-percent:0;mso-height-percent:0;mso-wrap-distance-left:9pt;mso-wrap-distance-top:0;mso-wrap-distance-right:9pt;mso-wrap-distance-bottom:0;mso-position-horizontal:absolute;mso-position-horizontal-relative:text;mso-position-vertical:absolute;mso-position-vertical-relative:text;mso-width-percent:0;mso-height-percent:0;mso-width-relative:page;mso-height-relative:page" from="0,796.35pt" to="513pt,796.35pt" o:gfxdata="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" strokeweight="1.5pt"/>
+            <v:line w14:anchorId="0807F349" id="Line 4" o:spid="_x0000_s1026" style="position:absolute;flip:y;z-index:251491328;visibility:visible;mso-wrap-style:square;mso-width-percent:0;mso-height-percent:0;mso-wrap-distance-left:9pt;mso-wrap-distance-top:0;mso-wrap-distance-right:9pt;mso-wrap-distance-bottom:0;mso-position-horizontal:absolute;mso-position-horizontal-relative:text;mso-position-vertical:absolute;mso-position-vertical-relative:text;mso-width-percent:0;mso-height-percent:0;mso-width-relative:page;mso-height-relative:page" from="0,796.35pt" to="513pt,796.35pt" o:gfxdata="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" strokeweight="1.5pt"/>
           </w:pict>
         </mc:Fallback>
       </mc:AlternateContent>
@@ -18646,7 +19555,7 @@
       <mc:AlternateContent>
         <mc:Choice Requires="wps">
           <w:drawing>
-            <wp:anchor distT="0" distB="0" distL="114300" distR="114300" simplePos="0" relativeHeight="251368960" behindDoc="0" locked="0" layoutInCell="1" allowOverlap="1" wp14:anchorId="53E73787" wp14:editId="2AA107FE">
+            <wp:anchor distT="0" distB="0" distL="114300" distR="114300" simplePos="0" relativeHeight="251484160" behindDoc="0" locked="0" layoutInCell="1" allowOverlap="1" wp14:anchorId="53E73787" wp14:editId="2AA107FE">
               <wp:simplePos x="0" y="0"/>
               <wp:positionH relativeFrom="column">
                 <wp:posOffset>0</wp:posOffset>
@@ -18707,7 +19616,7 @@
         </mc:Choice>
         <mc:Fallback>
           <w:pict>
-            <v:line w14:anchorId="62427E15" id="Line 3" o:spid="_x0000_s1026" style="position:absolute;flip:x;z-index:251368960;visibility:visible;mso-wrap-style:square;mso-width-percent:0;mso-height-percent:0;mso-wrap-distance-left:9pt;mso-wrap-distance-top:0;mso-wrap-distance-right:9pt;mso-wrap-distance-bottom:0;mso-position-horizontal:absolute;mso-position-horizontal-relative:text;mso-position-vertical:absolute;mso-position-vertical-relative:text;mso-width-percent:0;mso-height-percent:0;mso-width-relative:page;mso-height-relative:page" from="0,-10.2pt" to="0,796.35pt" o:gfxdata="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" strokeweight="1.5pt"/>
+            <v:line w14:anchorId="0325B63D" id="Line 3" o:spid="_x0000_s1026" style="position:absolute;flip:x;z-index:251484160;visibility:visible;mso-wrap-style:square;mso-width-percent:0;mso-height-percent:0;mso-wrap-distance-left:9pt;mso-wrap-distance-top:0;mso-wrap-distance-right:9pt;mso-wrap-distance-bottom:0;mso-position-horizontal:absolute;mso-position-horizontal-relative:text;mso-position-vertical:absolute;mso-position-vertical-relative:text;mso-width-percent:0;mso-height-percent:0;mso-width-relative:page;mso-height-relative:page" from="0,-10.2pt" to="0,796.35pt" o:gfxdata="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" strokeweight="1.5pt"/>
           </w:pict>
         </mc:Fallback>
       </mc:AlternateContent>
@@ -18721,7 +19630,7 @@
       <mc:AlternateContent>
         <mc:Choice Requires="wps">
           <w:drawing>
-            <wp:anchor distT="0" distB="0" distL="114300" distR="114300" simplePos="0" relativeHeight="251356672" behindDoc="0" locked="0" layoutInCell="1" allowOverlap="1" wp14:anchorId="7DBA527A" wp14:editId="002BC7EA">
+            <wp:anchor distT="0" distB="0" distL="114300" distR="114300" simplePos="0" relativeHeight="251476992" behindDoc="0" locked="0" layoutInCell="1" allowOverlap="1" wp14:anchorId="7DBA527A" wp14:editId="002BC7EA">
               <wp:simplePos x="0" y="0"/>
               <wp:positionH relativeFrom="column">
                 <wp:posOffset>6515100</wp:posOffset>
@@ -18782,7 +19691,7 @@
         </mc:Choice>
         <mc:Fallback>
           <w:pict>
-            <v:line w14:anchorId="5FD45F28" id="Line 2" o:spid="_x0000_s1026" style="position:absolute;z-index:251356672;visibility:visible;mso-wrap-style:square;mso-width-percent:0;mso-height-percent:0;mso-wrap-distance-left:9pt;mso-wrap-distance-top:0;mso-wrap-distance-right:9pt;mso-wrap-distance-bottom:0;mso-position-horizontal:absolute;mso-position-horizontal-relative:text;mso-position-vertical:absolute;mso-position-vertical-relative:text;mso-width-percent:0;mso-height-percent:0;mso-width-relative:page;mso-height-relative:page" from="513pt,-10.2pt" to="513pt,796.35pt" o:gfxdata="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" strokeweight="1.5pt"/>
+            <v:line w14:anchorId="238A5577" id="Line 2" o:spid="_x0000_s1026" style="position:absolute;z-index:251476992;visibility:visible;mso-wrap-style:square;mso-width-percent:0;mso-height-percent:0;mso-wrap-distance-left:9pt;mso-wrap-distance-top:0;mso-wrap-distance-right:9pt;mso-wrap-distance-bottom:0;mso-position-horizontal:absolute;mso-position-horizontal-relative:text;mso-position-vertical:absolute;mso-position-vertical-relative:text;mso-width-percent:0;mso-height-percent:0;mso-width-relative:page;mso-height-relative:page" from="513pt,-10.2pt" to="513pt,796.35pt" o:gfxdata="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" strokeweight="1.5pt"/>
           </w:pict>
         </mc:Fallback>
       </mc:AlternateContent>
@@ -18796,7 +19705,7 @@
       <mc:AlternateContent>
         <mc:Choice Requires="wps">
           <w:drawing>
-            <wp:anchor distT="0" distB="0" distL="114300" distR="114300" simplePos="0" relativeHeight="251344384" behindDoc="0" locked="0" layoutInCell="1" allowOverlap="1" wp14:anchorId="0ADD94A4" wp14:editId="4A6AD9A1">
+            <wp:anchor distT="0" distB="0" distL="114300" distR="114300" simplePos="0" relativeHeight="251469824" behindDoc="0" locked="0" layoutInCell="1" allowOverlap="1" wp14:anchorId="0ADD94A4" wp14:editId="4A6AD9A1">
               <wp:simplePos x="0" y="0"/>
               <wp:positionH relativeFrom="column">
                 <wp:posOffset>0</wp:posOffset>
@@ -18857,7 +19766,7 @@
         </mc:Choice>
         <mc:Fallback>
           <w:pict>
-            <v:line w14:anchorId="1D474F05" id="Line 1" o:spid="_x0000_s1026" style="position:absolute;z-index:251344384;visibility:visible;mso-wrap-style:square;mso-width-percent:0;mso-height-percent:0;mso-wrap-distance-left:9pt;mso-wrap-distance-top:0;mso-wrap-distance-right:9pt;mso-wrap-distance-bottom:0;mso-position-horizontal:absolute;mso-position-horizontal-relative:text;mso-position-vertical:absolute;mso-position-vertical-relative:text;mso-width-percent:0;mso-height-percent:0;mso-width-relative:page;mso-height-relative:page" from="0,-10.2pt" to="513pt,-10.2pt" o:gfxdata="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" strokeweight="1.5pt"/>
+            <v:line w14:anchorId="1E71AC29" id="Line 1" o:spid="_x0000_s1026" style="position:absolute;z-index:251469824;visibility:visible;mso-wrap-style:square;mso-width-percent:0;mso-height-percent:0;mso-wrap-distance-left:9pt;mso-wrap-distance-top:0;mso-wrap-distance-right:9pt;mso-wrap-distance-bottom:0;mso-position-horizontal:absolute;mso-position-horizontal-relative:text;mso-position-vertical:absolute;mso-position-vertical-relative:text;mso-width-percent:0;mso-height-percent:0;mso-width-relative:page;mso-height-relative:page" from="0,-10.2pt" to="513pt,-10.2pt" o:gfxdata="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" strokeweight="1.5pt"/>
           </w:pict>
         </mc:Fallback>
       </mc:AlternateContent>
@@ -18881,7 +19790,7 @@
       <mc:AlternateContent>
         <mc:Choice Requires="wps">
           <w:drawing>
-            <wp:anchor distT="0" distB="0" distL="114300" distR="114300" simplePos="0" relativeHeight="252017152" behindDoc="0" locked="0" layoutInCell="1" allowOverlap="1" wp14:anchorId="0BD0D935" wp14:editId="742096DF">
+            <wp:anchor distT="0" distB="0" distL="114300" distR="114300" simplePos="0" relativeHeight="251849728" behindDoc="0" locked="0" layoutInCell="1" allowOverlap="1" wp14:anchorId="0BD0D935" wp14:editId="742096DF">
               <wp:simplePos x="0" y="0"/>
               <wp:positionH relativeFrom="column">
                 <wp:posOffset>4705350</wp:posOffset>
@@ -18975,7 +19884,7 @@
               <v:stroke joinstyle="miter"/>
               <v:path gradientshapeok="t" o:connecttype="rect"/>
             </v:shapetype>
-            <v:shape id="Text Box 200" o:spid="_x0000_s1026" type="#_x0000_t202" style="position:absolute;margin-left:370.5pt;margin-top:767.85pt;width:142.5pt;height:14.25pt;z-index:252017152;visibility:visible;mso-wrap-style:square;mso-width-percent:0;mso-height-percent:0;mso-wrap-distance-left:9pt;mso-wrap-distance-top:0;mso-wrap-distance-right:9pt;mso-wrap-distance-bottom:0;mso-position-horizontal:absolute;mso-position-horizontal-relative:text;mso-position-vertical:absolute;mso-position-vertical-relative:text;mso-width-percent:0;mso-height-percent:0;mso-width-relative:page;mso-height-relative:page;v-text-anchor:top" o:gfxdata="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" filled="f" stroked="f">
+            <v:shape id="Text Box 200" o:spid="_x0000_s1026" type="#_x0000_t202" style="position:absolute;margin-left:370.5pt;margin-top:767.85pt;width:142.5pt;height:14.25pt;z-index:251849728;visibility:visible;mso-wrap-style:square;mso-width-percent:0;mso-height-percent:0;mso-wrap-distance-left:9pt;mso-wrap-distance-top:0;mso-wrap-distance-right:9pt;mso-wrap-distance-bottom:0;mso-position-horizontal:absolute;mso-position-horizontal-relative:text;mso-position-vertical:absolute;mso-position-vertical-relative:text;mso-width-percent:0;mso-height-percent:0;mso-width-relative:page;mso-height-relative:page;v-text-anchor:top" o:gfxdata="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" filled="f" stroked="f">
               <v:textbox inset="0,0,0,0">
                 <w:txbxContent>
                   <w:p>
@@ -19010,7 +19919,7 @@
       <mc:AlternateContent>
         <mc:Choice Requires="wps">
           <w:drawing>
-            <wp:anchor distT="0" distB="0" distL="114300" distR="114300" simplePos="0" relativeHeight="252004864" behindDoc="0" locked="0" layoutInCell="1" allowOverlap="1" wp14:anchorId="61943C91" wp14:editId="651BBCA3">
+            <wp:anchor distT="0" distB="0" distL="114300" distR="114300" simplePos="0" relativeHeight="251842560" behindDoc="0" locked="0" layoutInCell="1" allowOverlap="1" wp14:anchorId="61943C91" wp14:editId="651BBCA3">
               <wp:simplePos x="0" y="0"/>
               <wp:positionH relativeFrom="column">
                 <wp:posOffset>2352675</wp:posOffset>
@@ -19115,7 +20024,7 @@
         </mc:Choice>
         <mc:Fallback>
           <w:pict>
-            <v:shape w14:anchorId="61943C91" id="Text Box 199" o:spid="_x0000_s1027" type="#_x0000_t202" style="position:absolute;margin-left:185.25pt;margin-top:696.6pt;width:327.75pt;height:14.25pt;z-index:252004864;visibility:visible;mso-wrap-style:square;mso-width-percent:0;mso-height-percent:0;mso-wrap-distance-left:9pt;mso-wrap-distance-top:0;mso-wrap-distance-right:9pt;mso-wrap-distance-bottom:0;mso-position-horizontal:absolute;mso-position-horizontal-relative:text;mso-position-vertical:absolute;mso-position-vertical-relative:text;mso-width-percent:0;mso-height-percent:0;mso-width-relative:page;mso-height-relative:page;v-text-anchor:top" o:gfxdata="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" filled="f" stroked="f">
+            <v:shape w14:anchorId="61943C91" id="Text Box 199" o:spid="_x0000_s1027" type="#_x0000_t202" style="position:absolute;margin-left:185.25pt;margin-top:696.6pt;width:327.75pt;height:14.25pt;z-index:251842560;visibility:visible;mso-wrap-style:square;mso-width-percent:0;mso-height-percent:0;mso-wrap-distance-left:9pt;mso-wrap-distance-top:0;mso-wrap-distance-right:9pt;mso-wrap-distance-bottom:0;mso-position-horizontal:absolute;mso-position-horizontal-relative:text;mso-position-vertical:absolute;mso-position-vertical-relative:text;mso-width-percent:0;mso-height-percent:0;mso-width-relative:page;mso-height-relative:page;v-text-anchor:top" o:gfxdata="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" filled="f" stroked="f">
               <v:textbox inset="0,0,0,0">
                 <w:txbxContent>
                   <w:p>
@@ -19165,7 +20074,7 @@
       <mc:AlternateContent>
         <mc:Choice Requires="wps">
           <w:drawing>
-            <wp:anchor distT="0" distB="0" distL="114300" distR="114300" simplePos="0" relativeHeight="251980288" behindDoc="0" locked="0" layoutInCell="1" allowOverlap="1" wp14:anchorId="30C9639A" wp14:editId="67972C4F">
+            <wp:anchor distT="0" distB="0" distL="114300" distR="114300" simplePos="0" relativeHeight="251828224" behindDoc="0" locked="0" layoutInCell="1" allowOverlap="1" wp14:anchorId="30C9639A" wp14:editId="67972C4F">
               <wp:simplePos x="0" y="0"/>
               <wp:positionH relativeFrom="column">
                 <wp:posOffset>5791200</wp:posOffset>
@@ -19257,7 +20166,7 @@
         </mc:Choice>
         <mc:Fallback>
           <w:pict>
-            <v:shape w14:anchorId="30C9639A" id="Text Box 197" o:spid="_x0000_s1028" type="#_x0000_t202" style="position:absolute;margin-left:456pt;margin-top:739.35pt;width:57pt;height:14.25pt;z-index:251980288;visibility:visible;mso-wrap-style:square;mso-width-percent:0;mso-height-percent:0;mso-wrap-distance-left:9pt;mso-wrap-distance-top:0;mso-wrap-distance-right:9pt;mso-wrap-distance-bottom:0;mso-position-horizontal:absolute;mso-position-horizontal-relative:text;mso-position-vertical:absolute;mso-position-vertical-relative:text;mso-width-percent:0;mso-height-percent:0;mso-width-relative:page;mso-height-relative:page;v-text-anchor:top" o:gfxdata="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" filled="f" stroked="f">
+            <v:shape w14:anchorId="30C9639A" id="Text Box 197" o:spid="_x0000_s1028" type="#_x0000_t202" style="position:absolute;margin-left:456pt;margin-top:739.35pt;width:57pt;height:14.25pt;z-index:251828224;visibility:visible;mso-wrap-style:square;mso-width-percent:0;mso-height-percent:0;mso-wrap-distance-left:9pt;mso-wrap-distance-top:0;mso-wrap-distance-right:9pt;mso-wrap-distance-bottom:0;mso-position-horizontal:absolute;mso-position-horizontal-relative:text;mso-position-vertical:absolute;mso-position-vertical-relative:text;mso-width-percent:0;mso-height-percent:0;mso-width-relative:page;mso-height-relative:page;v-text-anchor:top" o:gfxdata="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" filled="f" stroked="f">
               <v:textbox inset="0,0,0,0">
                 <w:txbxContent>
                   <w:p>
@@ -19294,7 +20203,7 @@
       <mc:AlternateContent>
         <mc:Choice Requires="wps">
           <w:drawing>
-            <wp:anchor distT="0" distB="0" distL="114300" distR="114300" simplePos="0" relativeHeight="251968000" behindDoc="0" locked="0" layoutInCell="1" allowOverlap="1" wp14:anchorId="22460B1A" wp14:editId="2061EB93">
+            <wp:anchor distT="0" distB="0" distL="114300" distR="114300" simplePos="0" relativeHeight="251821056" behindDoc="0" locked="0" layoutInCell="1" allowOverlap="1" wp14:anchorId="22460B1A" wp14:editId="2061EB93">
               <wp:simplePos x="0" y="0"/>
               <wp:positionH relativeFrom="column">
                 <wp:posOffset>5248275</wp:posOffset>
@@ -19386,7 +20295,7 @@
         </mc:Choice>
         <mc:Fallback>
           <w:pict>
-            <v:shape w14:anchorId="22460B1A" id="Text Box 196" o:spid="_x0000_s1029" type="#_x0000_t202" style="position:absolute;margin-left:413.25pt;margin-top:739.35pt;width:42.75pt;height:14.25pt;z-index:251968000;visibility:visible;mso-wrap-style:square;mso-width-percent:0;mso-height-percent:0;mso-wrap-distance-left:9pt;mso-wrap-distance-top:0;mso-wrap-distance-right:9pt;mso-wrap-distance-bottom:0;mso-position-horizontal:absolute;mso-position-horizontal-relative:text;mso-position-vertical:absolute;mso-position-vertical-relative:text;mso-width-percent:0;mso-height-percent:0;mso-width-relative:page;mso-height-relative:page;v-text-anchor:top" o:gfxdata="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" filled="f" stroked="f">
+            <v:shape w14:anchorId="22460B1A" id="Text Box 196" o:spid="_x0000_s1029" type="#_x0000_t202" style="position:absolute;margin-left:413.25pt;margin-top:739.35pt;width:42.75pt;height:14.25pt;z-index:251821056;visibility:visible;mso-wrap-style:square;mso-width-percent:0;mso-height-percent:0;mso-wrap-distance-left:9pt;mso-wrap-distance-top:0;mso-wrap-distance-right:9pt;mso-wrap-distance-bottom:0;mso-position-horizontal:absolute;mso-position-horizontal-relative:text;mso-position-vertical:absolute;mso-position-vertical-relative:text;mso-width-percent:0;mso-height-percent:0;mso-width-relative:page;mso-height-relative:page;v-text-anchor:top" o:gfxdata="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" filled="f" stroked="f">
               <v:textbox inset="0,0,0,0">
                 <w:txbxContent>
                   <w:p>
@@ -19423,7 +20332,7 @@
       <mc:AlternateContent>
         <mc:Choice Requires="wps">
           <w:drawing>
-            <wp:anchor distT="0" distB="0" distL="114300" distR="114300" simplePos="0" relativeHeight="251955712" behindDoc="0" locked="0" layoutInCell="1" allowOverlap="1" wp14:anchorId="4006AF4E" wp14:editId="043C825D">
+            <wp:anchor distT="0" distB="0" distL="114300" distR="114300" simplePos="0" relativeHeight="251813888" behindDoc="0" locked="0" layoutInCell="1" allowOverlap="1" wp14:anchorId="4006AF4E" wp14:editId="043C825D">
               <wp:simplePos x="0" y="0"/>
               <wp:positionH relativeFrom="column">
                 <wp:posOffset>4886325</wp:posOffset>
@@ -19515,7 +20424,7 @@
         </mc:Choice>
         <mc:Fallback>
           <w:pict>
-            <v:shape w14:anchorId="4006AF4E" id="Text Box 195" o:spid="_x0000_s1030" type="#_x0000_t202" style="position:absolute;margin-left:384.75pt;margin-top:739.35pt;width:14.25pt;height:14.25pt;z-index:251955712;visibility:visible;mso-wrap-style:square;mso-width-percent:0;mso-height-percent:0;mso-wrap-distance-left:9pt;mso-wrap-distance-top:0;mso-wrap-distance-right:9pt;mso-wrap-distance-bottom:0;mso-position-horizontal:absolute;mso-position-horizontal-relative:text;mso-position-vertical:absolute;mso-position-vertical-relative:text;mso-width-percent:0;mso-height-percent:0;mso-width-relative:page;mso-height-relative:page;v-text-anchor:top" o:gfxdata="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" filled="f" stroked="f">
+            <v:shape w14:anchorId="4006AF4E" id="Text Box 195" o:spid="_x0000_s1030" type="#_x0000_t202" style="position:absolute;margin-left:384.75pt;margin-top:739.35pt;width:14.25pt;height:14.25pt;z-index:251813888;visibility:visible;mso-wrap-style:square;mso-width-percent:0;mso-height-percent:0;mso-wrap-distance-left:9pt;mso-wrap-distance-top:0;mso-wrap-distance-right:9pt;mso-wrap-distance-bottom:0;mso-position-horizontal:absolute;mso-position-horizontal-relative:text;mso-position-vertical:absolute;mso-position-vertical-relative:text;mso-width-percent:0;mso-height-percent:0;mso-width-relative:page;mso-height-relative:page;v-text-anchor:top" o:gfxdata="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" filled="f" stroked="f">
               <v:textbox inset="0,0,0,0">
                 <w:txbxContent>
                   <w:p>
@@ -19552,7 +20461,7 @@
       <mc:AlternateContent>
         <mc:Choice Requires="wps">
           <w:drawing>
-            <wp:anchor distT="0" distB="0" distL="114300" distR="114300" simplePos="0" relativeHeight="251943424" behindDoc="0" locked="0" layoutInCell="1" allowOverlap="1" wp14:anchorId="5C569FBE" wp14:editId="40227057">
+            <wp:anchor distT="0" distB="0" distL="114300" distR="114300" simplePos="0" relativeHeight="251806720" behindDoc="0" locked="0" layoutInCell="1" allowOverlap="1" wp14:anchorId="5C569FBE" wp14:editId="40227057">
               <wp:simplePos x="0" y="0"/>
               <wp:positionH relativeFrom="column">
                 <wp:posOffset>5791200</wp:posOffset>
@@ -19644,7 +20553,7 @@
         </mc:Choice>
         <mc:Fallback>
           <w:pict>
-            <v:shape w14:anchorId="5C569FBE" id="Text Box 194" o:spid="_x0000_s1031" type="#_x0000_t202" style="position:absolute;margin-left:456pt;margin-top:725.1pt;width:57pt;height:14.25pt;z-index:251943424;visibility:visible;mso-wrap-style:square;mso-width-percent:0;mso-height-percent:0;mso-wrap-distance-left:9pt;mso-wrap-distance-top:0;mso-wrap-distance-right:9pt;mso-wrap-distance-bottom:0;mso-position-horizontal:absolute;mso-position-horizontal-relative:text;mso-position-vertical:absolute;mso-position-vertical-relative:text;mso-width-percent:0;mso-height-percent:0;mso-width-relative:page;mso-height-relative:page;v-text-anchor:top" o:gfxdata="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" filled="f" stroked="f">
+            <v:shape w14:anchorId="5C569FBE" id="Text Box 194" o:spid="_x0000_s1031" type="#_x0000_t202" style="position:absolute;margin-left:456pt;margin-top:725.1pt;width:57pt;height:14.25pt;z-index:251806720;visibility:visible;mso-wrap-style:square;mso-width-percent:0;mso-height-percent:0;mso-wrap-distance-left:9pt;mso-wrap-distance-top:0;mso-wrap-distance-right:9pt;mso-wrap-distance-bottom:0;mso-position-horizontal:absolute;mso-position-horizontal-relative:text;mso-position-vertical:absolute;mso-position-vertical-relative:text;mso-width-percent:0;mso-height-percent:0;mso-width-relative:page;mso-height-relative:page;v-text-anchor:top" o:gfxdata="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" filled="f" stroked="f">
               <v:textbox inset="0,0,0,0">
                 <w:txbxContent>
                   <w:p>
@@ -19681,7 +20590,7 @@
       <mc:AlternateContent>
         <mc:Choice Requires="wps">
           <w:drawing>
-            <wp:anchor distT="0" distB="0" distL="114300" distR="114300" simplePos="0" relativeHeight="251931136" behindDoc="0" locked="0" layoutInCell="1" allowOverlap="1" wp14:anchorId="330FAAF0" wp14:editId="6B6C987A">
+            <wp:anchor distT="0" distB="0" distL="114300" distR="114300" simplePos="0" relativeHeight="251799552" behindDoc="0" locked="0" layoutInCell="1" allowOverlap="1" wp14:anchorId="330FAAF0" wp14:editId="6B6C987A">
               <wp:simplePos x="0" y="0"/>
               <wp:positionH relativeFrom="column">
                 <wp:posOffset>5248275</wp:posOffset>
@@ -19773,7 +20682,7 @@
         </mc:Choice>
         <mc:Fallback>
           <w:pict>
-            <v:shape w14:anchorId="330FAAF0" id="Text Box 193" o:spid="_x0000_s1032" type="#_x0000_t202" style="position:absolute;margin-left:413.25pt;margin-top:725.1pt;width:42.75pt;height:14.25pt;z-index:251931136;visibility:visible;mso-wrap-style:square;mso-width-percent:0;mso-height-percent:0;mso-wrap-distance-left:9pt;mso-wrap-distance-top:0;mso-wrap-distance-right:9pt;mso-wrap-distance-bottom:0;mso-position-horizontal:absolute;mso-position-horizontal-relative:text;mso-position-vertical:absolute;mso-position-vertical-relative:text;mso-width-percent:0;mso-height-percent:0;mso-width-relative:page;mso-height-relative:page;v-text-anchor:top" o:gfxdata="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" filled="f" stroked="f">
+            <v:shape w14:anchorId="330FAAF0" id="Text Box 193" o:spid="_x0000_s1032" type="#_x0000_t202" style="position:absolute;margin-left:413.25pt;margin-top:725.1pt;width:42.75pt;height:14.25pt;z-index:251799552;visibility:visible;mso-wrap-style:square;mso-width-percent:0;mso-height-percent:0;mso-wrap-distance-left:9pt;mso-wrap-distance-top:0;mso-wrap-distance-right:9pt;mso-wrap-distance-bottom:0;mso-position-horizontal:absolute;mso-position-horizontal-relative:text;mso-position-vertical:absolute;mso-position-vertical-relative:text;mso-width-percent:0;mso-height-percent:0;mso-width-relative:page;mso-height-relative:page;v-text-anchor:top" o:gfxdata="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" filled="f" stroked="f">
               <v:textbox inset="0,0,0,0">
                 <w:txbxContent>
                   <w:p>
@@ -19810,7 +20719,7 @@
       <mc:AlternateContent>
         <mc:Choice Requires="wps">
           <w:drawing>
-            <wp:anchor distT="0" distB="0" distL="114300" distR="114300" simplePos="0" relativeHeight="251918848" behindDoc="0" locked="0" layoutInCell="1" allowOverlap="1" wp14:anchorId="35348389" wp14:editId="77A76222">
+            <wp:anchor distT="0" distB="0" distL="114300" distR="114300" simplePos="0" relativeHeight="251792384" behindDoc="0" locked="0" layoutInCell="1" allowOverlap="1" wp14:anchorId="35348389" wp14:editId="77A76222">
               <wp:simplePos x="0" y="0"/>
               <wp:positionH relativeFrom="column">
                 <wp:posOffset>4705350</wp:posOffset>
@@ -19902,7 +20811,7 @@
         </mc:Choice>
         <mc:Fallback>
           <w:pict>
-            <v:shape w14:anchorId="35348389" id="Text Box 192" o:spid="_x0000_s1033" type="#_x0000_t202" style="position:absolute;margin-left:370.5pt;margin-top:725.1pt;width:42.75pt;height:14.25pt;z-index:251918848;visibility:visible;mso-wrap-style:square;mso-width-percent:0;mso-height-percent:0;mso-wrap-distance-left:9pt;mso-wrap-distance-top:0;mso-wrap-distance-right:9pt;mso-wrap-distance-bottom:0;mso-position-horizontal:absolute;mso-position-horizontal-relative:text;mso-position-vertical:absolute;mso-position-vertical-relative:text;mso-width-percent:0;mso-height-percent:0;mso-width-relative:page;mso-height-relative:page;v-text-anchor:top" o:gfxdata="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" filled="f" stroked="f">
+            <v:shape w14:anchorId="35348389" id="Text Box 192" o:spid="_x0000_s1033" type="#_x0000_t202" style="position:absolute;margin-left:370.5pt;margin-top:725.1pt;width:42.75pt;height:14.25pt;z-index:251792384;visibility:visible;mso-wrap-style:square;mso-width-percent:0;mso-height-percent:0;mso-wrap-distance-left:9pt;mso-wrap-distance-top:0;mso-wrap-distance-right:9pt;mso-wrap-distance-bottom:0;mso-position-horizontal:absolute;mso-position-horizontal-relative:text;mso-position-vertical:absolute;mso-position-vertical-relative:text;mso-width-percent:0;mso-height-percent:0;mso-width-relative:page;mso-height-relative:page;v-text-anchor:top" o:gfxdata="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" filled="f" stroked="f">
               <v:textbox inset="0,0,0,0">
                 <w:txbxContent>
                   <w:p>
@@ -19939,7 +20848,7 @@
       <mc:AlternateContent>
         <mc:Choice Requires="wps">
           <w:drawing>
-            <wp:anchor distT="0" distB="0" distL="114300" distR="114300" simplePos="0" relativeHeight="251906560" behindDoc="0" locked="0" layoutInCell="1" allowOverlap="1" wp14:anchorId="2F383167" wp14:editId="22321DA1">
+            <wp:anchor distT="0" distB="0" distL="114300" distR="114300" simplePos="0" relativeHeight="251785216" behindDoc="0" locked="0" layoutInCell="1" allowOverlap="1" wp14:anchorId="2F383167" wp14:editId="22321DA1">
               <wp:simplePos x="0" y="0"/>
               <wp:positionH relativeFrom="column">
                 <wp:posOffset>1990725</wp:posOffset>
@@ -20022,7 +20931,7 @@
         </mc:Choice>
         <mc:Fallback>
           <w:pict>
-            <v:shape w14:anchorId="2F383167" id="Text Box 191" o:spid="_x0000_s1034" type="#_x0000_t202" style="position:absolute;margin-left:156.75pt;margin-top:782.1pt;width:28.5pt;height:14.25pt;z-index:251906560;visibility:visible;mso-wrap-style:square;mso-width-percent:0;mso-height-percent:0;mso-wrap-distance-left:9pt;mso-wrap-distance-top:0;mso-wrap-distance-right:9pt;mso-wrap-distance-bottom:0;mso-position-horizontal:absolute;mso-position-horizontal-relative:text;mso-position-vertical:absolute;mso-position-vertical-relative:text;mso-width-percent:0;mso-height-percent:0;mso-width-relative:page;mso-height-relative:page;v-text-anchor:top" o:gfxdata="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" filled="f" stroked="f">
+            <v:shape w14:anchorId="2F383167" id="Text Box 191" o:spid="_x0000_s1034" type="#_x0000_t202" style="position:absolute;margin-left:156.75pt;margin-top:782.1pt;width:28.5pt;height:14.25pt;z-index:251785216;visibility:visible;mso-wrap-style:square;mso-width-percent:0;mso-height-percent:0;mso-wrap-distance-left:9pt;mso-wrap-distance-top:0;mso-wrap-distance-right:9pt;mso-wrap-distance-bottom:0;mso-position-horizontal:absolute;mso-position-horizontal-relative:text;mso-position-vertical:absolute;mso-position-vertical-relative:text;mso-width-percent:0;mso-height-percent:0;mso-width-relative:page;mso-height-relative:page;v-text-anchor:top" o:gfxdata="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" filled="f" stroked="f">
               <v:textbox inset="0,0,0,0">
                 <w:txbxContent>
                   <w:p>
@@ -20050,7 +20959,7 @@
       <mc:AlternateContent>
         <mc:Choice Requires="wps">
           <w:drawing>
-            <wp:anchor distT="0" distB="0" distL="114300" distR="114300" simplePos="0" relativeHeight="251894272" behindDoc="0" locked="0" layoutInCell="1" allowOverlap="1" wp14:anchorId="42375969" wp14:editId="3400EA87">
+            <wp:anchor distT="0" distB="0" distL="114300" distR="114300" simplePos="0" relativeHeight="251778048" behindDoc="0" locked="0" layoutInCell="1" allowOverlap="1" wp14:anchorId="42375969" wp14:editId="3400EA87">
               <wp:simplePos x="0" y="0"/>
               <wp:positionH relativeFrom="column">
                 <wp:posOffset>1990725</wp:posOffset>
@@ -20133,7 +21042,7 @@
         </mc:Choice>
         <mc:Fallback>
           <w:pict>
-            <v:shape w14:anchorId="42375969" id="Text Box 190" o:spid="_x0000_s1035" type="#_x0000_t202" style="position:absolute;margin-left:156.75pt;margin-top:767.85pt;width:28.5pt;height:14.25pt;z-index:251894272;visibility:visible;mso-wrap-style:square;mso-width-percent:0;mso-height-percent:0;mso-wrap-distance-left:9pt;mso-wrap-distance-top:0;mso-wrap-distance-right:9pt;mso-wrap-distance-bottom:0;mso-position-horizontal:absolute;mso-position-horizontal-relative:text;mso-position-vertical:absolute;mso-position-vertical-relative:text;mso-width-percent:0;mso-height-percent:0;mso-width-relative:page;mso-height-relative:page;v-text-anchor:top" o:gfxdata="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" filled="f" stroked="f">
+            <v:shape w14:anchorId="42375969" id="Text Box 190" o:spid="_x0000_s1035" type="#_x0000_t202" style="position:absolute;margin-left:156.75pt;margin-top:767.85pt;width:28.5pt;height:14.25pt;z-index:251778048;visibility:visible;mso-wrap-style:square;mso-width-percent:0;mso-height-percent:0;mso-wrap-distance-left:9pt;mso-wrap-distance-top:0;mso-wrap-distance-right:9pt;mso-wrap-distance-bottom:0;mso-position-horizontal:absolute;mso-position-horizontal-relative:text;mso-position-vertical:absolute;mso-position-vertical-relative:text;mso-width-percent:0;mso-height-percent:0;mso-width-relative:page;mso-height-relative:page;v-text-anchor:top" o:gfxdata="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" filled="f" stroked="f">
               <v:textbox inset="0,0,0,0">
                 <w:txbxContent>
                   <w:p>
@@ -20161,7 +21070,7 @@
       <mc:AlternateContent>
         <mc:Choice Requires="wps">
           <w:drawing>
-            <wp:anchor distT="0" distB="0" distL="114300" distR="114300" simplePos="0" relativeHeight="251881984" behindDoc="0" locked="0" layoutInCell="1" allowOverlap="1" wp14:anchorId="75E7BFAE" wp14:editId="24463235">
+            <wp:anchor distT="0" distB="0" distL="114300" distR="114300" simplePos="0" relativeHeight="251770880" behindDoc="0" locked="0" layoutInCell="1" allowOverlap="1" wp14:anchorId="75E7BFAE" wp14:editId="24463235">
               <wp:simplePos x="0" y="0"/>
               <wp:positionH relativeFrom="column">
                 <wp:posOffset>1990725</wp:posOffset>
@@ -20236,7 +21145,7 @@
         </mc:Choice>
         <mc:Fallback>
           <w:pict>
-            <v:shape w14:anchorId="75E7BFAE" id="Text Box 189" o:spid="_x0000_s1036" type="#_x0000_t202" style="position:absolute;margin-left:156.75pt;margin-top:739.35pt;width:28.5pt;height:14.25pt;z-index:251881984;visibility:visible;mso-wrap-style:square;mso-width-percent:0;mso-height-percent:0;mso-wrap-distance-left:9pt;mso-wrap-distance-top:0;mso-wrap-distance-right:9pt;mso-wrap-distance-bottom:0;mso-position-horizontal:absolute;mso-position-horizontal-relative:text;mso-position-vertical:absolute;mso-position-vertical-relative:text;mso-width-percent:0;mso-height-percent:0;mso-width-relative:page;mso-height-relative:page;v-text-anchor:top" o:gfxdata="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" filled="f" stroked="f">
+            <v:shape w14:anchorId="75E7BFAE" id="Text Box 189" o:spid="_x0000_s1036" type="#_x0000_t202" style="position:absolute;margin-left:156.75pt;margin-top:739.35pt;width:28.5pt;height:14.25pt;z-index:251770880;visibility:visible;mso-wrap-style:square;mso-width-percent:0;mso-height-percent:0;mso-wrap-distance-left:9pt;mso-wrap-distance-top:0;mso-wrap-distance-right:9pt;mso-wrap-distance-bottom:0;mso-position-horizontal:absolute;mso-position-horizontal-relative:text;mso-position-vertical:absolute;mso-position-vertical-relative:text;mso-width-percent:0;mso-height-percent:0;mso-width-relative:page;mso-height-relative:page;v-text-anchor:top" o:gfxdata="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" filled="f" stroked="f">
               <v:textbox inset="0,0,0,0">
                 <w:txbxContent>
                   <w:p/>
@@ -20256,7 +21165,7 @@
       <mc:AlternateContent>
         <mc:Choice Requires="wps">
           <w:drawing>
-            <wp:anchor distT="0" distB="0" distL="114300" distR="114300" simplePos="0" relativeHeight="251869696" behindDoc="0" locked="0" layoutInCell="1" allowOverlap="1" wp14:anchorId="6DDCB77F" wp14:editId="148A9A17">
+            <wp:anchor distT="0" distB="0" distL="114300" distR="114300" simplePos="0" relativeHeight="251763712" behindDoc="0" locked="0" layoutInCell="1" allowOverlap="1" wp14:anchorId="6DDCB77F" wp14:editId="148A9A17">
               <wp:simplePos x="0" y="0"/>
               <wp:positionH relativeFrom="column">
                 <wp:posOffset>1990725</wp:posOffset>
@@ -20331,7 +21240,7 @@
         </mc:Choice>
         <mc:Fallback>
           <w:pict>
-            <v:shape w14:anchorId="6DDCB77F" id="Text Box 188" o:spid="_x0000_s1037" type="#_x0000_t202" style="position:absolute;margin-left:156.75pt;margin-top:725.1pt;width:28.5pt;height:14.25pt;z-index:251869696;visibility:visible;mso-wrap-style:square;mso-width-percent:0;mso-height-percent:0;mso-wrap-distance-left:9pt;mso-wrap-distance-top:0;mso-wrap-distance-right:9pt;mso-wrap-distance-bottom:0;mso-position-horizontal:absolute;mso-position-horizontal-relative:text;mso-position-vertical:absolute;mso-position-vertical-relative:text;mso-width-percent:0;mso-height-percent:0;mso-width-relative:page;mso-height-relative:page;v-text-anchor:top" o:gfxdata="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" filled="f" stroked="f">
+            <v:shape w14:anchorId="6DDCB77F" id="Text Box 188" o:spid="_x0000_s1037" type="#_x0000_t202" style="position:absolute;margin-left:156.75pt;margin-top:725.1pt;width:28.5pt;height:14.25pt;z-index:251763712;visibility:visible;mso-wrap-style:square;mso-width-percent:0;mso-height-percent:0;mso-wrap-distance-left:9pt;mso-wrap-distance-top:0;mso-wrap-distance-right:9pt;mso-wrap-distance-bottom:0;mso-position-horizontal:absolute;mso-position-horizontal-relative:text;mso-position-vertical:absolute;mso-position-vertical-relative:text;mso-width-percent:0;mso-height-percent:0;mso-width-relative:page;mso-height-relative:page;v-text-anchor:top" o:gfxdata="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" filled="f" stroked="f">
               <v:textbox inset="0,0,0,0">
                 <w:txbxContent>
                   <w:p/>
@@ -20351,7 +21260,7 @@
       <mc:AlternateContent>
         <mc:Choice Requires="wps">
           <w:drawing>
-            <wp:anchor distT="0" distB="0" distL="114300" distR="114300" simplePos="0" relativeHeight="251857408" behindDoc="0" locked="0" layoutInCell="1" allowOverlap="1" wp14:anchorId="75F18B50" wp14:editId="0B353DA5">
+            <wp:anchor distT="0" distB="0" distL="114300" distR="114300" simplePos="0" relativeHeight="251756544" behindDoc="0" locked="0" layoutInCell="1" allowOverlap="1" wp14:anchorId="75F18B50" wp14:editId="0B353DA5">
               <wp:simplePos x="0" y="0"/>
               <wp:positionH relativeFrom="column">
                 <wp:posOffset>651510</wp:posOffset>
@@ -20434,7 +21343,7 @@
         </mc:Choice>
         <mc:Fallback>
           <w:pict>
-            <v:shape w14:anchorId="75F18B50" id="Text Box 187" o:spid="_x0000_s1038" type="#_x0000_t202" style="position:absolute;margin-left:51.3pt;margin-top:782.1pt;width:59.85pt;height:14.25pt;z-index:251857408;visibility:visible;mso-wrap-style:square;mso-width-percent:0;mso-height-percent:0;mso-wrap-distance-left:9pt;mso-wrap-distance-top:0;mso-wrap-distance-right:9pt;mso-wrap-distance-bottom:0;mso-position-horizontal:absolute;mso-position-horizontal-relative:text;mso-position-vertical:absolute;mso-position-vertical-relative:text;mso-width-percent:0;mso-height-percent:0;mso-width-relative:page;mso-height-relative:page;v-text-anchor:top" o:gfxdata="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" filled="f" stroked="f">
+            <v:shape w14:anchorId="75F18B50" id="Text Box 187" o:spid="_x0000_s1038" type="#_x0000_t202" style="position:absolute;margin-left:51.3pt;margin-top:782.1pt;width:59.85pt;height:14.25pt;z-index:251756544;visibility:visible;mso-wrap-style:square;mso-width-percent:0;mso-height-percent:0;mso-wrap-distance-left:9pt;mso-wrap-distance-top:0;mso-wrap-distance-right:9pt;mso-wrap-distance-bottom:0;mso-position-horizontal:absolute;mso-position-horizontal-relative:text;mso-position-vertical:absolute;mso-position-vertical-relative:text;mso-width-percent:0;mso-height-percent:0;mso-width-relative:page;mso-height-relative:page;v-text-anchor:top" o:gfxdata="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" filled="f" stroked="f">
               <v:textbox inset="0,0,0,0">
                 <w:txbxContent>
                   <w:p>
@@ -20462,7 +21371,7 @@
       <mc:AlternateContent>
         <mc:Choice Requires="wps">
           <w:drawing>
-            <wp:anchor distT="0" distB="0" distL="114300" distR="114300" simplePos="0" relativeHeight="251845120" behindDoc="0" locked="0" layoutInCell="1" allowOverlap="1" wp14:anchorId="48CAD362" wp14:editId="16DF2FB0">
+            <wp:anchor distT="0" distB="0" distL="114300" distR="114300" simplePos="0" relativeHeight="251749376" behindDoc="0" locked="0" layoutInCell="1" allowOverlap="1" wp14:anchorId="48CAD362" wp14:editId="16DF2FB0">
               <wp:simplePos x="0" y="0"/>
               <wp:positionH relativeFrom="column">
                 <wp:posOffset>651510</wp:posOffset>
@@ -20545,7 +21454,7 @@
         </mc:Choice>
         <mc:Fallback>
           <w:pict>
-            <v:shape w14:anchorId="48CAD362" id="Text Box 186" o:spid="_x0000_s1039" type="#_x0000_t202" style="position:absolute;margin-left:51.3pt;margin-top:767.85pt;width:59.85pt;height:14.25pt;z-index:251845120;visibility:visible;mso-wrap-style:square;mso-width-percent:0;mso-height-percent:0;mso-wrap-distance-left:9pt;mso-wrap-distance-top:0;mso-wrap-distance-right:9pt;mso-wrap-distance-bottom:0;mso-position-horizontal:absolute;mso-position-horizontal-relative:text;mso-position-vertical:absolute;mso-position-vertical-relative:text;mso-width-percent:0;mso-height-percent:0;mso-width-relative:page;mso-height-relative:page;v-text-anchor:top" o:gfxdata="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" filled="f" stroked="f">
+            <v:shape w14:anchorId="48CAD362" id="Text Box 186" o:spid="_x0000_s1039" type="#_x0000_t202" style="position:absolute;margin-left:51.3pt;margin-top:767.85pt;width:59.85pt;height:14.25pt;z-index:251749376;visibility:visible;mso-wrap-style:square;mso-width-percent:0;mso-height-percent:0;mso-wrap-distance-left:9pt;mso-wrap-distance-top:0;mso-wrap-distance-right:9pt;mso-wrap-distance-bottom:0;mso-position-horizontal:absolute;mso-position-horizontal-relative:text;mso-position-vertical:absolute;mso-position-vertical-relative:text;mso-width-percent:0;mso-height-percent:0;mso-width-relative:page;mso-height-relative:page;v-text-anchor:top" o:gfxdata="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" filled="f" stroked="f">
               <v:textbox inset="0,0,0,0">
                 <w:txbxContent>
                   <w:p>
@@ -20573,7 +21482,7 @@
       <mc:AlternateContent>
         <mc:Choice Requires="wps">
           <w:drawing>
-            <wp:anchor distT="0" distB="0" distL="114300" distR="114300" simplePos="0" relativeHeight="251808256" behindDoc="0" locked="0" layoutInCell="1" allowOverlap="1" wp14:anchorId="5C4A52EB" wp14:editId="721DE7AC">
+            <wp:anchor distT="0" distB="0" distL="114300" distR="114300" simplePos="0" relativeHeight="251727872" behindDoc="0" locked="0" layoutInCell="1" allowOverlap="1" wp14:anchorId="5C4A52EB" wp14:editId="721DE7AC">
               <wp:simplePos x="0" y="0"/>
               <wp:positionH relativeFrom="column">
                 <wp:posOffset>36195</wp:posOffset>
@@ -20664,7 +21573,7 @@
         </mc:Choice>
         <mc:Fallback>
           <w:pict>
-            <v:shape w14:anchorId="5C4A52EB" id="Text Box 183" o:spid="_x0000_s1040" type="#_x0000_t202" style="position:absolute;margin-left:2.85pt;margin-top:782.1pt;width:42.75pt;height:14.25pt;z-index:251808256;visibility:visible;mso-wrap-style:square;mso-width-percent:0;mso-height-percent:0;mso-wrap-distance-left:9pt;mso-wrap-distance-top:0;mso-wrap-distance-right:9pt;mso-wrap-distance-bottom:0;mso-position-horizontal:absolute;mso-position-horizontal-relative:text;mso-position-vertical:absolute;mso-position-vertical-relative:text;mso-width-percent:0;mso-height-percent:0;mso-width-relative:page;mso-height-relative:page;v-text-anchor:top" o:gfxdata="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" filled="f" stroked="f">
+            <v:shape w14:anchorId="5C4A52EB" id="Text Box 183" o:spid="_x0000_s1040" type="#_x0000_t202" style="position:absolute;margin-left:2.85pt;margin-top:782.1pt;width:42.75pt;height:14.25pt;z-index:251727872;visibility:visible;mso-wrap-style:square;mso-width-percent:0;mso-height-percent:0;mso-wrap-distance-left:9pt;mso-wrap-distance-top:0;mso-wrap-distance-right:9pt;mso-wrap-distance-bottom:0;mso-position-horizontal:absolute;mso-position-horizontal-relative:text;mso-position-vertical:absolute;mso-position-vertical-relative:text;mso-width-percent:0;mso-height-percent:0;mso-width-relative:page;mso-height-relative:page;v-text-anchor:top" o:gfxdata="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" filled="f" stroked="f">
               <v:textbox inset="0,0,0,0">
                 <w:txbxContent>
                   <w:p>
@@ -20700,7 +21609,7 @@
       <mc:AlternateContent>
         <mc:Choice Requires="wps">
           <w:drawing>
-            <wp:anchor distT="0" distB="0" distL="114300" distR="114300" simplePos="0" relativeHeight="251795968" behindDoc="0" locked="0" layoutInCell="1" allowOverlap="1" wp14:anchorId="25A4225D" wp14:editId="00EF29A9">
+            <wp:anchor distT="0" distB="0" distL="114300" distR="114300" simplePos="0" relativeHeight="251720704" behindDoc="0" locked="0" layoutInCell="1" allowOverlap="1" wp14:anchorId="25A4225D" wp14:editId="00EF29A9">
               <wp:simplePos x="0" y="0"/>
               <wp:positionH relativeFrom="column">
                 <wp:posOffset>36195</wp:posOffset>
@@ -20791,7 +21700,7 @@
         </mc:Choice>
         <mc:Fallback>
           <w:pict>
-            <v:shape w14:anchorId="25A4225D" id="Text Box 182" o:spid="_x0000_s1041" type="#_x0000_t202" style="position:absolute;margin-left:2.85pt;margin-top:767.85pt;width:42.75pt;height:14.25pt;z-index:251795968;visibility:visible;mso-wrap-style:square;mso-width-percent:0;mso-height-percent:0;mso-wrap-distance-left:9pt;mso-wrap-distance-top:0;mso-wrap-distance-right:9pt;mso-wrap-distance-bottom:0;mso-position-horizontal:absolute;mso-position-horizontal-relative:text;mso-position-vertical:absolute;mso-position-vertical-relative:text;mso-width-percent:0;mso-height-percent:0;mso-width-relative:page;mso-height-relative:page;v-text-anchor:top" o:gfxdata="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" filled="f" stroked="f">
+            <v:shape w14:anchorId="25A4225D" id="Text Box 182" o:spid="_x0000_s1041" type="#_x0000_t202" style="position:absolute;margin-left:2.85pt;margin-top:767.85pt;width:42.75pt;height:14.25pt;z-index:251720704;visibility:visible;mso-wrap-style:square;mso-width-percent:0;mso-height-percent:0;mso-wrap-distance-left:9pt;mso-wrap-distance-top:0;mso-wrap-distance-right:9pt;mso-wrap-distance-bottom:0;mso-position-horizontal:absolute;mso-position-horizontal-relative:text;mso-position-vertical:absolute;mso-position-vertical-relative:text;mso-width-percent:0;mso-height-percent:0;mso-width-relative:page;mso-height-relative:page;v-text-anchor:top" o:gfxdata="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" filled="f" stroked="f">
               <v:textbox inset="0,0,0,0">
                 <w:txbxContent>
                   <w:p>
@@ -20827,7 +21736,7 @@
       <mc:AlternateContent>
         <mc:Choice Requires="wps">
           <w:drawing>
-            <wp:anchor distT="0" distB="0" distL="114300" distR="114300" simplePos="0" relativeHeight="251783680" behindDoc="0" locked="0" layoutInCell="1" allowOverlap="1" wp14:anchorId="020B5836" wp14:editId="11DDB180">
+            <wp:anchor distT="0" distB="0" distL="114300" distR="114300" simplePos="0" relativeHeight="251713536" behindDoc="0" locked="0" layoutInCell="1" allowOverlap="1" wp14:anchorId="020B5836" wp14:editId="11DDB180">
               <wp:simplePos x="0" y="0"/>
               <wp:positionH relativeFrom="column">
                 <wp:posOffset>36195</wp:posOffset>
@@ -20918,7 +21827,7 @@
         </mc:Choice>
         <mc:Fallback>
           <w:pict>
-            <v:shape w14:anchorId="020B5836" id="Text Box 181" o:spid="_x0000_s1042" type="#_x0000_t202" style="position:absolute;margin-left:2.85pt;margin-top:739.35pt;width:42.75pt;height:14.25pt;z-index:251783680;visibility:visible;mso-wrap-style:square;mso-width-percent:0;mso-height-percent:0;mso-wrap-distance-left:9pt;mso-wrap-distance-top:0;mso-wrap-distance-right:9pt;mso-wrap-distance-bottom:0;mso-position-horizontal:absolute;mso-position-horizontal-relative:text;mso-position-vertical:absolute;mso-position-vertical-relative:text;mso-width-percent:0;mso-height-percent:0;mso-width-relative:page;mso-height-relative:page;v-text-anchor:top" o:gfxdata="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" filled="f" stroked="f">
+            <v:shape w14:anchorId="020B5836" id="Text Box 181" o:spid="_x0000_s1042" type="#_x0000_t202" style="position:absolute;margin-left:2.85pt;margin-top:739.35pt;width:42.75pt;height:14.25pt;z-index:251713536;visibility:visible;mso-wrap-style:square;mso-width-percent:0;mso-height-percent:0;mso-wrap-distance-left:9pt;mso-wrap-distance-top:0;mso-wrap-distance-right:9pt;mso-wrap-distance-bottom:0;mso-position-horizontal:absolute;mso-position-horizontal-relative:text;mso-position-vertical:absolute;mso-position-vertical-relative:text;mso-width-percent:0;mso-height-percent:0;mso-width-relative:page;mso-height-relative:page;v-text-anchor:top" o:gfxdata="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" filled="f" stroked="f">
               <v:textbox inset="0,0,0,0">
                 <w:txbxContent>
                   <w:p>
@@ -20954,7 +21863,7 @@
       <mc:AlternateContent>
         <mc:Choice Requires="wps">
           <w:drawing>
-            <wp:anchor distT="0" distB="0" distL="114300" distR="114300" simplePos="0" relativeHeight="251771392" behindDoc="0" locked="0" layoutInCell="1" allowOverlap="1" wp14:anchorId="2CA889FD" wp14:editId="3AEC2F41">
+            <wp:anchor distT="0" distB="0" distL="114300" distR="114300" simplePos="0" relativeHeight="251706368" behindDoc="0" locked="0" layoutInCell="1" allowOverlap="1" wp14:anchorId="2CA889FD" wp14:editId="3AEC2F41">
               <wp:simplePos x="0" y="0"/>
               <wp:positionH relativeFrom="column">
                 <wp:posOffset>36195</wp:posOffset>
@@ -21017,13 +21926,23 @@
                               <w:sz w:val="16"/>
                             </w:rPr>
                           </w:pPr>
+                          <w:proofErr w:type="spellStart"/>
                           <w:r>
                             <w:rPr>
                               <w:rFonts w:ascii="Arial" w:hAnsi="Arial"/>
                               <w:i/>
                               <w:sz w:val="16"/>
                             </w:rPr>
-                            <w:t>Разраб.</w:t>
+                            <w:t>Разраб</w:t>
+                          </w:r>
+                          <w:proofErr w:type="spellEnd"/>
+                          <w:r>
+                            <w:rPr>
+                              <w:rFonts w:ascii="Arial" w:hAnsi="Arial"/>
+                              <w:i/>
+                              <w:sz w:val="16"/>
+                            </w:rPr>
+                            <w:t>.</w:t>
                           </w:r>
                         </w:p>
                       </w:txbxContent>
@@ -21045,7 +21964,7 @@
         </mc:Choice>
         <mc:Fallback>
           <w:pict>
-            <v:shape w14:anchorId="2CA889FD" id="Text Box 180" o:spid="_x0000_s1043" type="#_x0000_t202" style="position:absolute;margin-left:2.85pt;margin-top:725.1pt;width:42.75pt;height:14.25pt;z-index:251771392;visibility:visible;mso-wrap-style:square;mso-width-percent:0;mso-height-percent:0;mso-wrap-distance-left:9pt;mso-wrap-distance-top:0;mso-wrap-distance-right:9pt;mso-wrap-distance-bottom:0;mso-position-horizontal:absolute;mso-position-horizontal-relative:text;mso-position-vertical:absolute;mso-position-vertical-relative:text;mso-width-percent:0;mso-height-percent:0;mso-width-relative:page;mso-height-relative:page;v-text-anchor:top" o:gfxdata="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" filled="f" stroked="f">
+            <v:shape w14:anchorId="2CA889FD" id="Text Box 180" o:spid="_x0000_s1043" type="#_x0000_t202" style="position:absolute;margin-left:2.85pt;margin-top:725.1pt;width:42.75pt;height:14.25pt;z-index:251706368;visibility:visible;mso-wrap-style:square;mso-width-percent:0;mso-height-percent:0;mso-wrap-distance-left:9pt;mso-wrap-distance-top:0;mso-wrap-distance-right:9pt;mso-wrap-distance-bottom:0;mso-position-horizontal:absolute;mso-position-horizontal-relative:text;mso-position-vertical:absolute;mso-position-vertical-relative:text;mso-width-percent:0;mso-height-percent:0;mso-width-relative:page;mso-height-relative:page;v-text-anchor:top" o:gfxdata="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" filled="f" stroked="f">
               <v:textbox inset="0,0,0,0">
                 <w:txbxContent>
                   <w:p>
@@ -21056,13 +21975,23 @@
                         <w:sz w:val="16"/>
                       </w:rPr>
                     </w:pPr>
+                    <w:proofErr w:type="spellStart"/>
                     <w:r>
                       <w:rPr>
                         <w:rFonts w:ascii="Arial" w:hAnsi="Arial"/>
                         <w:i/>
                         <w:sz w:val="16"/>
                       </w:rPr>
-                      <w:t>Разраб.</w:t>
+                      <w:t>Разраб</w:t>
+                    </w:r>
+                    <w:proofErr w:type="spellEnd"/>
+                    <w:r>
+                      <w:rPr>
+                        <w:rFonts w:ascii="Arial" w:hAnsi="Arial"/>
+                        <w:i/>
+                        <w:sz w:val="16"/>
+                      </w:rPr>
+                      <w:t>.</w:t>
                     </w:r>
                   </w:p>
                 </w:txbxContent>
@@ -21081,7 +22010,7 @@
       <mc:AlternateContent>
         <mc:Choice Requires="wps">
           <w:drawing>
-            <wp:anchor distT="0" distB="0" distL="114300" distR="114300" simplePos="0" relativeHeight="251759104" behindDoc="0" locked="0" layoutInCell="1" allowOverlap="1" wp14:anchorId="35199C18" wp14:editId="1FE54DF3">
+            <wp:anchor distT="0" distB="0" distL="114300" distR="114300" simplePos="0" relativeHeight="251699200" behindDoc="0" locked="0" layoutInCell="1" allowOverlap="1" wp14:anchorId="35199C18" wp14:editId="1FE54DF3">
               <wp:simplePos x="0" y="0"/>
               <wp:positionH relativeFrom="column">
                 <wp:posOffset>1990725</wp:posOffset>
@@ -21173,7 +22102,7 @@
         </mc:Choice>
         <mc:Fallback>
           <w:pict>
-            <v:shape w14:anchorId="35199C18" id="Text Box 179" o:spid="_x0000_s1044" type="#_x0000_t202" style="position:absolute;margin-left:156.75pt;margin-top:710.85pt;width:28.5pt;height:14.25pt;z-index:251759104;visibility:visible;mso-wrap-style:square;mso-width-percent:0;mso-height-percent:0;mso-wrap-distance-left:9pt;mso-wrap-distance-top:0;mso-wrap-distance-right:9pt;mso-wrap-distance-bottom:0;mso-position-horizontal:absolute;mso-position-horizontal-relative:text;mso-position-vertical:absolute;mso-position-vertical-relative:text;mso-width-percent:0;mso-height-percent:0;mso-width-relative:page;mso-height-relative:page;v-text-anchor:top" o:gfxdata="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" filled="f" stroked="f">
+            <v:shape w14:anchorId="35199C18" id="Text Box 179" o:spid="_x0000_s1044" type="#_x0000_t202" style="position:absolute;margin-left:156.75pt;margin-top:710.85pt;width:28.5pt;height:14.25pt;z-index:251699200;visibility:visible;mso-wrap-style:square;mso-width-percent:0;mso-height-percent:0;mso-wrap-distance-left:9pt;mso-wrap-distance-top:0;mso-wrap-distance-right:9pt;mso-wrap-distance-bottom:0;mso-position-horizontal:absolute;mso-position-horizontal-relative:text;mso-position-vertical:absolute;mso-position-vertical-relative:text;mso-width-percent:0;mso-height-percent:0;mso-width-relative:page;mso-height-relative:page;v-text-anchor:top" o:gfxdata="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" filled="f" stroked="f">
               <v:textbox inset="0,0,0,0">
                 <w:txbxContent>
                   <w:p>
@@ -21210,7 +22139,7 @@
       <mc:AlternateContent>
         <mc:Choice Requires="wps">
           <w:drawing>
-            <wp:anchor distT="0" distB="0" distL="114300" distR="114300" simplePos="0" relativeHeight="251746816" behindDoc="0" locked="0" layoutInCell="1" allowOverlap="1" wp14:anchorId="5BDF61AF" wp14:editId="2F8BC3DA">
+            <wp:anchor distT="0" distB="0" distL="114300" distR="114300" simplePos="0" relativeHeight="251692032" behindDoc="0" locked="0" layoutInCell="1" allowOverlap="1" wp14:anchorId="5BDF61AF" wp14:editId="2F8BC3DA">
               <wp:simplePos x="0" y="0"/>
               <wp:positionH relativeFrom="column">
                 <wp:posOffset>1447800</wp:posOffset>
@@ -21302,7 +22231,7 @@
         </mc:Choice>
         <mc:Fallback>
           <w:pict>
-            <v:shape w14:anchorId="5BDF61AF" id="Text Box 178" o:spid="_x0000_s1045" type="#_x0000_t202" style="position:absolute;margin-left:114pt;margin-top:710.85pt;width:42.75pt;height:14.25pt;z-index:251746816;visibility:visible;mso-wrap-style:square;mso-width-percent:0;mso-height-percent:0;mso-wrap-distance-left:9pt;mso-wrap-distance-top:0;mso-wrap-distance-right:9pt;mso-wrap-distance-bottom:0;mso-position-horizontal:absolute;mso-position-horizontal-relative:text;mso-position-vertical:absolute;mso-position-vertical-relative:text;mso-width-percent:0;mso-height-percent:0;mso-width-relative:page;mso-height-relative:page;v-text-anchor:top" o:gfxdata="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" filled="f" stroked="f">
+            <v:shape w14:anchorId="5BDF61AF" id="Text Box 178" o:spid="_x0000_s1045" type="#_x0000_t202" style="position:absolute;margin-left:114pt;margin-top:710.85pt;width:42.75pt;height:14.25pt;z-index:251692032;visibility:visible;mso-wrap-style:square;mso-width-percent:0;mso-height-percent:0;mso-wrap-distance-left:9pt;mso-wrap-distance-top:0;mso-wrap-distance-right:9pt;mso-wrap-distance-bottom:0;mso-position-horizontal:absolute;mso-position-horizontal-relative:text;mso-position-vertical:absolute;mso-position-vertical-relative:text;mso-width-percent:0;mso-height-percent:0;mso-width-relative:page;mso-height-relative:page;v-text-anchor:top" o:gfxdata="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" filled="f" stroked="f">
               <v:textbox inset="0,0,0,0">
                 <w:txbxContent>
                   <w:p>
@@ -21339,7 +22268,7 @@
       <mc:AlternateContent>
         <mc:Choice Requires="wps">
           <w:drawing>
-            <wp:anchor distT="0" distB="0" distL="114300" distR="114300" simplePos="0" relativeHeight="251734528" behindDoc="0" locked="0" layoutInCell="1" allowOverlap="1" wp14:anchorId="32D89065" wp14:editId="792C321F">
+            <wp:anchor distT="0" distB="0" distL="114300" distR="114300" simplePos="0" relativeHeight="251684864" behindDoc="0" locked="0" layoutInCell="1" allowOverlap="1" wp14:anchorId="32D89065" wp14:editId="792C321F">
               <wp:simplePos x="0" y="0"/>
               <wp:positionH relativeFrom="column">
                 <wp:posOffset>615315</wp:posOffset>
@@ -21431,7 +22360,7 @@
         </mc:Choice>
         <mc:Fallback>
           <w:pict>
-            <v:shape w14:anchorId="32D89065" id="Text Box 177" o:spid="_x0000_s1046" type="#_x0000_t202" style="position:absolute;margin-left:48.45pt;margin-top:710.85pt;width:65.55pt;height:14.25pt;z-index:251734528;visibility:visible;mso-wrap-style:square;mso-width-percent:0;mso-height-percent:0;mso-wrap-distance-left:9pt;mso-wrap-distance-top:0;mso-wrap-distance-right:9pt;mso-wrap-distance-bottom:0;mso-position-horizontal:absolute;mso-position-horizontal-relative:text;mso-position-vertical:absolute;mso-position-vertical-relative:text;mso-width-percent:0;mso-height-percent:0;mso-width-relative:page;mso-height-relative:page;v-text-anchor:top" o:gfxdata="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" filled="f" stroked="f">
+            <v:shape w14:anchorId="32D89065" id="Text Box 177" o:spid="_x0000_s1046" type="#_x0000_t202" style="position:absolute;margin-left:48.45pt;margin-top:710.85pt;width:65.55pt;height:14.25pt;z-index:251684864;visibility:visible;mso-wrap-style:square;mso-width-percent:0;mso-height-percent:0;mso-wrap-distance-left:9pt;mso-wrap-distance-top:0;mso-wrap-distance-right:9pt;mso-wrap-distance-bottom:0;mso-position-horizontal:absolute;mso-position-horizontal-relative:text;mso-position-vertical:absolute;mso-position-vertical-relative:text;mso-width-percent:0;mso-height-percent:0;mso-width-relative:page;mso-height-relative:page;v-text-anchor:top" o:gfxdata="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" filled="f" stroked="f">
               <v:textbox inset="0,0,0,0">
                 <w:txbxContent>
                   <w:p>
@@ -21468,7 +22397,7 @@
       <mc:AlternateContent>
         <mc:Choice Requires="wps">
           <w:drawing>
-            <wp:anchor distT="0" distB="0" distL="114300" distR="114300" simplePos="0" relativeHeight="251722240" behindDoc="0" locked="0" layoutInCell="1" allowOverlap="1" wp14:anchorId="577A8CB1" wp14:editId="14D637ED">
+            <wp:anchor distT="0" distB="0" distL="114300" distR="114300" simplePos="0" relativeHeight="251677696" behindDoc="0" locked="0" layoutInCell="1" allowOverlap="1" wp14:anchorId="577A8CB1" wp14:editId="14D637ED">
               <wp:simplePos x="0" y="0"/>
               <wp:positionH relativeFrom="column">
                 <wp:posOffset>253365</wp:posOffset>
@@ -21560,7 +22489,7 @@
         </mc:Choice>
         <mc:Fallback>
           <w:pict>
-            <v:shape w14:anchorId="577A8CB1" id="Text Box 176" o:spid="_x0000_s1047" type="#_x0000_t202" style="position:absolute;margin-left:19.95pt;margin-top:710.85pt;width:28.5pt;height:14.25pt;z-index:251722240;visibility:visible;mso-wrap-style:square;mso-width-percent:0;mso-height-percent:0;mso-wrap-distance-left:9pt;mso-wrap-distance-top:0;mso-wrap-distance-right:9pt;mso-wrap-distance-bottom:0;mso-position-horizontal:absolute;mso-position-horizontal-relative:text;mso-position-vertical:absolute;mso-position-vertical-relative:text;mso-width-percent:0;mso-height-percent:0;mso-width-relative:page;mso-height-relative:page;v-text-anchor:top" o:gfxdata="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" filled="f" stroked="f">
+            <v:shape w14:anchorId="577A8CB1" id="Text Box 176" o:spid="_x0000_s1047" type="#_x0000_t202" style="position:absolute;margin-left:19.95pt;margin-top:710.85pt;width:28.5pt;height:14.25pt;z-index:251677696;visibility:visible;mso-wrap-style:square;mso-width-percent:0;mso-height-percent:0;mso-wrap-distance-left:9pt;mso-wrap-distance-top:0;mso-wrap-distance-right:9pt;mso-wrap-distance-bottom:0;mso-position-horizontal:absolute;mso-position-horizontal-relative:text;mso-position-vertical:absolute;mso-position-vertical-relative:text;mso-width-percent:0;mso-height-percent:0;mso-width-relative:page;mso-height-relative:page;v-text-anchor:top" o:gfxdata="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" filled="f" stroked="f">
               <v:textbox inset="0,0,0,0">
                 <w:txbxContent>
                   <w:p>
@@ -21597,7 +22526,7 @@
       <mc:AlternateContent>
         <mc:Choice Requires="wps">
           <w:drawing>
-            <wp:anchor distT="0" distB="0" distL="114300" distR="114300" simplePos="0" relativeHeight="251709952" behindDoc="0" locked="0" layoutInCell="1" allowOverlap="1" wp14:anchorId="70953BD2" wp14:editId="09441B41">
+            <wp:anchor distT="0" distB="0" distL="114300" distR="114300" simplePos="0" relativeHeight="251670528" behindDoc="0" locked="0" layoutInCell="1" allowOverlap="1" wp14:anchorId="70953BD2" wp14:editId="09441B41">
               <wp:simplePos x="0" y="0"/>
               <wp:positionH relativeFrom="column">
                 <wp:posOffset>0</wp:posOffset>
@@ -21689,7 +22618,7 @@
         </mc:Choice>
         <mc:Fallback>
           <w:pict>
-            <v:shape w14:anchorId="70953BD2" id="Text Box 175" o:spid="_x0000_s1048" type="#_x0000_t202" style="position:absolute;margin-left:0;margin-top:710.85pt;width:19.95pt;height:14.25pt;z-index:251709952;visibility:visible;mso-wrap-style:square;mso-width-percent:0;mso-height-percent:0;mso-wrap-distance-left:9pt;mso-wrap-distance-top:0;mso-wrap-distance-right:9pt;mso-wrap-distance-bottom:0;mso-position-horizontal:absolute;mso-position-horizontal-relative:text;mso-position-vertical:absolute;mso-position-vertical-relative:text;mso-width-percent:0;mso-height-percent:0;mso-width-relative:page;mso-height-relative:page;v-text-anchor:top" o:gfxdata="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" filled="f" stroked="f">
+            <v:shape w14:anchorId="70953BD2" id="Text Box 175" o:spid="_x0000_s1048" type="#_x0000_t202" style="position:absolute;margin-left:0;margin-top:710.85pt;width:19.95pt;height:14.25pt;z-index:251670528;visibility:visible;mso-wrap-style:square;mso-width-percent:0;mso-height-percent:0;mso-wrap-distance-left:9pt;mso-wrap-distance-top:0;mso-wrap-distance-right:9pt;mso-wrap-distance-bottom:0;mso-position-horizontal:absolute;mso-position-horizontal-relative:text;mso-position-vertical:absolute;mso-position-vertical-relative:text;mso-width-percent:0;mso-height-percent:0;mso-width-relative:page;mso-height-relative:page;v-text-anchor:top" o:gfxdata="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" filled="f" stroked="f">
               <v:textbox inset="0,0,0,0">
                 <w:txbxContent>
                   <w:p>
@@ -21726,7 +22655,7 @@
       <mc:AlternateContent>
         <mc:Choice Requires="wps">
           <w:drawing>
-            <wp:anchor distT="0" distB="0" distL="114300" distR="114300" simplePos="0" relativeHeight="251697664" behindDoc="0" locked="0" layoutInCell="1" allowOverlap="1" wp14:anchorId="28D4D57D" wp14:editId="36A23E7D">
+            <wp:anchor distT="0" distB="0" distL="114300" distR="114300" simplePos="0" relativeHeight="251663360" behindDoc="0" locked="0" layoutInCell="1" allowOverlap="1" wp14:anchorId="28D4D57D" wp14:editId="36A23E7D">
               <wp:simplePos x="0" y="0"/>
               <wp:positionH relativeFrom="column">
                 <wp:posOffset>5610225</wp:posOffset>
@@ -21787,7 +22716,7 @@
         </mc:Choice>
         <mc:Fallback>
           <w:pict>
-            <v:line w14:anchorId="4BA5FBCA" id="Line 174" o:spid="_x0000_s1026" style="position:absolute;rotation:-90;z-index:251697664;visibility:visible;mso-wrap-style:square;mso-width-percent:0;mso-height-percent:0;mso-wrap-distance-left:9pt;mso-wrap-distance-top:0;mso-wrap-distance-right:9pt;mso-wrap-distance-bottom:0;mso-position-horizontal:absolute;mso-position-horizontal-relative:text;mso-position-vertical:absolute;mso-position-vertical-relative:text;mso-width-percent:0;mso-height-percent:0;mso-width-relative:page;mso-height-relative:page" from="441.75pt,739.35pt" to="470.25pt,739.35pt" o:gfxdata="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" strokeweight="1.5pt"/>
+            <v:line w14:anchorId="126AD88C" id="Line 174" o:spid="_x0000_s1026" style="position:absolute;rotation:-90;z-index:251663360;visibility:visible;mso-wrap-style:square;mso-width-percent:0;mso-height-percent:0;mso-wrap-distance-left:9pt;mso-wrap-distance-top:0;mso-wrap-distance-right:9pt;mso-wrap-distance-bottom:0;mso-position-horizontal:absolute;mso-position-horizontal-relative:text;mso-position-vertical:absolute;mso-position-vertical-relative:text;mso-width-percent:0;mso-height-percent:0;mso-width-relative:page;mso-height-relative:page" from="441.75pt,739.35pt" to="470.25pt,739.35pt" o:gfxdata="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" strokeweight="1.5pt"/>
           </w:pict>
         </mc:Fallback>
       </mc:AlternateContent>
@@ -21801,7 +22730,7 @@
       <mc:AlternateContent>
         <mc:Choice Requires="wps">
           <w:drawing>
-            <wp:anchor distT="0" distB="0" distL="114300" distR="114300" simplePos="0" relativeHeight="251686400" behindDoc="0" locked="0" layoutInCell="1" allowOverlap="1" wp14:anchorId="3D6390F4" wp14:editId="7B7445AF">
+            <wp:anchor distT="0" distB="0" distL="114300" distR="114300" simplePos="0" relativeHeight="251656192" behindDoc="0" locked="0" layoutInCell="1" allowOverlap="1" wp14:anchorId="3D6390F4" wp14:editId="7B7445AF">
               <wp:simplePos x="0" y="0"/>
               <wp:positionH relativeFrom="column">
                 <wp:posOffset>5067300</wp:posOffset>
@@ -21862,7 +22791,7 @@
         </mc:Choice>
         <mc:Fallback>
           <w:pict>
-            <v:line w14:anchorId="60953B59" id="Line 173" o:spid="_x0000_s1026" style="position:absolute;rotation:-90;z-index:251686400;visibility:visible;mso-wrap-style:square;mso-width-percent:0;mso-height-percent:0;mso-wrap-distance-left:9pt;mso-wrap-distance-top:0;mso-wrap-distance-right:9pt;mso-wrap-distance-bottom:0;mso-position-horizontal:absolute;mso-position-horizontal-relative:text;mso-position-vertical:absolute;mso-position-vertical-relative:text;mso-width-percent:0;mso-height-percent:0;mso-width-relative:page;mso-height-relative:page" from="399pt,739.35pt" to="427.5pt,739.35pt" o:gfxdata="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" strokeweight="1.5pt"/>
+            <v:line w14:anchorId="150C8CCD" id="Line 173" o:spid="_x0000_s1026" style="position:absolute;rotation:-90;z-index:251656192;visibility:visible;mso-wrap-style:square;mso-width-percent:0;mso-height-percent:0;mso-wrap-distance-left:9pt;mso-wrap-distance-top:0;mso-wrap-distance-right:9pt;mso-wrap-distance-bottom:0;mso-position-horizontal:absolute;mso-position-horizontal-relative:text;mso-position-vertical:absolute;mso-position-vertical-relative:text;mso-width-percent:0;mso-height-percent:0;mso-width-relative:page;mso-height-relative:page" from="399pt,739.35pt" to="427.5pt,739.35pt" o:gfxdata="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" strokeweight="1.5pt"/>
           </w:pict>
         </mc:Fallback>
       </mc:AlternateContent>
@@ -21876,7 +22805,7 @@
       <mc:AlternateContent>
         <mc:Choice Requires="wps">
           <w:drawing>
-            <wp:anchor distT="0" distB="0" distL="114300" distR="114300" simplePos="0" relativeHeight="251673088" behindDoc="0" locked="0" layoutInCell="1" allowOverlap="1" wp14:anchorId="75B838F3" wp14:editId="21CAC856">
+            <wp:anchor distT="0" distB="0" distL="114300" distR="114300" simplePos="0" relativeHeight="251649024" behindDoc="0" locked="0" layoutInCell="1" allowOverlap="1" wp14:anchorId="75B838F3" wp14:editId="21CAC856">
               <wp:simplePos x="0" y="0"/>
               <wp:positionH relativeFrom="column">
                 <wp:posOffset>4976495</wp:posOffset>
@@ -21937,7 +22866,7 @@
         </mc:Choice>
         <mc:Fallback>
           <w:pict>
-            <v:line w14:anchorId="792EBA9C" id="Line 172" o:spid="_x0000_s1026" style="position:absolute;rotation:-90;z-index:251673088;visibility:visible;mso-wrap-style:square;mso-width-percent:0;mso-height-percent:0;mso-wrap-distance-left:9pt;mso-wrap-distance-top:0;mso-wrap-distance-right:9pt;mso-wrap-distance-bottom:0;mso-position-horizontal:absolute;mso-position-horizontal-relative:text;mso-position-vertical:absolute;mso-position-vertical-relative:text;mso-width-percent:0;mso-height-percent:0;mso-width-relative:page;mso-height-relative:page" from="391.85pt,746.5pt" to="406.1pt,746.5pt" o:gfxdata="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" strokeweight=".25pt"/>
+            <v:line w14:anchorId="2C57EEFF" id="Line 172" o:spid="_x0000_s1026" style="position:absolute;rotation:-90;z-index:251649024;visibility:visible;mso-wrap-style:square;mso-width-percent:0;mso-height-percent:0;mso-wrap-distance-left:9pt;mso-wrap-distance-top:0;mso-wrap-distance-right:9pt;mso-wrap-distance-bottom:0;mso-position-horizontal:absolute;mso-position-horizontal-relative:text;mso-position-vertical:absolute;mso-position-vertical-relative:text;mso-width-percent:0;mso-height-percent:0;mso-width-relative:page;mso-height-relative:page" from="391.85pt,746.5pt" to="406.1pt,746.5pt" o:gfxdata="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" strokeweight=".25pt"/>
           </w:pict>
         </mc:Fallback>
       </mc:AlternateContent>
@@ -21951,7 +22880,7 @@
       <mc:AlternateContent>
         <mc:Choice Requires="wps">
           <w:drawing>
-            <wp:anchor distT="0" distB="0" distL="114300" distR="114300" simplePos="0" relativeHeight="251660800" behindDoc="0" locked="0" layoutInCell="1" allowOverlap="1" wp14:anchorId="05B9FDD1" wp14:editId="207E2128">
+            <wp:anchor distT="0" distB="0" distL="114300" distR="114300" simplePos="0" relativeHeight="251641856" behindDoc="0" locked="0" layoutInCell="1" allowOverlap="1" wp14:anchorId="05B9FDD1" wp14:editId="207E2128">
               <wp:simplePos x="0" y="0"/>
               <wp:positionH relativeFrom="column">
                 <wp:posOffset>4795520</wp:posOffset>
@@ -22012,7 +22941,7 @@
         </mc:Choice>
         <mc:Fallback>
           <w:pict>
-            <v:line w14:anchorId="68292532" id="Line 171" o:spid="_x0000_s1026" style="position:absolute;rotation:-90;z-index:251660800;visibility:visible;mso-wrap-style:square;mso-width-percent:0;mso-height-percent:0;mso-wrap-distance-left:9pt;mso-wrap-distance-top:0;mso-wrap-distance-right:9pt;mso-wrap-distance-bottom:0;mso-position-horizontal:absolute;mso-position-horizontal-relative:text;mso-position-vertical:absolute;mso-position-vertical-relative:text;mso-width-percent:0;mso-height-percent:0;mso-width-relative:page;mso-height-relative:page" from="377.6pt,746.5pt" to="391.85pt,746.5pt" o:gfxdata="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" strokeweight=".25pt"/>
+            <v:line w14:anchorId="20643583" id="Line 171" o:spid="_x0000_s1026" style="position:absolute;rotation:-90;z-index:251641856;visibility:visible;mso-wrap-style:square;mso-width-percent:0;mso-height-percent:0;mso-wrap-distance-left:9pt;mso-wrap-distance-top:0;mso-wrap-distance-right:9pt;mso-wrap-distance-bottom:0;mso-position-horizontal:absolute;mso-position-horizontal-relative:text;mso-position-vertical:absolute;mso-position-vertical-relative:text;mso-width-percent:0;mso-height-percent:0;mso-width-relative:page;mso-height-relative:page" from="377.6pt,746.5pt" to="391.85pt,746.5pt" o:gfxdata="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" strokeweight=".25pt"/>
           </w:pict>
         </mc:Fallback>
       </mc:AlternateContent>
@@ -22026,7 +22955,7 @@
       <mc:AlternateContent>
         <mc:Choice Requires="wps">
           <w:drawing>
-            <wp:anchor distT="0" distB="0" distL="114300" distR="114300" simplePos="0" relativeHeight="251645440" behindDoc="0" locked="0" layoutInCell="1" allowOverlap="1" wp14:anchorId="12CE6C6F" wp14:editId="038500D8">
+            <wp:anchor distT="0" distB="0" distL="114300" distR="114300" simplePos="0" relativeHeight="251634688" behindDoc="0" locked="0" layoutInCell="1" allowOverlap="1" wp14:anchorId="12CE6C6F" wp14:editId="038500D8">
               <wp:simplePos x="0" y="0"/>
               <wp:positionH relativeFrom="column">
                 <wp:posOffset>4705350</wp:posOffset>
@@ -22087,7 +23016,7 @@
         </mc:Choice>
         <mc:Fallback>
           <w:pict>
-            <v:line w14:anchorId="62D23EC3" id="Line 170" o:spid="_x0000_s1026" style="position:absolute;z-index:251645440;visibility:visible;mso-wrap-style:square;mso-width-percent:0;mso-height-percent:0;mso-wrap-distance-left:9pt;mso-wrap-distance-top:0;mso-wrap-distance-right:9pt;mso-wrap-distance-bottom:0;mso-position-horizontal:absolute;mso-position-horizontal-relative:text;mso-position-vertical:absolute;mso-position-vertical-relative:text;mso-width-percent:0;mso-height-percent:0;mso-width-relative:page;mso-height-relative:page" from="370.5pt,753.6pt" to="512.25pt,753.6pt" o:gfxdata="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" strokeweight="1.5pt"/>
+            <v:line w14:anchorId="78D869C5" id="Line 170" o:spid="_x0000_s1026" style="position:absolute;z-index:251634688;visibility:visible;mso-wrap-style:square;mso-width-percent:0;mso-height-percent:0;mso-wrap-distance-left:9pt;mso-wrap-distance-top:0;mso-wrap-distance-right:9pt;mso-wrap-distance-bottom:0;mso-position-horizontal:absolute;mso-position-horizontal-relative:text;mso-position-vertical:absolute;mso-position-vertical-relative:text;mso-width-percent:0;mso-height-percent:0;mso-width-relative:page;mso-height-relative:page" from="370.5pt,753.6pt" to="512.25pt,753.6pt" o:gfxdata="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" strokeweight="1.5pt"/>
           </w:pict>
         </mc:Fallback>
       </mc:AlternateContent>
@@ -22101,7 +23030,7 @@
       <mc:AlternateContent>
         <mc:Choice Requires="wps">
           <w:drawing>
-            <wp:anchor distT="0" distB="0" distL="114300" distR="114300" simplePos="0" relativeHeight="251630080" behindDoc="0" locked="0" layoutInCell="1" allowOverlap="1" wp14:anchorId="0B99AA29" wp14:editId="56C5F641">
+            <wp:anchor distT="0" distB="0" distL="114300" distR="114300" simplePos="0" relativeHeight="251627520" behindDoc="0" locked="0" layoutInCell="1" allowOverlap="1" wp14:anchorId="0B99AA29" wp14:editId="56C5F641">
               <wp:simplePos x="0" y="0"/>
               <wp:positionH relativeFrom="column">
                 <wp:posOffset>4252595</wp:posOffset>
@@ -22162,7 +23091,7 @@
         </mc:Choice>
         <mc:Fallback>
           <w:pict>
-            <v:line w14:anchorId="6D97D668" id="Line 169" o:spid="_x0000_s1026" style="position:absolute;rotation:-90;z-index:251630080;visibility:visible;mso-wrap-style:square;mso-width-percent:0;mso-height-percent:0;mso-wrap-distance-left:9pt;mso-wrap-distance-top:0;mso-wrap-distance-right:9pt;mso-wrap-distance-bottom:0;mso-position-horizontal:absolute;mso-position-horizontal-relative:text;mso-position-vertical:absolute;mso-position-vertical-relative:text;mso-width-percent:0;mso-height-percent:0;mso-width-relative:page;mso-height-relative:page" from="334.85pt,760.75pt" to="406.1pt,760.75pt" o:gfxdata="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" strokeweight="1.5pt"/>
+            <v:line w14:anchorId="7A1D63EA" id="Line 169" o:spid="_x0000_s1026" style="position:absolute;rotation:-90;z-index:251627520;visibility:visible;mso-wrap-style:square;mso-width-percent:0;mso-height-percent:0;mso-wrap-distance-left:9pt;mso-wrap-distance-top:0;mso-wrap-distance-right:9pt;mso-wrap-distance-bottom:0;mso-position-horizontal:absolute;mso-position-horizontal-relative:text;mso-position-vertical:absolute;mso-position-vertical-relative:text;mso-width-percent:0;mso-height-percent:0;mso-width-relative:page;mso-height-relative:page" from="334.85pt,760.75pt" to="406.1pt,760.75pt" o:gfxdata="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" strokeweight="1.5pt"/>
           </w:pict>
         </mc:Fallback>
       </mc:AlternateContent>
@@ -22176,7 +23105,7 @@
       <mc:AlternateContent>
         <mc:Choice Requires="wps">
           <w:drawing>
-            <wp:anchor distT="0" distB="0" distL="114300" distR="114300" simplePos="0" relativeHeight="251615744" behindDoc="0" locked="0" layoutInCell="1" allowOverlap="1" wp14:anchorId="1FE72ECD" wp14:editId="269C5718">
+            <wp:anchor distT="0" distB="0" distL="114300" distR="114300" simplePos="0" relativeHeight="251620352" behindDoc="0" locked="0" layoutInCell="1" allowOverlap="1" wp14:anchorId="1FE72ECD" wp14:editId="269C5718">
               <wp:simplePos x="0" y="0"/>
               <wp:positionH relativeFrom="column">
                 <wp:posOffset>4705350</wp:posOffset>
@@ -22237,7 +23166,7 @@
         </mc:Choice>
         <mc:Fallback>
           <w:pict>
-            <v:line w14:anchorId="0831B927" id="Line 168" o:spid="_x0000_s1026" style="position:absolute;z-index:251615744;visibility:visible;mso-wrap-style:square;mso-width-percent:0;mso-height-percent:0;mso-wrap-distance-left:9pt;mso-wrap-distance-top:0;mso-wrap-distance-right:9pt;mso-wrap-distance-bottom:0;mso-position-horizontal:absolute;mso-position-horizontal-relative:text;mso-position-vertical:absolute;mso-position-vertical-relative:text;mso-width-percent:0;mso-height-percent:0;mso-width-relative:page;mso-height-relative:page" from="370.5pt,739.35pt" to="512.25pt,739.35pt" o:gfxdata="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" strokeweight="1.5pt"/>
+            <v:line w14:anchorId="319B6A50" id="Line 168" o:spid="_x0000_s1026" style="position:absolute;z-index:251620352;visibility:visible;mso-wrap-style:square;mso-width-percent:0;mso-height-percent:0;mso-wrap-distance-left:9pt;mso-wrap-distance-top:0;mso-wrap-distance-right:9pt;mso-wrap-distance-bottom:0;mso-position-horizontal:absolute;mso-position-horizontal-relative:text;mso-position-vertical:absolute;mso-position-vertical-relative:text;mso-width-percent:0;mso-height-percent:0;mso-width-relative:page;mso-height-relative:page" from="370.5pt,739.35pt" to="512.25pt,739.35pt" o:gfxdata="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" strokeweight="1.5pt"/>
           </w:pict>
         </mc:Fallback>
       </mc:AlternateContent>
@@ -22251,7 +23180,7 @@
       <mc:AlternateContent>
         <mc:Choice Requires="wps">
           <w:drawing>
-            <wp:anchor distT="0" distB="0" distL="114300" distR="114300" simplePos="0" relativeHeight="251600384" behindDoc="0" locked="0" layoutInCell="1" allowOverlap="1" wp14:anchorId="780D108A" wp14:editId="597CDFA3">
+            <wp:anchor distT="0" distB="0" distL="114300" distR="114300" simplePos="0" relativeHeight="251613184" behindDoc="0" locked="0" layoutInCell="1" allowOverlap="1" wp14:anchorId="780D108A" wp14:editId="597CDFA3">
               <wp:simplePos x="0" y="0"/>
               <wp:positionH relativeFrom="column">
                 <wp:posOffset>1628775</wp:posOffset>
@@ -22312,7 +23241,7 @@
         </mc:Choice>
         <mc:Fallback>
           <w:pict>
-            <v:line w14:anchorId="7351BD5E" id="Line 167" o:spid="_x0000_s1026" style="position:absolute;rotation:-90;z-index:251600384;visibility:visible;mso-wrap-style:square;mso-width-percent:0;mso-height-percent:0;mso-wrap-distance-left:9pt;mso-wrap-distance-top:0;mso-wrap-distance-right:9pt;mso-wrap-distance-bottom:0;mso-position-horizontal:absolute;mso-position-horizontal-relative:text;mso-position-vertical:absolute;mso-position-vertical-relative:text;mso-width-percent:0;mso-height-percent:0;mso-width-relative:page;mso-height-relative:page" from="128.25pt,739.35pt" to="242.25pt,739.35pt" o:gfxdata="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" strokeweight="1.5pt"/>
+            <v:line w14:anchorId="12636D67" id="Line 167" o:spid="_x0000_s1026" style="position:absolute;rotation:-90;z-index:251613184;visibility:visible;mso-wrap-style:square;mso-width-percent:0;mso-height-percent:0;mso-wrap-distance-left:9pt;mso-wrap-distance-top:0;mso-wrap-distance-right:9pt;mso-wrap-distance-bottom:0;mso-position-horizontal:absolute;mso-position-horizontal-relative:text;mso-position-vertical:absolute;mso-position-vertical-relative:text;mso-width-percent:0;mso-height-percent:0;mso-width-relative:page;mso-height-relative:page" from="128.25pt,739.35pt" to="242.25pt,739.35pt" o:gfxdata="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" strokeweight="1.5pt"/>
           </w:pict>
         </mc:Fallback>
       </mc:AlternateContent>
@@ -22326,7 +23255,7 @@
       <mc:AlternateContent>
         <mc:Choice Requires="wps">
           <w:drawing>
-            <wp:anchor distT="0" distB="0" distL="114300" distR="114300" simplePos="0" relativeHeight="251585024" behindDoc="0" locked="0" layoutInCell="1" allowOverlap="1" wp14:anchorId="4D44319A" wp14:editId="11E0006C">
+            <wp:anchor distT="0" distB="0" distL="114300" distR="114300" simplePos="0" relativeHeight="251606016" behindDoc="0" locked="0" layoutInCell="1" allowOverlap="1" wp14:anchorId="4D44319A" wp14:editId="11E0006C">
               <wp:simplePos x="0" y="0"/>
               <wp:positionH relativeFrom="column">
                 <wp:posOffset>1266825</wp:posOffset>
@@ -22387,7 +23316,7 @@
         </mc:Choice>
         <mc:Fallback>
           <w:pict>
-            <v:line w14:anchorId="684E44D0" id="Line 166" o:spid="_x0000_s1026" style="position:absolute;rotation:-90;z-index:251585024;visibility:visible;mso-wrap-style:square;mso-width-percent:0;mso-height-percent:0;mso-wrap-distance-left:9pt;mso-wrap-distance-top:0;mso-wrap-distance-right:9pt;mso-wrap-distance-bottom:0;mso-position-horizontal:absolute;mso-position-horizontal-relative:text;mso-position-vertical:absolute;mso-position-vertical-relative:text;mso-width-percent:0;mso-height-percent:0;mso-width-relative:page;mso-height-relative:page" from="99.75pt,739.35pt" to="213.75pt,739.35pt" o:gfxdata="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" strokeweight="1.5pt"/>
+            <v:line w14:anchorId="05FE2DE9" id="Line 166" o:spid="_x0000_s1026" style="position:absolute;rotation:-90;z-index:251606016;visibility:visible;mso-wrap-style:square;mso-width-percent:0;mso-height-percent:0;mso-wrap-distance-left:9pt;mso-wrap-distance-top:0;mso-wrap-distance-right:9pt;mso-wrap-distance-bottom:0;mso-position-horizontal:absolute;mso-position-horizontal-relative:text;mso-position-vertical:absolute;mso-position-vertical-relative:text;mso-width-percent:0;mso-height-percent:0;mso-width-relative:page;mso-height-relative:page" from="99.75pt,739.35pt" to="213.75pt,739.35pt" o:gfxdata="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" strokeweight="1.5pt"/>
           </w:pict>
         </mc:Fallback>
       </mc:AlternateContent>
@@ -22401,7 +23330,7 @@
       <mc:AlternateContent>
         <mc:Choice Requires="wps">
           <w:drawing>
-            <wp:anchor distT="0" distB="0" distL="114300" distR="114300" simplePos="0" relativeHeight="251570688" behindDoc="0" locked="0" layoutInCell="1" allowOverlap="1" wp14:anchorId="61A13A36" wp14:editId="3B99AF1F">
+            <wp:anchor distT="0" distB="0" distL="114300" distR="114300" simplePos="0" relativeHeight="251598848" behindDoc="0" locked="0" layoutInCell="1" allowOverlap="1" wp14:anchorId="61A13A36" wp14:editId="3B99AF1F">
               <wp:simplePos x="0" y="0"/>
               <wp:positionH relativeFrom="column">
                 <wp:posOffset>723900</wp:posOffset>
@@ -22462,7 +23391,7 @@
         </mc:Choice>
         <mc:Fallback>
           <w:pict>
-            <v:line w14:anchorId="3D52D363" id="Line 165" o:spid="_x0000_s1026" style="position:absolute;rotation:-90;z-index:251570688;visibility:visible;mso-wrap-style:square;mso-width-percent:0;mso-height-percent:0;mso-wrap-distance-left:9pt;mso-wrap-distance-top:0;mso-wrap-distance-right:9pt;mso-wrap-distance-bottom:0;mso-position-horizontal:absolute;mso-position-horizontal-relative:text;mso-position-vertical:absolute;mso-position-vertical-relative:text;mso-width-percent:0;mso-height-percent:0;mso-width-relative:page;mso-height-relative:page" from="57pt,739.35pt" to="171pt,739.35pt" o:gfxdata="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" strokeweight="1.5pt"/>
+            <v:line w14:anchorId="238B7BCF" id="Line 165" o:spid="_x0000_s1026" style="position:absolute;rotation:-90;z-index:251598848;visibility:visible;mso-wrap-style:square;mso-width-percent:0;mso-height-percent:0;mso-wrap-distance-left:9pt;mso-wrap-distance-top:0;mso-wrap-distance-right:9pt;mso-wrap-distance-bottom:0;mso-position-horizontal:absolute;mso-position-horizontal-relative:text;mso-position-vertical:absolute;mso-position-vertical-relative:text;mso-width-percent:0;mso-height-percent:0;mso-width-relative:page;mso-height-relative:page" from="57pt,739.35pt" to="171pt,739.35pt" o:gfxdata="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" strokeweight="1.5pt"/>
           </w:pict>
         </mc:Fallback>
       </mc:AlternateContent>
@@ -22476,7 +23405,7 @@
       <mc:AlternateContent>
         <mc:Choice Requires="wps">
           <w:drawing>
-            <wp:anchor distT="0" distB="0" distL="114300" distR="114300" simplePos="0" relativeHeight="251555328" behindDoc="0" locked="0" layoutInCell="1" allowOverlap="1" wp14:anchorId="0501F8FF" wp14:editId="7236CE6A">
+            <wp:anchor distT="0" distB="0" distL="114300" distR="114300" simplePos="0" relativeHeight="251591680" behindDoc="0" locked="0" layoutInCell="1" allowOverlap="1" wp14:anchorId="0501F8FF" wp14:editId="7236CE6A">
               <wp:simplePos x="0" y="0"/>
               <wp:positionH relativeFrom="column">
                 <wp:posOffset>-108585</wp:posOffset>
@@ -22537,7 +23466,7 @@
         </mc:Choice>
         <mc:Fallback>
           <w:pict>
-            <v:line w14:anchorId="50A1DFD0" id="Line 164" o:spid="_x0000_s1026" style="position:absolute;rotation:-90;z-index:251555328;visibility:visible;mso-wrap-style:square;mso-width-percent:0;mso-height-percent:0;mso-wrap-distance-left:9pt;mso-wrap-distance-top:0;mso-wrap-distance-right:9pt;mso-wrap-distance-bottom:0;mso-position-horizontal:absolute;mso-position-horizontal-relative:text;mso-position-vertical:absolute;mso-position-vertical-relative:text;mso-width-percent:0;mso-height-percent:0;mso-width-relative:page;mso-height-relative:page" from="-8.55pt,739.35pt" to="105.45pt,739.35pt" o:gfxdata="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" strokeweight="1.5pt"/>
+            <v:line w14:anchorId="364EAD3C" id="Line 164" o:spid="_x0000_s1026" style="position:absolute;rotation:-90;z-index:251591680;visibility:visible;mso-wrap-style:square;mso-width-percent:0;mso-height-percent:0;mso-wrap-distance-left:9pt;mso-wrap-distance-top:0;mso-wrap-distance-right:9pt;mso-wrap-distance-bottom:0;mso-position-horizontal:absolute;mso-position-horizontal-relative:text;mso-position-vertical:absolute;mso-position-vertical-relative:text;mso-width-percent:0;mso-height-percent:0;mso-width-relative:page;mso-height-relative:page" from="-8.55pt,739.35pt" to="105.45pt,739.35pt" o:gfxdata="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" strokeweight="1.5pt"/>
           </w:pict>
         </mc:Fallback>
       </mc:AlternateContent>
@@ -22551,7 +23480,7 @@
       <mc:AlternateContent>
         <mc:Choice Requires="wps">
           <w:drawing>
-            <wp:anchor distT="0" distB="0" distL="114300" distR="114300" simplePos="0" relativeHeight="251540992" behindDoc="0" locked="0" layoutInCell="1" allowOverlap="1" wp14:anchorId="755D564C" wp14:editId="7941F3E7">
+            <wp:anchor distT="0" distB="0" distL="114300" distR="114300" simplePos="0" relativeHeight="251584512" behindDoc="0" locked="0" layoutInCell="1" allowOverlap="1" wp14:anchorId="755D564C" wp14:editId="7941F3E7">
               <wp:simplePos x="0" y="0"/>
               <wp:positionH relativeFrom="column">
                 <wp:posOffset>-18415</wp:posOffset>
@@ -22612,7 +23541,7 @@
         </mc:Choice>
         <mc:Fallback>
           <w:pict>
-            <v:line w14:anchorId="0EB31E08" id="Line 163" o:spid="_x0000_s1026" style="position:absolute;rotation:-90;z-index:251540992;visibility:visible;mso-wrap-style:square;mso-width-percent:0;mso-height-percent:0;mso-wrap-distance-left:9pt;mso-wrap-distance-top:0;mso-wrap-distance-right:9pt;mso-wrap-distance-bottom:0;mso-position-horizontal:absolute;mso-position-horizontal-relative:text;mso-position-vertical:absolute;mso-position-vertical-relative:text;mso-width-percent:0;mso-height-percent:0;mso-width-relative:page;mso-height-relative:page" from="-1.45pt,703.75pt" to="41.3pt,703.75pt" o:gfxdata="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" strokeweight="1.5pt"/>
+            <v:line w14:anchorId="0B86E44A" id="Line 163" o:spid="_x0000_s1026" style="position:absolute;rotation:-90;z-index:251584512;visibility:visible;mso-wrap-style:square;mso-width-percent:0;mso-height-percent:0;mso-wrap-distance-left:9pt;mso-wrap-distance-top:0;mso-wrap-distance-right:9pt;mso-wrap-distance-bottom:0;mso-position-horizontal:absolute;mso-position-horizontal-relative:text;mso-position-vertical:absolute;mso-position-vertical-relative:text;mso-width-percent:0;mso-height-percent:0;mso-width-relative:page;mso-height-relative:page" from="-1.45pt,703.75pt" to="41.3pt,703.75pt" o:gfxdata="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" strokeweight="1.5pt"/>
           </w:pict>
         </mc:Fallback>
       </mc:AlternateContent>
@@ -22626,7 +23555,7 @@
       <mc:AlternateContent>
         <mc:Choice Requires="wps">
           <w:drawing>
-            <wp:anchor distT="0" distB="0" distL="114300" distR="114300" simplePos="0" relativeHeight="251528704" behindDoc="0" locked="0" layoutInCell="1" allowOverlap="1" wp14:anchorId="487DF162" wp14:editId="467B0A2B">
+            <wp:anchor distT="0" distB="0" distL="114300" distR="114300" simplePos="0" relativeHeight="251577344" behindDoc="0" locked="0" layoutInCell="1" allowOverlap="1" wp14:anchorId="487DF162" wp14:editId="467B0A2B">
               <wp:simplePos x="0" y="0"/>
               <wp:positionH relativeFrom="column">
                 <wp:posOffset>0</wp:posOffset>
@@ -22687,7 +23616,7 @@
         </mc:Choice>
         <mc:Fallback>
           <w:pict>
-            <v:line w14:anchorId="7117748E" id="Line 162" o:spid="_x0000_s1026" style="position:absolute;z-index:251528704;visibility:visible;mso-wrap-style:square;mso-width-percent:0;mso-height-percent:0;mso-wrap-distance-left:9pt;mso-wrap-distance-top:0;mso-wrap-distance-right:9pt;mso-wrap-distance-bottom:0;mso-position-horizontal:absolute;mso-position-horizontal-relative:text;mso-position-vertical:absolute;mso-position-vertical-relative:text;mso-width-percent:0;mso-height-percent:0;mso-width-relative:page;mso-height-relative:page" from="0,682.35pt" to="513pt,682.35pt" o:gfxdata="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" strokeweight="1.5pt"/>
+            <v:line w14:anchorId="222FD37E" id="Line 162" o:spid="_x0000_s1026" style="position:absolute;z-index:251577344;visibility:visible;mso-wrap-style:square;mso-width-percent:0;mso-height-percent:0;mso-wrap-distance-left:9pt;mso-wrap-distance-top:0;mso-wrap-distance-right:9pt;mso-wrap-distance-bottom:0;mso-position-horizontal:absolute;mso-position-horizontal-relative:text;mso-position-vertical:absolute;mso-position-vertical-relative:text;mso-width-percent:0;mso-height-percent:0;mso-width-relative:page;mso-height-relative:page" from="0,682.35pt" to="513pt,682.35pt" o:gfxdata="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" strokeweight="1.5pt"/>
           </w:pict>
         </mc:Fallback>
       </mc:AlternateContent>
@@ -22701,7 +23630,7 @@
       <mc:AlternateContent>
         <mc:Choice Requires="wps">
           <w:drawing>
-            <wp:anchor distT="0" distB="0" distL="114300" distR="114300" simplePos="0" relativeHeight="251516416" behindDoc="0" locked="0" layoutInCell="1" allowOverlap="1" wp14:anchorId="4082D05E" wp14:editId="2EF34A6D">
+            <wp:anchor distT="0" distB="0" distL="114300" distR="114300" simplePos="0" relativeHeight="251570176" behindDoc="0" locked="0" layoutInCell="1" allowOverlap="1" wp14:anchorId="4082D05E" wp14:editId="2EF34A6D">
               <wp:simplePos x="0" y="0"/>
               <wp:positionH relativeFrom="column">
                 <wp:posOffset>0</wp:posOffset>
@@ -22762,7 +23691,7 @@
         </mc:Choice>
         <mc:Fallback>
           <w:pict>
-            <v:line w14:anchorId="0E97FC51" id="Line 161" o:spid="_x0000_s1026" style="position:absolute;z-index:251516416;visibility:visible;mso-wrap-style:square;mso-width-percent:0;mso-height-percent:0;mso-wrap-distance-left:9pt;mso-wrap-distance-top:0;mso-wrap-distance-right:9pt;mso-wrap-distance-bottom:0;mso-position-horizontal:absolute;mso-position-horizontal-relative:text;mso-position-vertical:absolute;mso-position-vertical-relative:text;mso-width-percent:0;mso-height-percent:0;mso-width-relative:page;mso-height-relative:page" from="0,696.6pt" to="185.25pt,696.6pt" o:gfxdata="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" strokeweight=".25pt"/>
+            <v:line w14:anchorId="5E1669AB" id="Line 161" o:spid="_x0000_s1026" style="position:absolute;z-index:251570176;visibility:visible;mso-wrap-style:square;mso-width-percent:0;mso-height-percent:0;mso-wrap-distance-left:9pt;mso-wrap-distance-top:0;mso-wrap-distance-right:9pt;mso-wrap-distance-bottom:0;mso-position-horizontal:absolute;mso-position-horizontal-relative:text;mso-position-vertical:absolute;mso-position-vertical-relative:text;mso-width-percent:0;mso-height-percent:0;mso-width-relative:page;mso-height-relative:page" from="0,696.6pt" to="185.25pt,696.6pt" o:gfxdata="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" strokeweight=".25pt"/>
           </w:pict>
         </mc:Fallback>
       </mc:AlternateContent>
@@ -22776,7 +23705,7 @@
       <mc:AlternateContent>
         <mc:Choice Requires="wps">
           <w:drawing>
-            <wp:anchor distT="0" distB="0" distL="114300" distR="114300" simplePos="0" relativeHeight="251504128" behindDoc="0" locked="0" layoutInCell="1" allowOverlap="1" wp14:anchorId="5E19BA50" wp14:editId="152C1B72">
+            <wp:anchor distT="0" distB="0" distL="114300" distR="114300" simplePos="0" relativeHeight="251563008" behindDoc="0" locked="0" layoutInCell="1" allowOverlap="1" wp14:anchorId="5E19BA50" wp14:editId="152C1B72">
               <wp:simplePos x="0" y="0"/>
               <wp:positionH relativeFrom="column">
                 <wp:posOffset>0</wp:posOffset>
@@ -22837,7 +23766,7 @@
         </mc:Choice>
         <mc:Fallback>
           <w:pict>
-            <v:line w14:anchorId="24C90AB4" id="Line 160" o:spid="_x0000_s1026" style="position:absolute;z-index:251504128;visibility:visible;mso-wrap-style:square;mso-width-percent:0;mso-height-percent:0;mso-wrap-distance-left:9pt;mso-wrap-distance-top:0;mso-wrap-distance-right:9pt;mso-wrap-distance-bottom:0;mso-position-horizontal:absolute;mso-position-horizontal-relative:text;mso-position-vertical:absolute;mso-position-vertical-relative:text;mso-width-percent:0;mso-height-percent:0;mso-width-relative:page;mso-height-relative:page" from="0,710.85pt" to="185.25pt,710.85pt" o:gfxdata="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" strokeweight="1.5pt"/>
+            <v:line w14:anchorId="70728150" id="Line 160" o:spid="_x0000_s1026" style="position:absolute;z-index:251563008;visibility:visible;mso-wrap-style:square;mso-width-percent:0;mso-height-percent:0;mso-wrap-distance-left:9pt;mso-wrap-distance-top:0;mso-wrap-distance-right:9pt;mso-wrap-distance-bottom:0;mso-position-horizontal:absolute;mso-position-horizontal-relative:text;mso-position-vertical:absolute;mso-position-vertical-relative:text;mso-width-percent:0;mso-height-percent:0;mso-width-relative:page;mso-height-relative:page" from="0,710.85pt" to="185.25pt,710.85pt" o:gfxdata="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" strokeweight="1.5pt"/>
           </w:pict>
         </mc:Fallback>
       </mc:AlternateContent>
@@ -22851,7 +23780,7 @@
       <mc:AlternateContent>
         <mc:Choice Requires="wps">
           <w:drawing>
-            <wp:anchor distT="0" distB="0" distL="114300" distR="114300" simplePos="0" relativeHeight="251491840" behindDoc="0" locked="0" layoutInCell="1" allowOverlap="1" wp14:anchorId="4C0D9A1A" wp14:editId="400D855D">
+            <wp:anchor distT="0" distB="0" distL="114300" distR="114300" simplePos="0" relativeHeight="251555840" behindDoc="0" locked="0" layoutInCell="1" allowOverlap="1" wp14:anchorId="4C0D9A1A" wp14:editId="400D855D">
               <wp:simplePos x="0" y="0"/>
               <wp:positionH relativeFrom="column">
                 <wp:posOffset>0</wp:posOffset>
@@ -22912,7 +23841,7 @@
         </mc:Choice>
         <mc:Fallback>
           <w:pict>
-            <v:line w14:anchorId="47B52D0C" id="Line 159" o:spid="_x0000_s1026" style="position:absolute;z-index:251491840;visibility:visible;mso-wrap-style:square;mso-width-percent:0;mso-height-percent:0;mso-wrap-distance-left:9pt;mso-wrap-distance-top:0;mso-wrap-distance-right:9pt;mso-wrap-distance-bottom:0;mso-position-horizontal:absolute;mso-position-horizontal-relative:text;mso-position-vertical:absolute;mso-position-vertical-relative:text;mso-width-percent:0;mso-height-percent:0;mso-width-relative:page;mso-height-relative:page" from="0,725.1pt" to="513pt,725.1pt" o:gfxdata="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" strokeweight="1.5pt"/>
+            <v:line w14:anchorId="64048130" id="Line 159" o:spid="_x0000_s1026" style="position:absolute;z-index:251555840;visibility:visible;mso-wrap-style:square;mso-width-percent:0;mso-height-percent:0;mso-wrap-distance-left:9pt;mso-wrap-distance-top:0;mso-wrap-distance-right:9pt;mso-wrap-distance-bottom:0;mso-position-horizontal:absolute;mso-position-horizontal-relative:text;mso-position-vertical:absolute;mso-position-vertical-relative:text;mso-width-percent:0;mso-height-percent:0;mso-width-relative:page;mso-height-relative:page" from="0,725.1pt" to="513pt,725.1pt" o:gfxdata="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" strokeweight="1.5pt"/>
           </w:pict>
         </mc:Fallback>
       </mc:AlternateContent>
@@ -22926,7 +23855,7 @@
       <mc:AlternateContent>
         <mc:Choice Requires="wps">
           <w:drawing>
-            <wp:anchor distT="0" distB="0" distL="114300" distR="114300" simplePos="0" relativeHeight="251479552" behindDoc="0" locked="0" layoutInCell="1" allowOverlap="1" wp14:anchorId="16C12E58" wp14:editId="09A56C7F">
+            <wp:anchor distT="0" distB="0" distL="114300" distR="114300" simplePos="0" relativeHeight="251548672" behindDoc="0" locked="0" layoutInCell="1" allowOverlap="1" wp14:anchorId="16C12E58" wp14:editId="09A56C7F">
               <wp:simplePos x="0" y="0"/>
               <wp:positionH relativeFrom="column">
                 <wp:posOffset>0</wp:posOffset>
@@ -22987,7 +23916,7 @@
         </mc:Choice>
         <mc:Fallback>
           <w:pict>
-            <v:line w14:anchorId="141659B0" id="Line 158" o:spid="_x0000_s1026" style="position:absolute;z-index:251479552;visibility:visible;mso-wrap-style:square;mso-width-percent:0;mso-height-percent:0;mso-wrap-distance-left:9pt;mso-wrap-distance-top:0;mso-wrap-distance-right:9pt;mso-wrap-distance-bottom:0;mso-position-horizontal:absolute;mso-position-horizontal-relative:text;mso-position-vertical:absolute;mso-position-vertical-relative:text;mso-width-percent:0;mso-height-percent:0;mso-width-relative:page;mso-height-relative:page" from="0,739.35pt" to="185.25pt,739.35pt" o:gfxdata="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" strokeweight=".25pt"/>
+            <v:line w14:anchorId="71D19CB4" id="Line 158" o:spid="_x0000_s1026" style="position:absolute;z-index:251548672;visibility:visible;mso-wrap-style:square;mso-width-percent:0;mso-height-percent:0;mso-wrap-distance-left:9pt;mso-wrap-distance-top:0;mso-wrap-distance-right:9pt;mso-wrap-distance-bottom:0;mso-position-horizontal:absolute;mso-position-horizontal-relative:text;mso-position-vertical:absolute;mso-position-vertical-relative:text;mso-width-percent:0;mso-height-percent:0;mso-width-relative:page;mso-height-relative:page" from="0,739.35pt" to="185.25pt,739.35pt" o:gfxdata="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" strokeweight=".25pt"/>
           </w:pict>
         </mc:Fallback>
       </mc:AlternateContent>
@@ -23001,7 +23930,7 @@
       <mc:AlternateContent>
         <mc:Choice Requires="wps">
           <w:drawing>
-            <wp:anchor distT="0" distB="0" distL="114300" distR="114300" simplePos="0" relativeHeight="251467264" behindDoc="0" locked="0" layoutInCell="1" allowOverlap="1" wp14:anchorId="1DE54D88" wp14:editId="132FB2CA">
+            <wp:anchor distT="0" distB="0" distL="114300" distR="114300" simplePos="0" relativeHeight="251541504" behindDoc="0" locked="0" layoutInCell="1" allowOverlap="1" wp14:anchorId="1DE54D88" wp14:editId="132FB2CA">
               <wp:simplePos x="0" y="0"/>
               <wp:positionH relativeFrom="column">
                 <wp:posOffset>0</wp:posOffset>
@@ -23062,7 +23991,7 @@
         </mc:Choice>
         <mc:Fallback>
           <w:pict>
-            <v:line w14:anchorId="5ED7F375" id="Line 157" o:spid="_x0000_s1026" style="position:absolute;z-index:251467264;visibility:visible;mso-wrap-style:square;mso-width-percent:0;mso-height-percent:0;mso-wrap-distance-left:9pt;mso-wrap-distance-top:0;mso-wrap-distance-right:9pt;mso-wrap-distance-bottom:0;mso-position-horizontal:absolute;mso-position-horizontal-relative:text;mso-position-vertical:absolute;mso-position-vertical-relative:text;mso-width-percent:0;mso-height-percent:0;mso-width-relative:page;mso-height-relative:page" from="0,753.6pt" to="185.25pt,753.6pt" o:gfxdata="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" strokeweight=".25pt"/>
+            <v:line w14:anchorId="6AD2ADF8" id="Line 157" o:spid="_x0000_s1026" style="position:absolute;z-index:251541504;visibility:visible;mso-wrap-style:square;mso-width-percent:0;mso-height-percent:0;mso-wrap-distance-left:9pt;mso-wrap-distance-top:0;mso-wrap-distance-right:9pt;mso-wrap-distance-bottom:0;mso-position-horizontal:absolute;mso-position-horizontal-relative:text;mso-position-vertical:absolute;mso-position-vertical-relative:text;mso-width-percent:0;mso-height-percent:0;mso-width-relative:page;mso-height-relative:page" from="0,753.6pt" to="185.25pt,753.6pt" o:gfxdata="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" strokeweight=".25pt"/>
           </w:pict>
         </mc:Fallback>
       </mc:AlternateContent>
@@ -23076,7 +24005,7 @@
       <mc:AlternateContent>
         <mc:Choice Requires="wps">
           <w:drawing>
-            <wp:anchor distT="0" distB="0" distL="114300" distR="114300" simplePos="0" relativeHeight="251454976" behindDoc="0" locked="0" layoutInCell="1" allowOverlap="1" wp14:anchorId="16DF13D3" wp14:editId="62DC2C74">
+            <wp:anchor distT="0" distB="0" distL="114300" distR="114300" simplePos="0" relativeHeight="251534336" behindDoc="0" locked="0" layoutInCell="1" allowOverlap="1" wp14:anchorId="16DF13D3" wp14:editId="62DC2C74">
               <wp:simplePos x="0" y="0"/>
               <wp:positionH relativeFrom="column">
                 <wp:posOffset>0</wp:posOffset>
@@ -23137,7 +24066,7 @@
         </mc:Choice>
         <mc:Fallback>
           <w:pict>
-            <v:line w14:anchorId="00993DF7" id="Line 156" o:spid="_x0000_s1026" style="position:absolute;z-index:251454976;visibility:visible;mso-wrap-style:square;mso-width-percent:0;mso-height-percent:0;mso-wrap-distance-left:9pt;mso-wrap-distance-top:0;mso-wrap-distance-right:9pt;mso-wrap-distance-bottom:0;mso-position-horizontal:absolute;mso-position-horizontal-relative:text;mso-position-vertical:absolute;mso-position-vertical-relative:text;mso-width-percent:0;mso-height-percent:0;mso-width-relative:page;mso-height-relative:page" from="0,767.85pt" to="185.25pt,767.85pt" o:gfxdata="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" strokeweight=".25pt"/>
+            <v:line w14:anchorId="102D9BB7" id="Line 156" o:spid="_x0000_s1026" style="position:absolute;z-index:251534336;visibility:visible;mso-wrap-style:square;mso-width-percent:0;mso-height-percent:0;mso-wrap-distance-left:9pt;mso-wrap-distance-top:0;mso-wrap-distance-right:9pt;mso-wrap-distance-bottom:0;mso-position-horizontal:absolute;mso-position-horizontal-relative:text;mso-position-vertical:absolute;mso-position-vertical-relative:text;mso-width-percent:0;mso-height-percent:0;mso-width-relative:page;mso-height-relative:page" from="0,767.85pt" to="185.25pt,767.85pt" o:gfxdata="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" strokeweight=".25pt"/>
           </w:pict>
         </mc:Fallback>
       </mc:AlternateContent>
@@ -23151,7 +24080,7 @@
       <mc:AlternateContent>
         <mc:Choice Requires="wps">
           <w:drawing>
-            <wp:anchor distT="0" distB="0" distL="114300" distR="114300" simplePos="0" relativeHeight="251442688" behindDoc="0" locked="0" layoutInCell="1" allowOverlap="1" wp14:anchorId="64E2DD5D" wp14:editId="44D288E1">
+            <wp:anchor distT="0" distB="0" distL="114300" distR="114300" simplePos="0" relativeHeight="251527168" behindDoc="0" locked="0" layoutInCell="1" allowOverlap="1" wp14:anchorId="64E2DD5D" wp14:editId="44D288E1">
               <wp:simplePos x="0" y="0"/>
               <wp:positionH relativeFrom="column">
                 <wp:posOffset>0</wp:posOffset>
@@ -23212,7 +24141,7 @@
         </mc:Choice>
         <mc:Fallback>
           <w:pict>
-            <v:line w14:anchorId="51E08DB8" id="Line 155" o:spid="_x0000_s1026" style="position:absolute;z-index:251442688;visibility:visible;mso-wrap-style:square;mso-width-percent:0;mso-height-percent:0;mso-wrap-distance-left:9pt;mso-wrap-distance-top:0;mso-wrap-distance-right:9pt;mso-wrap-distance-bottom:0;mso-position-horizontal:absolute;mso-position-horizontal-relative:text;mso-position-vertical:absolute;mso-position-vertical-relative:text;mso-width-percent:0;mso-height-percent:0;mso-width-relative:page;mso-height-relative:page" from="0,782.1pt" to="185.25pt,782.1pt" o:gfxdata="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" strokeweight=".25pt"/>
+            <v:line w14:anchorId="6E8C15FB" id="Line 155" o:spid="_x0000_s1026" style="position:absolute;z-index:251527168;visibility:visible;mso-wrap-style:square;mso-width-percent:0;mso-height-percent:0;mso-wrap-distance-left:9pt;mso-wrap-distance-top:0;mso-wrap-distance-right:9pt;mso-wrap-distance-bottom:0;mso-position-horizontal:absolute;mso-position-horizontal-relative:text;mso-position-vertical:absolute;mso-position-vertical-relative:text;mso-width-percent:0;mso-height-percent:0;mso-width-relative:page;mso-height-relative:page" from="0,782.1pt" to="185.25pt,782.1pt" o:gfxdata="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" strokeweight=".25pt"/>
           </w:pict>
         </mc:Fallback>
       </mc:AlternateContent>
@@ -23226,7 +24155,7 @@
       <mc:AlternateContent>
         <mc:Choice Requires="wps">
           <w:drawing>
-            <wp:anchor distT="0" distB="0" distL="114300" distR="114300" simplePos="0" relativeHeight="251430400" behindDoc="0" locked="0" layoutInCell="1" allowOverlap="1" wp14:anchorId="04D19C55" wp14:editId="1035EE56">
+            <wp:anchor distT="0" distB="0" distL="114300" distR="114300" simplePos="0" relativeHeight="251520000" behindDoc="0" locked="0" layoutInCell="1" allowOverlap="1" wp14:anchorId="04D19C55" wp14:editId="1035EE56">
               <wp:simplePos x="0" y="0"/>
               <wp:positionH relativeFrom="column">
                 <wp:posOffset>0</wp:posOffset>
@@ -23287,7 +24216,7 @@
         </mc:Choice>
         <mc:Fallback>
           <w:pict>
-            <v:line w14:anchorId="6F37B629" id="Line 154" o:spid="_x0000_s1026" style="position:absolute;flip:y;z-index:251430400;visibility:visible;mso-wrap-style:square;mso-width-percent:0;mso-height-percent:0;mso-wrap-distance-left:9pt;mso-wrap-distance-top:0;mso-wrap-distance-right:9pt;mso-wrap-distance-bottom:0;mso-position-horizontal:absolute;mso-position-horizontal-relative:text;mso-position-vertical:absolute;mso-position-vertical-relative:text;mso-width-percent:0;mso-height-percent:0;mso-width-relative:page;mso-height-relative:page" from="0,796.35pt" to="513pt,796.35pt" o:gfxdata="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" strokeweight="1.5pt"/>
+            <v:line w14:anchorId="19B6BAF2" id="Line 154" o:spid="_x0000_s1026" style="position:absolute;flip:y;z-index:251520000;visibility:visible;mso-wrap-style:square;mso-width-percent:0;mso-height-percent:0;mso-wrap-distance-left:9pt;mso-wrap-distance-top:0;mso-wrap-distance-right:9pt;mso-wrap-distance-bottom:0;mso-position-horizontal:absolute;mso-position-horizontal-relative:text;mso-position-vertical:absolute;mso-position-vertical-relative:text;mso-width-percent:0;mso-height-percent:0;mso-width-relative:page;mso-height-relative:page" from="0,796.35pt" to="513pt,796.35pt" o:gfxdata="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" strokeweight="1.5pt"/>
           </w:pict>
         </mc:Fallback>
       </mc:AlternateContent>
@@ -23301,7 +24230,7 @@
       <mc:AlternateContent>
         <mc:Choice Requires="wps">
           <w:drawing>
-            <wp:anchor distT="0" distB="0" distL="114300" distR="114300" simplePos="0" relativeHeight="251418112" behindDoc="0" locked="0" layoutInCell="1" allowOverlap="1" wp14:anchorId="27CB9451" wp14:editId="4845F5F1">
+            <wp:anchor distT="0" distB="0" distL="114300" distR="114300" simplePos="0" relativeHeight="251512832" behindDoc="0" locked="0" layoutInCell="1" allowOverlap="1" wp14:anchorId="27CB9451" wp14:editId="4845F5F1">
               <wp:simplePos x="0" y="0"/>
               <wp:positionH relativeFrom="column">
                 <wp:posOffset>0</wp:posOffset>
@@ -23362,7 +24291,7 @@
         </mc:Choice>
         <mc:Fallback>
           <w:pict>
-            <v:line w14:anchorId="42D80C87" id="Line 153" o:spid="_x0000_s1026" style="position:absolute;flip:x;z-index:251418112;visibility:visible;mso-wrap-style:square;mso-width-percent:0;mso-height-percent:0;mso-wrap-distance-left:9pt;mso-wrap-distance-top:0;mso-wrap-distance-right:9pt;mso-wrap-distance-bottom:0;mso-position-horizontal:absolute;mso-position-horizontal-relative:text;mso-position-vertical:absolute;mso-position-vertical-relative:text;mso-width-percent:0;mso-height-percent:0;mso-width-relative:page;mso-height-relative:page" from="0,-10.2pt" to="0,796.35pt" o:gfxdata="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" strokeweight="1.5pt"/>
+            <v:line w14:anchorId="11FB2CFD" id="Line 153" o:spid="_x0000_s1026" style="position:absolute;flip:x;z-index:251512832;visibility:visible;mso-wrap-style:square;mso-width-percent:0;mso-height-percent:0;mso-wrap-distance-left:9pt;mso-wrap-distance-top:0;mso-wrap-distance-right:9pt;mso-wrap-distance-bottom:0;mso-position-horizontal:absolute;mso-position-horizontal-relative:text;mso-position-vertical:absolute;mso-position-vertical-relative:text;mso-width-percent:0;mso-height-percent:0;mso-width-relative:page;mso-height-relative:page" from="0,-10.2pt" to="0,796.35pt" o:gfxdata="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" strokeweight="1.5pt"/>
           </w:pict>
         </mc:Fallback>
       </mc:AlternateContent>
@@ -23376,7 +24305,7 @@
       <mc:AlternateContent>
         <mc:Choice Requires="wps">
           <w:drawing>
-            <wp:anchor distT="0" distB="0" distL="114300" distR="114300" simplePos="0" relativeHeight="251405824" behindDoc="0" locked="0" layoutInCell="1" allowOverlap="1" wp14:anchorId="1DFCB496" wp14:editId="756112F5">
+            <wp:anchor distT="0" distB="0" distL="114300" distR="114300" simplePos="0" relativeHeight="251505664" behindDoc="0" locked="0" layoutInCell="1" allowOverlap="1" wp14:anchorId="1DFCB496" wp14:editId="756112F5">
               <wp:simplePos x="0" y="0"/>
               <wp:positionH relativeFrom="column">
                 <wp:posOffset>6515100</wp:posOffset>
@@ -23437,7 +24366,7 @@
         </mc:Choice>
         <mc:Fallback>
           <w:pict>
-            <v:line w14:anchorId="0698493F" id="Line 152" o:spid="_x0000_s1026" style="position:absolute;z-index:251405824;visibility:visible;mso-wrap-style:square;mso-width-percent:0;mso-height-percent:0;mso-wrap-distance-left:9pt;mso-wrap-distance-top:0;mso-wrap-distance-right:9pt;mso-wrap-distance-bottom:0;mso-position-horizontal:absolute;mso-position-horizontal-relative:text;mso-position-vertical:absolute;mso-position-vertical-relative:text;mso-width-percent:0;mso-height-percent:0;mso-width-relative:page;mso-height-relative:page" from="513pt,-10.2pt" to="513pt,796.35pt" o:gfxdata="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" strokeweight="1.5pt"/>
+            <v:line w14:anchorId="3E272A9C" id="Line 152" o:spid="_x0000_s1026" style="position:absolute;z-index:251505664;visibility:visible;mso-wrap-style:square;mso-width-percent:0;mso-height-percent:0;mso-wrap-distance-left:9pt;mso-wrap-distance-top:0;mso-wrap-distance-right:9pt;mso-wrap-distance-bottom:0;mso-position-horizontal:absolute;mso-position-horizontal-relative:text;mso-position-vertical:absolute;mso-position-vertical-relative:text;mso-width-percent:0;mso-height-percent:0;mso-width-relative:page;mso-height-relative:page" from="513pt,-10.2pt" to="513pt,796.35pt" o:gfxdata="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" strokeweight="1.5pt"/>
           </w:pict>
         </mc:Fallback>
       </mc:AlternateContent>
@@ -23451,7 +24380,7 @@
       <mc:AlternateContent>
         <mc:Choice Requires="wps">
           <w:drawing>
-            <wp:anchor distT="0" distB="0" distL="114300" distR="114300" simplePos="0" relativeHeight="251393536" behindDoc="0" locked="0" layoutInCell="1" allowOverlap="1" wp14:anchorId="1B6FC0AD" wp14:editId="4AF7FBFD">
+            <wp:anchor distT="0" distB="0" distL="114300" distR="114300" simplePos="0" relativeHeight="251498496" behindDoc="0" locked="0" layoutInCell="1" allowOverlap="1" wp14:anchorId="1B6FC0AD" wp14:editId="4AF7FBFD">
               <wp:simplePos x="0" y="0"/>
               <wp:positionH relativeFrom="column">
                 <wp:posOffset>0</wp:posOffset>
@@ -23512,7 +24441,7 @@
         </mc:Choice>
         <mc:Fallback>
           <w:pict>
-            <v:line w14:anchorId="208C9CC8" id="Line 151" o:spid="_x0000_s1026" style="position:absolute;z-index:251393536;visibility:visible;mso-wrap-style:square;mso-width-percent:0;mso-height-percent:0;mso-wrap-distance-left:9pt;mso-wrap-distance-top:0;mso-wrap-distance-right:9pt;mso-wrap-distance-bottom:0;mso-position-horizontal:absolute;mso-position-horizontal-relative:text;mso-position-vertical:absolute;mso-position-vertical-relative:text;mso-width-percent:0;mso-height-percent:0;mso-width-relative:page;mso-height-relative:page" from="0,-10.2pt" to="513pt,-10.2pt" o:gfxdata="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" strokeweight="1.5pt"/>
+            <v:line w14:anchorId="03CB47F7" id="Line 151" o:spid="_x0000_s1026" style="position:absolute;z-index:251498496;visibility:visible;mso-wrap-style:square;mso-width-percent:0;mso-height-percent:0;mso-wrap-distance-left:9pt;mso-wrap-distance-top:0;mso-wrap-distance-right:9pt;mso-wrap-distance-bottom:0;mso-position-horizontal:absolute;mso-position-horizontal-relative:text;mso-position-vertical:absolute;mso-position-vertical-relative:text;mso-width-percent:0;mso-height-percent:0;mso-width-relative:page;mso-height-relative:page" from="0,-10.2pt" to="513pt,-10.2pt" o:gfxdata="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" strokeweight="1.5pt"/>
           </w:pict>
         </mc:Fallback>
       </mc:AlternateContent>
@@ -23597,7 +24526,7 @@
         </mc:Choice>
         <mc:Fallback>
           <w:pict>
-            <v:line w14:anchorId="2E618068" id="Line 4" o:spid="_x0000_s1026" style="position:absolute;flip:y;z-index:251332096;visibility:visible;mso-wrap-style:square;mso-width-percent:0;mso-height-percent:0;mso-wrap-distance-left:9pt;mso-wrap-distance-top:0;mso-wrap-distance-right:9pt;mso-wrap-distance-bottom:0;mso-position-horizontal:absolute;mso-position-horizontal-relative:text;mso-position-vertical:absolute;mso-position-vertical-relative:text;mso-width-percent:0;mso-height-percent:0;mso-width-relative:page;mso-height-relative:page" from="0,796.35pt" to="513pt,796.35pt" o:gfxdata="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" strokeweight="1.5pt"/>
+            <v:line w14:anchorId="0A5CCD9A" id="Line 4" o:spid="_x0000_s1026" style="position:absolute;flip:y;z-index:251332096;visibility:visible;mso-wrap-style:square;mso-width-percent:0;mso-height-percent:0;mso-wrap-distance-left:9pt;mso-wrap-distance-top:0;mso-wrap-distance-right:9pt;mso-wrap-distance-bottom:0;mso-position-horizontal:absolute;mso-position-horizontal-relative:text;mso-position-vertical:absolute;mso-position-vertical-relative:text;mso-width-percent:0;mso-height-percent:0;mso-width-relative:page;mso-height-relative:page" from="0,796.35pt" to="513pt,796.35pt" o:gfxdata="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" strokeweight="1.5pt"/>
           </w:pict>
         </mc:Fallback>
       </mc:AlternateContent>
@@ -23672,7 +24601,7 @@
         </mc:Choice>
         <mc:Fallback>
           <w:pict>
-            <v:line w14:anchorId="4F7B8D31" id="Line 3" o:spid="_x0000_s1026" style="position:absolute;flip:x;z-index:251322880;visibility:visible;mso-wrap-style:square;mso-width-percent:0;mso-height-percent:0;mso-wrap-distance-left:9pt;mso-wrap-distance-top:0;mso-wrap-distance-right:9pt;mso-wrap-distance-bottom:0;mso-position-horizontal:absolute;mso-position-horizontal-relative:text;mso-position-vertical:absolute;mso-position-vertical-relative:text;mso-width-percent:0;mso-height-percent:0;mso-width-relative:page;mso-height-relative:page" from="0,-10.2pt" to="0,796.35pt" o:gfxdata="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" strokeweight="1.5pt"/>
+            <v:line w14:anchorId="7AF2666A" id="Line 3" o:spid="_x0000_s1026" style="position:absolute;flip:x;z-index:251322880;visibility:visible;mso-wrap-style:square;mso-width-percent:0;mso-height-percent:0;mso-wrap-distance-left:9pt;mso-wrap-distance-top:0;mso-wrap-distance-right:9pt;mso-wrap-distance-bottom:0;mso-position-horizontal:absolute;mso-position-horizontal-relative:text;mso-position-vertical:absolute;mso-position-vertical-relative:text;mso-width-percent:0;mso-height-percent:0;mso-width-relative:page;mso-height-relative:page" from="0,-10.2pt" to="0,796.35pt" o:gfxdata="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" strokeweight="1.5pt"/>
           </w:pict>
         </mc:Fallback>
       </mc:AlternateContent>
@@ -23747,7 +24676,7 @@
         </mc:Choice>
         <mc:Fallback>
           <w:pict>
-            <v:line w14:anchorId="44F9527A" id="Line 2" o:spid="_x0000_s1026" style="position:absolute;z-index:251313664;visibility:visible;mso-wrap-style:square;mso-width-percent:0;mso-height-percent:0;mso-wrap-distance-left:9pt;mso-wrap-distance-top:0;mso-wrap-distance-right:9pt;mso-wrap-distance-bottom:0;mso-position-horizontal:absolute;mso-position-horizontal-relative:text;mso-position-vertical:absolute;mso-position-vertical-relative:text;mso-width-percent:0;mso-height-percent:0;mso-width-relative:page;mso-height-relative:page" from="513pt,-10.2pt" to="513pt,796.35pt" o:gfxdata="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" strokeweight="1.5pt"/>
+            <v:line w14:anchorId="33B22E00" id="Line 2" o:spid="_x0000_s1026" style="position:absolute;z-index:251313664;visibility:visible;mso-wrap-style:square;mso-width-percent:0;mso-height-percent:0;mso-wrap-distance-left:9pt;mso-wrap-distance-top:0;mso-wrap-distance-right:9pt;mso-wrap-distance-bottom:0;mso-position-horizontal:absolute;mso-position-horizontal-relative:text;mso-position-vertical:absolute;mso-position-vertical-relative:text;mso-width-percent:0;mso-height-percent:0;mso-width-relative:page;mso-height-relative:page" from="513pt,-10.2pt" to="513pt,796.35pt" o:gfxdata="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" strokeweight="1.5pt"/>
           </w:pict>
         </mc:Fallback>
       </mc:AlternateContent>
@@ -23822,7 +24751,7 @@
         </mc:Choice>
         <mc:Fallback>
           <w:pict>
-            <v:line w14:anchorId="1B6D31B4" id="Line 1" o:spid="_x0000_s1026" style="position:absolute;z-index:251304448;visibility:visible;mso-wrap-style:square;mso-width-percent:0;mso-height-percent:0;mso-wrap-distance-left:9pt;mso-wrap-distance-top:0;mso-wrap-distance-right:9pt;mso-wrap-distance-bottom:0;mso-position-horizontal:absolute;mso-position-horizontal-relative:text;mso-position-vertical:absolute;mso-position-vertical-relative:text;mso-width-percent:0;mso-height-percent:0;mso-width-relative:page;mso-height-relative:page" from="0,-10.2pt" to="513pt,-10.2pt" o:gfxdata="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" strokeweight="1.5pt"/>
+            <v:line w14:anchorId="14473923" id="Line 1" o:spid="_x0000_s1026" style="position:absolute;z-index:251304448;visibility:visible;mso-wrap-style:square;mso-width-percent:0;mso-height-percent:0;mso-wrap-distance-left:9pt;mso-wrap-distance-top:0;mso-wrap-distance-right:9pt;mso-wrap-distance-bottom:0;mso-position-horizontal:absolute;mso-position-horizontal-relative:text;mso-position-vertical:absolute;mso-position-vertical-relative:text;mso-width-percent:0;mso-height-percent:0;mso-width-relative:page;mso-height-relative:page" from="0,-10.2pt" to="513pt,-10.2pt" o:gfxdata="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" strokeweight="1.5pt"/>
           </w:pict>
         </mc:Fallback>
       </mc:AlternateContent>
@@ -23907,7 +24836,7 @@
         </mc:Choice>
         <mc:Fallback>
           <w:pict>
-            <v:line w14:anchorId="325E1C08" id="Line 103" o:spid="_x0000_s1026" style="position:absolute;flip:x;z-index:251557376;visibility:visible;mso-wrap-style:square;mso-width-percent:0;mso-height-percent:0;mso-wrap-distance-left:9pt;mso-wrap-distance-top:0;mso-wrap-distance-right:9pt;mso-wrap-distance-bottom:0;mso-position-horizontal:absolute;mso-position-horizontal-relative:text;mso-position-vertical:absolute;mso-position-vertical-relative:text;mso-width-percent:0;mso-height-percent:0;mso-width-relative:page;mso-height-relative:page" from="0,-10.2pt" to="0,796.35pt" o:gfxdata="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" strokeweight="1.5pt"/>
+            <v:line w14:anchorId="0B1926C1" id="Line 103" o:spid="_x0000_s1026" style="position:absolute;flip:x;z-index:251557376;visibility:visible;mso-wrap-style:square;mso-width-percent:0;mso-height-percent:0;mso-wrap-distance-left:9pt;mso-wrap-distance-top:0;mso-wrap-distance-right:9pt;mso-wrap-distance-bottom:0;mso-position-horizontal:absolute;mso-position-horizontal-relative:text;mso-position-vertical:absolute;mso-position-vertical-relative:text;mso-width-percent:0;mso-height-percent:0;mso-width-relative:page;mso-height-relative:page" from="0,-10.2pt" to="0,796.35pt" o:gfxdata="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" strokeweight="1.5pt"/>
           </w:pict>
         </mc:Fallback>
       </mc:AlternateContent>
@@ -23982,7 +24911,7 @@
         </mc:Choice>
         <mc:Fallback>
           <w:pict>
-            <v:line w14:anchorId="43A9AFFB" id="Line 102" o:spid="_x0000_s1026" style="position:absolute;z-index:251544064;visibility:visible;mso-wrap-style:square;mso-width-percent:0;mso-height-percent:0;mso-wrap-distance-left:9pt;mso-wrap-distance-top:0;mso-wrap-distance-right:9pt;mso-wrap-distance-bottom:0;mso-position-horizontal:absolute;mso-position-horizontal-relative:text;mso-position-vertical:absolute;mso-position-vertical-relative:text;mso-width-percent:0;mso-height-percent:0;mso-width-relative:page;mso-height-relative:page" from="513pt,-10.2pt" to="513pt,796.35pt" o:gfxdata="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" strokeweight="1.5pt"/>
+            <v:line w14:anchorId="6FE1A2EA" id="Line 102" o:spid="_x0000_s1026" style="position:absolute;z-index:251544064;visibility:visible;mso-wrap-style:square;mso-width-percent:0;mso-height-percent:0;mso-wrap-distance-left:9pt;mso-wrap-distance-top:0;mso-wrap-distance-right:9pt;mso-wrap-distance-bottom:0;mso-position-horizontal:absolute;mso-position-horizontal-relative:text;mso-position-vertical:absolute;mso-position-vertical-relative:text;mso-width-percent:0;mso-height-percent:0;mso-width-relative:page;mso-height-relative:page" from="513pt,-10.2pt" to="513pt,796.35pt" o:gfxdata="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" strokeweight="1.5pt"/>
           </w:pict>
         </mc:Fallback>
       </mc:AlternateContent>
@@ -24057,7 +24986,7 @@
         </mc:Choice>
         <mc:Fallback>
           <w:pict>
-            <v:line w14:anchorId="562984DB" id="Line 101" o:spid="_x0000_s1026" style="position:absolute;z-index:251543040;visibility:visible;mso-wrap-style:square;mso-width-percent:0;mso-height-percent:0;mso-wrap-distance-left:9pt;mso-wrap-distance-top:0;mso-wrap-distance-right:9pt;mso-wrap-distance-bottom:0;mso-position-horizontal:absolute;mso-position-horizontal-relative:text;mso-position-vertical:absolute;mso-position-vertical-relative:text;mso-width-percent:0;mso-height-percent:0;mso-width-relative:page;mso-height-relative:page" from="0,-10.2pt" to="513pt,-10.2pt" o:gfxdata="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" strokeweight="1.5pt"/>
+            <v:line w14:anchorId="579875DD" id="Line 101" o:spid="_x0000_s1026" style="position:absolute;z-index:251543040;visibility:visible;mso-wrap-style:square;mso-width-percent:0;mso-height-percent:0;mso-wrap-distance-left:9pt;mso-wrap-distance-top:0;mso-wrap-distance-right:9pt;mso-wrap-distance-bottom:0;mso-position-horizontal:absolute;mso-position-horizontal-relative:text;mso-position-vertical:absolute;mso-position-vertical-relative:text;mso-width-percent:0;mso-height-percent:0;mso-width-relative:page;mso-height-relative:page" from="0,-10.2pt" to="513pt,-10.2pt" o:gfxdata="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" strokeweight="1.5pt"/>
           </w:pict>
         </mc:Fallback>
       </mc:AlternateContent>
@@ -25665,6 +26594,14 @@
   </w:num>
   <w:numIdMacAtCleanup w:val="11"/>
 </w:numbering>
+</file>
+
+<file path=word/people.xml><?xml version="1.0" encoding="utf-8"?>
+<w15:people xmlns:wpc="http://schemas.microsoft.com/office/word/2010/wordprocessingCanvas" xmlns:cx="http://schemas.microsoft.com/office/drawing/2014/chartex" xmlns:cx1="http://schemas.microsoft.com/office/drawing/2015/9/8/chartex" xmlns:cx2="http://schemas.microsoft.com/office/drawing/2015/10/21/chartex" xmlns:cx3="http://schemas.microsoft.com/office/drawing/2016/5/9/chartex" xmlns:cx4="http://schemas.microsoft.com/office/drawing/2016/5/10/chartex" xmlns:cx5="http://schemas.microsoft.com/office/drawing/2016/5/11/chartex" xmlns:cx6="http://schemas.microsoft.com/office/drawing/2016/5/12/chartex" xmlns:cx7="http://schemas.microsoft.com/office/drawing/2016/5/13/chartex" xmlns:cx8="http://schemas.microsoft.com/office/drawing/2016/5/14/chartex" xmlns:mc="http://schemas.openxmlformats.org/markup-compatibility/2006" xmlns:aink="http://schemas.microsoft.com/office/drawing/2016/ink" xmlns:am3d="http://schemas.microsoft.com/office/drawing/2017/model3d" xmlns:o="urn:schemas-microsoft-com:office:office" xmlns:oel="http://schemas.microsoft.com/office/2019/extlst" xmlns:r="http://schemas.openxmlformats.org/officeDocument/2006/relationships" xmlns:m="http://schemas.openxmlformats.org/officeDocument/2006/math" xmlns:v="urn:schemas-microsoft-com:vml" xmlns:wp14="http://schemas.microsoft.com/office/word/2010/wordprocessingDrawing" xmlns:wp="http://schemas.openxmlformats.org/drawingml/2006/wordprocessingDrawing" xmlns:w10="urn:schemas-microsoft-com:office:word" xmlns:w="http://schemas.openxmlformats.org/wordprocessingml/2006/main" xmlns:w14="http://schemas.microsoft.com/office/word/2010/wordml" xmlns:w15="http://schemas.microsoft.com/office/word/2012/wordml" xmlns:w16cex="http://schemas.microsoft.com/office/word/2018/wordml/cex" xmlns:w16cid="http://schemas.microsoft.com/office/word/2016/wordml/cid" xmlns:w16="http://schemas.microsoft.com/office/word/2018/wordml" xmlns:w16du="http://schemas.microsoft.com/office/word/2023/wordml/word16du" xmlns:w16sdtdh="http://schemas.microsoft.com/office/word/2020/wordml/sdtdatahash" xmlns:w16se="http://schemas.microsoft.com/office/word/2015/wordml/symex" xmlns:wpg="http://schemas.microsoft.com/office/word/2010/wordprocessingGroup" xmlns:wpi="http://schemas.microsoft.com/office/word/2010/wordprocessingInk" xmlns:wne="http://schemas.microsoft.com/office/word/2006/wordml" xmlns:wps="http://schemas.microsoft.com/office/word/2010/wordprocessingShape" mc:Ignorable="w14 w15 w16se w16cid w16 w16cex w16sdtdh wp14">
+  <w15:person w15:author="The Wyolar">
+    <w15:presenceInfo w15:providerId="Windows Live" w15:userId="e2e5d6e70325cc33"/>
+  </w15:person>
+</w15:people>
 </file>
 
 <file path=word/styles.xml><?xml version="1.0" encoding="utf-8"?>
@@ -26053,7 +26990,7 @@
   <w:style w:type="paragraph" w:default="1" w:styleId="a">
     <w:name w:val="Normal"/>
     <w:qFormat/>
-    <w:rsid w:val="00FC4435"/>
+    <w:rsid w:val="00B124B5"/>
   </w:style>
   <w:style w:type="paragraph" w:styleId="1">
     <w:name w:val="heading 1"/>
@@ -26097,7 +27034,6 @@
   <w:style w:type="character" w:default="1" w:styleId="a0">
     <w:name w:val="Default Paragraph Font"/>
     <w:uiPriority w:val="1"/>
-    <w:semiHidden/>
     <w:unhideWhenUsed/>
   </w:style>
   <w:style w:type="table" w:default="1" w:styleId="a1">
@@ -26618,6 +27554,39 @@
     <w:basedOn w:val="a0"/>
     <w:rsid w:val="00635BB6"/>
   </w:style>
+  <w:style w:type="paragraph" w:styleId="af9">
+    <w:name w:val="footnote text"/>
+    <w:basedOn w:val="a"/>
+    <w:link w:val="afa"/>
+    <w:semiHidden/>
+    <w:unhideWhenUsed/>
+    <w:rsid w:val="00CE0EA5"/>
+    <w:rPr>
+      <w:sz w:val="20"/>
+      <w:szCs w:val="20"/>
+    </w:rPr>
+  </w:style>
+  <w:style w:type="character" w:customStyle="1" w:styleId="afa">
+    <w:name w:val="Текст сноски Знак"/>
+    <w:basedOn w:val="a0"/>
+    <w:link w:val="af9"/>
+    <w:semiHidden/>
+    <w:rsid w:val="00CE0EA5"/>
+    <w:rPr>
+      <w:sz w:val="20"/>
+      <w:szCs w:val="20"/>
+    </w:rPr>
+  </w:style>
+  <w:style w:type="character" w:styleId="afb">
+    <w:name w:val="footnote reference"/>
+    <w:basedOn w:val="a0"/>
+    <w:semiHidden/>
+    <w:unhideWhenUsed/>
+    <w:rsid w:val="00CE0EA5"/>
+    <w:rPr>
+      <w:vertAlign w:val="superscript"/>
+    </w:rPr>
+  </w:style>
 </w:styles>
 </file>
 

</xml_diff>